<commit_message>
this produces a close match only metDecl to go.
</commit_message>
<xml_diff>
--- a/docx/sources/formatted/RS.499.docx
+++ b/docx/sources/formatted/RS.499.docx
@@ -62,130 +62,208 @@
       <w:pPr>
         <w:pStyle w:val="Heading2"/>
         <w:rPr>
+          <w:lang w:val="fr-FR"/>
+        </w:rPr>
+      </w:pPr>
+      <w:r>
+        <w:rPr>
           <w:lang w:val="fr-CH"/>
         </w:rPr>
-      </w:pPr>
-      <w:r>
-        <w:rPr>
-          <w:lang w:val="fr-CH"/>
-        </w:rPr>
         <w:t>[@type=text,@xml:id=rs.499.fro,@xml:lang=fro]</w:t>
-      </w:r>
-    </w:p>
-    <w:p/>
-    <w:p>
-      <w:pPr>
-        <w:pStyle w:val="teilg"/>
-      </w:pPr>
-      <w:r>
-        <w:t xml:space="preserve">Li departirs de la douce </w:t>
-      </w:r>
-      <w:r>
-        <w:t>contree</w:t>
       </w:r>
     </w:p>
     <w:p>
       <w:pPr>
         <w:pStyle w:val="teilg"/>
       </w:pPr>
-      <w:proofErr w:type="gramStart"/>
-      <w:r>
-        <w:t>ou</w:t>
-      </w:r>
-      <w:proofErr w:type="gramEnd"/>
-      <w:r>
-        <w:t xml:space="preserve"> la bele est</w:t>
-      </w:r>
-      <w:r>
-        <w:t xml:space="preserve"> </w:t>
-      </w:r>
-      <w:r>
-        <w:t>m</w:t>
-      </w:r>
-      <w:r>
-        <w:t>’</w:t>
-      </w:r>
-      <w:r>
-        <w:t>a mis en grant tris</w:t>
-      </w:r>
-      <w:r>
-        <w:t>tor;</w:t>
-      </w:r>
+      <w:r>
+        <w:t xml:space="preserve">Li </w:t>
+      </w:r>
+      <w:proofErr w:type="spellStart"/>
+      <w:r>
+        <w:t>departirs</w:t>
+      </w:r>
+      <w:proofErr w:type="spellEnd"/>
+      <w:r>
+        <w:t xml:space="preserve"> de la </w:t>
+      </w:r>
+      <w:proofErr w:type="spellStart"/>
+      <w:r>
+        <w:t>douce</w:t>
+      </w:r>
+      <w:proofErr w:type="spellEnd"/>
+      <w:r>
+        <w:t xml:space="preserve"> </w:t>
+      </w:r>
+      <w:proofErr w:type="spellStart"/>
+      <w:r>
+        <w:t>contree</w:t>
+      </w:r>
+      <w:proofErr w:type="spellEnd"/>
     </w:p>
     <w:p>
       <w:pPr>
         <w:pStyle w:val="teilg"/>
       </w:pPr>
+      <w:proofErr w:type="spellStart"/>
       <w:proofErr w:type="gramStart"/>
       <w:r>
-        <w:t>lessier</w:t>
-      </w:r>
+        <w:t>ou</w:t>
+      </w:r>
+      <w:proofErr w:type="spellEnd"/>
       <w:proofErr w:type="gramEnd"/>
       <w:r>
-        <w:t xml:space="preserve"> m</w:t>
+        <w:t xml:space="preserve"> la </w:t>
+      </w:r>
+      <w:proofErr w:type="spellStart"/>
+      <w:r>
+        <w:t>bele</w:t>
+      </w:r>
+      <w:proofErr w:type="spellEnd"/>
+      <w:r>
+        <w:t xml:space="preserve"> </w:t>
+      </w:r>
+      <w:proofErr w:type="spellStart"/>
+      <w:r>
+        <w:t>est</w:t>
+      </w:r>
+      <w:proofErr w:type="spellEnd"/>
+      <w:r>
+        <w:t xml:space="preserve"> </w:t>
+      </w:r>
+      <w:proofErr w:type="spellStart"/>
+      <w:r>
+        <w:t>m</w:t>
       </w:r>
       <w:r>
         <w:t>’</w:t>
       </w:r>
       <w:r>
-        <w:t>estuet la</w:t>
-      </w:r>
-      <w:r>
-        <w:t xml:space="preserve"> riens qu’ai plus amee</w:t>
+        <w:t>a</w:t>
+      </w:r>
+      <w:proofErr w:type="spellEnd"/>
+      <w:r>
+        <w:t xml:space="preserve"> </w:t>
+      </w:r>
+      <w:proofErr w:type="spellStart"/>
+      <w:r>
+        <w:t>mis</w:t>
+      </w:r>
+      <w:proofErr w:type="spellEnd"/>
+      <w:r>
+        <w:t xml:space="preserve"> en grant </w:t>
+      </w:r>
+      <w:proofErr w:type="spellStart"/>
+      <w:r>
+        <w:t>tris</w:t>
+      </w:r>
+      <w:r>
+        <w:t>tor</w:t>
+      </w:r>
+      <w:proofErr w:type="spellEnd"/>
+      <w:r>
+        <w:t>;</w:t>
       </w:r>
     </w:p>
     <w:p>
       <w:pPr>
         <w:pStyle w:val="teilg"/>
       </w:pPr>
+      <w:proofErr w:type="spellStart"/>
       <w:proofErr w:type="gramStart"/>
       <w:r>
-        <w:t>por</w:t>
-      </w:r>
+        <w:t>lessier</w:t>
+      </w:r>
+      <w:proofErr w:type="spellEnd"/>
       <w:proofErr w:type="gramEnd"/>
       <w:r>
         <w:t xml:space="preserve"> </w:t>
       </w:r>
-      <w:r>
-        <w:t>Damledieu serv</w:t>
-      </w:r>
-      <w:r>
-        <w:t>ir</w:t>
-      </w:r>
-      <w:r>
-        <w:t xml:space="preserve">, </w:t>
-      </w:r>
-      <w:r>
-        <w:t>mon</w:t>
-      </w:r>
-      <w:r>
-        <w:t xml:space="preserve"> criator,</w:t>
-      </w:r>
+      <w:proofErr w:type="spellStart"/>
+      <w:r>
+        <w:t>m</w:t>
+      </w:r>
+      <w:r>
+        <w:t>’</w:t>
+      </w:r>
+      <w:r>
+        <w:t>estuet</w:t>
+      </w:r>
+      <w:proofErr w:type="spellEnd"/>
+      <w:r>
+        <w:t xml:space="preserve"> la</w:t>
+      </w:r>
+      <w:r>
+        <w:t xml:space="preserve"> </w:t>
+      </w:r>
+      <w:proofErr w:type="spellStart"/>
+      <w:r>
+        <w:t>riens</w:t>
+      </w:r>
+      <w:proofErr w:type="spellEnd"/>
+      <w:r>
+        <w:t xml:space="preserve"> </w:t>
+      </w:r>
+      <w:proofErr w:type="spellStart"/>
+      <w:r>
+        <w:t>qu’ai</w:t>
+      </w:r>
+      <w:proofErr w:type="spellEnd"/>
+      <w:r>
+        <w:t xml:space="preserve"> plus </w:t>
+      </w:r>
+      <w:proofErr w:type="spellStart"/>
+      <w:r>
+        <w:t>amee</w:t>
+      </w:r>
+      <w:proofErr w:type="spellEnd"/>
     </w:p>
     <w:p>
       <w:pPr>
         <w:pStyle w:val="teilg"/>
       </w:pPr>
+      <w:proofErr w:type="spellStart"/>
       <w:proofErr w:type="gramStart"/>
       <w:r>
-        <w:t>et</w:t>
-      </w:r>
+        <w:t>por</w:t>
+      </w:r>
+      <w:proofErr w:type="spellEnd"/>
       <w:proofErr w:type="gramEnd"/>
       <w:r>
-        <w:t xml:space="preserve"> neporquant</w:t>
-      </w:r>
-      <w:r>
-        <w:t xml:space="preserve"> </w:t>
-      </w:r>
-      <w:r>
-        <w:t xml:space="preserve">tot remaing a </w:t>
-      </w:r>
-      <w:r>
-        <w:t>A</w:t>
-      </w:r>
-      <w:r>
-        <w:t>mor</w:t>
-      </w:r>
+        <w:t xml:space="preserve"> </w:t>
+      </w:r>
+      <w:proofErr w:type="spellStart"/>
+      <w:r>
+        <w:t>Damledieu</w:t>
+      </w:r>
+      <w:proofErr w:type="spellEnd"/>
+      <w:r>
+        <w:t xml:space="preserve"> </w:t>
+      </w:r>
+      <w:proofErr w:type="spellStart"/>
+      <w:r>
+        <w:t>serv</w:t>
+      </w:r>
+      <w:r>
+        <w:t>ir</w:t>
+      </w:r>
+      <w:proofErr w:type="spellEnd"/>
+      <w:r>
+        <w:t xml:space="preserve">, </w:t>
+      </w:r>
+      <w:proofErr w:type="spellStart"/>
+      <w:r>
+        <w:t>mon</w:t>
+      </w:r>
+      <w:proofErr w:type="spellEnd"/>
+      <w:r>
+        <w:t xml:space="preserve"> </w:t>
+      </w:r>
+      <w:proofErr w:type="spellStart"/>
+      <w:r>
+        <w:t>criator</w:t>
+      </w:r>
+      <w:proofErr w:type="spellEnd"/>
       <w:r>
         <w:t>,</w:t>
       </w:r>
@@ -196,14 +274,39 @@
       </w:pPr>
       <w:proofErr w:type="gramStart"/>
       <w:r>
-        <w:t>car</w:t>
+        <w:t>et</w:t>
       </w:r>
       <w:proofErr w:type="gramEnd"/>
       <w:r>
-        <w:t xml:space="preserve"> tot li lez mon cuer et</w:t>
-      </w:r>
-      <w:r>
-        <w:t xml:space="preserve"> ma pensee</w:t>
+        <w:t xml:space="preserve"> </w:t>
+      </w:r>
+      <w:proofErr w:type="spellStart"/>
+      <w:r>
+        <w:t>neporquant</w:t>
+      </w:r>
+      <w:proofErr w:type="spellEnd"/>
+      <w:r>
+        <w:t xml:space="preserve"> </w:t>
+      </w:r>
+      <w:r>
+        <w:t xml:space="preserve">tot </w:t>
+      </w:r>
+      <w:proofErr w:type="spellStart"/>
+      <w:r>
+        <w:t>remaing</w:t>
+      </w:r>
+      <w:proofErr w:type="spellEnd"/>
+      <w:r>
+        <w:t xml:space="preserve"> a </w:t>
+      </w:r>
+      <w:r>
+        <w:t>A</w:t>
+      </w:r>
+      <w:r>
+        <w:t>mor</w:t>
+      </w:r>
+      <w:r>
+        <w:t>,</w:t>
       </w:r>
     </w:p>
     <w:p>
@@ -212,17 +315,47 @@
       </w:pPr>
       <w:proofErr w:type="gramStart"/>
       <w:r>
-        <w:t>se</w:t>
+        <w:t>car</w:t>
       </w:r>
       <w:proofErr w:type="gramEnd"/>
       <w:r>
-        <w:t xml:space="preserve"> mes cors</w:t>
-      </w:r>
-      <w:r>
-        <w:t xml:space="preserve"> va servir Nostre Seignor</w:t>
-      </w:r>
-      <w:bookmarkStart w:id="0" w:name="_GoBack"/>
-      <w:bookmarkEnd w:id="0"/>
+        <w:t xml:space="preserve"> tot li </w:t>
+      </w:r>
+      <w:proofErr w:type="spellStart"/>
+      <w:r>
+        <w:t>lez</w:t>
+      </w:r>
+      <w:proofErr w:type="spellEnd"/>
+      <w:r>
+        <w:t xml:space="preserve"> </w:t>
+      </w:r>
+      <w:proofErr w:type="spellStart"/>
+      <w:r>
+        <w:t>mon</w:t>
+      </w:r>
+      <w:proofErr w:type="spellEnd"/>
+      <w:r>
+        <w:t xml:space="preserve"> </w:t>
+      </w:r>
+      <w:proofErr w:type="spellStart"/>
+      <w:r>
+        <w:t>cuer</w:t>
+      </w:r>
+      <w:proofErr w:type="spellEnd"/>
+      <w:r>
+        <w:t xml:space="preserve"> et</w:t>
+      </w:r>
+      <w:r>
+        <w:t xml:space="preserve"> ma </w:t>
+      </w:r>
+      <w:proofErr w:type="spellStart"/>
+      <w:r>
+        <w:t>pensee</w:t>
+      </w:r>
+      <w:proofErr w:type="spellEnd"/>
+      <w:r>
+        <w:t>:</w:t>
+      </w:r>
     </w:p>
     <w:p>
       <w:pPr>
@@ -230,759 +363,352 @@
       </w:pPr>
       <w:proofErr w:type="gramStart"/>
       <w:r>
-        <w:t>por</w:t>
+        <w:t>se</w:t>
       </w:r>
       <w:proofErr w:type="gramEnd"/>
       <w:r>
-        <w:t xml:space="preserve"> ce n</w:t>
-      </w:r>
-      <w:r>
-        <w:t>’</w:t>
-      </w:r>
-      <w:r>
-        <w:t>ai pas fine amor oub</w:t>
-      </w:r>
-      <w:r>
-        <w:t>liee.</w:t>
-      </w:r>
+        <w:t xml:space="preserve"> </w:t>
+      </w:r>
+      <w:proofErr w:type="spellStart"/>
+      <w:r>
+        <w:t>mes</w:t>
+      </w:r>
+      <w:proofErr w:type="spellEnd"/>
+      <w:r>
+        <w:t xml:space="preserve"> </w:t>
+      </w:r>
+      <w:proofErr w:type="spellStart"/>
+      <w:r>
+        <w:t>cors</w:t>
+      </w:r>
+      <w:proofErr w:type="spellEnd"/>
+      <w:r>
+        <w:t xml:space="preserve"> </w:t>
+      </w:r>
+      <w:proofErr w:type="spellStart"/>
+      <w:r>
+        <w:t>va</w:t>
+      </w:r>
+      <w:proofErr w:type="spellEnd"/>
+      <w:r>
+        <w:t xml:space="preserve"> </w:t>
+      </w:r>
+      <w:proofErr w:type="spellStart"/>
+      <w:r>
+        <w:t>servir</w:t>
+      </w:r>
+      <w:proofErr w:type="spellEnd"/>
+      <w:r>
+        <w:t xml:space="preserve"> </w:t>
+      </w:r>
+      <w:proofErr w:type="spellStart"/>
+      <w:r>
+        <w:t>Nostre</w:t>
+      </w:r>
+      <w:proofErr w:type="spellEnd"/>
+      <w:r>
+        <w:t xml:space="preserve"> </w:t>
+      </w:r>
+      <w:proofErr w:type="spellStart"/>
+      <w:r>
+        <w:t>Seignor</w:t>
+      </w:r>
+      <w:proofErr w:type="spellEnd"/>
     </w:p>
     <w:p>
       <w:pPr>
         <w:pStyle w:val="teilg"/>
-        <w:ind w:left="0"/>
-        <w:rPr>
-          <w:sz w:val="18"/>
-        </w:rPr>
-      </w:pPr>
+      </w:pPr>
+      <w:proofErr w:type="spellStart"/>
+      <w:proofErr w:type="gramStart"/>
+      <w:r>
+        <w:t>por</w:t>
+      </w:r>
+      <w:proofErr w:type="spellEnd"/>
+      <w:proofErr w:type="gramEnd"/>
+      <w:r>
+        <w:t xml:space="preserve"> </w:t>
+      </w:r>
+      <w:proofErr w:type="spellStart"/>
+      <w:r>
+        <w:t>ce</w:t>
+      </w:r>
+      <w:proofErr w:type="spellEnd"/>
+      <w:r>
+        <w:t xml:space="preserve"> </w:t>
+      </w:r>
+      <w:proofErr w:type="spellStart"/>
+      <w:r>
+        <w:t>n</w:t>
+      </w:r>
+      <w:r>
+        <w:t>’</w:t>
+      </w:r>
+      <w:r>
+        <w:t>ai</w:t>
+      </w:r>
+      <w:proofErr w:type="spellEnd"/>
+      <w:r>
+        <w:t xml:space="preserve"> pas fine </w:t>
+      </w:r>
+      <w:proofErr w:type="spellStart"/>
+      <w:r>
+        <w:t>amor</w:t>
+      </w:r>
+      <w:proofErr w:type="spellEnd"/>
+      <w:r>
+        <w:t xml:space="preserve"> </w:t>
+      </w:r>
+      <w:proofErr w:type="spellStart"/>
+      <w:r>
+        <w:t>oub</w:t>
+      </w:r>
+      <w:r>
+        <w:t>liee</w:t>
+      </w:r>
+      <w:proofErr w:type="spellEnd"/>
+      <w:r>
+        <w:t>.</w:t>
+      </w:r>
     </w:p>
     <w:p>
       <w:pPr>
         <w:pStyle w:val="teilg"/>
-      </w:pPr>
-      <w:proofErr w:type="spellStart"/>
-      <w:r>
-        <w:t>Amors</w:t>
-      </w:r>
-      <w:proofErr w:type="spellEnd"/>
-      <w:r>
-        <w:t>,</w:t>
-      </w:r>
-      <w:r>
-        <w:t xml:space="preserve"> ci a trop</w:t>
-      </w:r>
-      <w:r>
-        <w:t xml:space="preserve"> </w:t>
-      </w:r>
-      <w:r>
-        <w:t xml:space="preserve">dure </w:t>
-      </w:r>
-      <w:proofErr w:type="spellStart"/>
-      <w:r>
-        <w:t>de</w:t>
-      </w:r>
-      <w:r>
-        <w:t>sevree</w:t>
-      </w:r>
-      <w:proofErr w:type="spellEnd"/>
-      <w:r>
-        <w:br/>
-      </w:r>
-      <w:r>
-        <w:t>quant</w:t>
-      </w:r>
-      <w:r>
-        <w:t xml:space="preserve"> </w:t>
-      </w:r>
-      <w:r>
-        <w:t>il m</w:t>
-      </w:r>
-      <w:r>
-        <w:t>’</w:t>
-      </w:r>
-      <w:r>
-        <w:t xml:space="preserve">estuet </w:t>
-      </w:r>
-      <w:proofErr w:type="spellStart"/>
-      <w:r>
-        <w:t>partir</w:t>
-      </w:r>
-      <w:proofErr w:type="spellEnd"/>
-      <w:r>
-        <w:t xml:space="preserve"> de la </w:t>
-      </w:r>
-      <w:proofErr w:type="spellStart"/>
-      <w:r>
-        <w:t>meillor</w:t>
-      </w:r>
-      <w:proofErr w:type="spellEnd"/>
-      <w:r>
-        <w:br/>
-      </w:r>
-      <w:r>
-        <w:t>qui onques</w:t>
-      </w:r>
-      <w:r>
-        <w:t xml:space="preserve"> fust ne qui jamé</w:t>
-      </w:r>
-      <w:r>
-        <w:t>s soit nee</w:t>
-      </w:r>
-      <w:r>
-        <w:t>;</w:t>
-      </w:r>
-      <w:r>
-        <w:br/>
-      </w:r>
-      <w:r>
-        <w:t>tote a en li et</w:t>
-      </w:r>
-      <w:r>
-        <w:t xml:space="preserve"> biauté</w:t>
-      </w:r>
-      <w:r>
-        <w:t xml:space="preserve"> et</w:t>
-      </w:r>
-      <w:r>
-        <w:t xml:space="preserve"> </w:t>
-      </w:r>
-      <w:proofErr w:type="spellStart"/>
-      <w:r>
-        <w:t>v</w:t>
-      </w:r>
-      <w:r>
-        <w:t>alor</w:t>
-      </w:r>
-      <w:proofErr w:type="spellEnd"/>
-      <w:r>
-        <w:t>,</w:t>
-      </w:r>
-      <w:r>
-        <w:br/>
-      </w:r>
-      <w:r>
-        <w:t>nus ne s</w:t>
-      </w:r>
-      <w:r>
-        <w:t>’</w:t>
-      </w:r>
-      <w:r>
-        <w:t>en doit</w:t>
-      </w:r>
-      <w:r>
-        <w:t xml:space="preserve"> merv</w:t>
-      </w:r>
-      <w:r>
-        <w:t xml:space="preserve">eillier se </w:t>
-      </w:r>
-      <w:r>
-        <w:t xml:space="preserve">j’en </w:t>
-      </w:r>
-      <w:proofErr w:type="spellStart"/>
-      <w:r>
-        <w:t>plor</w:t>
-      </w:r>
-      <w:proofErr w:type="spellEnd"/>
-      <w:r>
-        <w:t>;</w:t>
-      </w:r>
-      <w:r>
-        <w:br/>
-      </w:r>
-      <w:r>
-        <w:t>quant mes cors va fere</w:t>
-      </w:r>
-      <w:r>
-        <w:t xml:space="preserve"> sa </w:t>
-      </w:r>
-      <w:proofErr w:type="spellStart"/>
-      <w:r>
-        <w:t>destinee</w:t>
-      </w:r>
-      <w:proofErr w:type="spellEnd"/>
-      <w:r>
-        <w:t>,</w:t>
-      </w:r>
-      <w:r>
-        <w:br/>
-      </w:r>
-      <w:r>
-        <w:t>et mes fins</w:t>
-      </w:r>
-      <w:r>
-        <w:t xml:space="preserve"> </w:t>
-      </w:r>
-      <w:r>
-        <w:t>cuers s</w:t>
-      </w:r>
-      <w:r>
-        <w:t xml:space="preserve">’est ja mis el </w:t>
-      </w:r>
-      <w:proofErr w:type="spellStart"/>
-      <w:r>
-        <w:t>retor</w:t>
-      </w:r>
-      <w:proofErr w:type="spellEnd"/>
-      <w:r>
-        <w:t>,</w:t>
-      </w:r>
-      <w:r>
-        <w:br/>
-      </w:r>
-      <w:r>
-        <w:t>qui sanz fa</w:t>
-      </w:r>
-      <w:r>
-        <w:t>user pen</w:t>
-      </w:r>
-      <w:r>
-        <w:t>se a ma dame et</w:t>
-      </w:r>
-      <w:r>
-        <w:t xml:space="preserve"> bee.</w:t>
-      </w:r>
+        <w:rPr>
+          <w:sz w:val="18"/>
+        </w:rPr>
+      </w:pPr>
     </w:p>
     <w:p>
       <w:pPr>
         <w:pStyle w:val="teilg"/>
       </w:pPr>
-      <w:r>
-        <w:t>Dame</w:t>
-      </w:r>
+      <w:proofErr w:type="spellStart"/>
+      <w:r>
+        <w:t>Amors</w:t>
+      </w:r>
+      <w:proofErr w:type="spellEnd"/>
       <w:r>
         <w:t>,</w:t>
       </w:r>
       <w:r>
-        <w:t xml:space="preserve"> en qui </w:t>
-      </w:r>
-      <w:proofErr w:type="gramStart"/>
-      <w:r>
-        <w:t>est</w:t>
-      </w:r>
-      <w:proofErr w:type="gramEnd"/>
-      <w:r>
-        <w:t xml:space="preserve"> et ma mort et ma </w:t>
-      </w:r>
-      <w:proofErr w:type="spellStart"/>
-      <w:r>
-        <w:t>vie,</w:t>
-      </w:r>
-      <w:proofErr w:type="spellEnd"/>
-      <w:r>
-        <w:br/>
-      </w:r>
-      <w:proofErr w:type="spellStart"/>
-      <w:r>
-        <w:t>dolens</w:t>
-      </w:r>
-      <w:proofErr w:type="spellEnd"/>
-      <w:r>
-        <w:t xml:space="preserve"> me</w:t>
-      </w:r>
-      <w:r>
-        <w:t xml:space="preserve"> part de v</w:t>
-      </w:r>
-      <w:r>
-        <w:t>o</w:t>
-      </w:r>
-      <w:r>
-        <w:t xml:space="preserve">s plus que ne </w:t>
-      </w:r>
-      <w:proofErr w:type="spellStart"/>
-      <w:r>
-        <w:t>di;</w:t>
-      </w:r>
-      <w:proofErr w:type="spellEnd"/>
-      <w:r>
-        <w:br/>
-      </w:r>
-      <w:proofErr w:type="spellStart"/>
-      <w:r>
-        <w:t>mon</w:t>
-      </w:r>
-      <w:proofErr w:type="spellEnd"/>
-      <w:r>
-        <w:t xml:space="preserve"> cuer avez pieç</w:t>
-      </w:r>
-      <w:r>
-        <w:t>a en</w:t>
-      </w:r>
-      <w:r>
-        <w:t xml:space="preserve"> vo </w:t>
-      </w:r>
-      <w:proofErr w:type="spellStart"/>
-      <w:r>
-        <w:t>baillie:</w:t>
-      </w:r>
-      <w:proofErr w:type="spellEnd"/>
-      <w:r>
-        <w:br/>
-      </w:r>
-      <w:proofErr w:type="spellStart"/>
-      <w:r>
-        <w:t>retenez</w:t>
-      </w:r>
-      <w:proofErr w:type="spellEnd"/>
-      <w:r>
-        <w:t xml:space="preserve"> le</w:t>
-      </w:r>
-      <w:r>
-        <w:t>,</w:t>
-      </w:r>
-      <w:r>
-        <w:t xml:space="preserve"> ou</w:t>
-      </w:r>
-      <w:r>
-        <w:t xml:space="preserve"> v</w:t>
-      </w:r>
-      <w:r>
-        <w:t>o</w:t>
-      </w:r>
-      <w:r>
-        <w:t xml:space="preserve">s m’avez </w:t>
-      </w:r>
-      <w:proofErr w:type="spellStart"/>
-      <w:r>
-        <w:t>traï.</w:t>
-      </w:r>
-      <w:proofErr w:type="spellEnd"/>
-      <w:r>
-        <w:br/>
-      </w:r>
-      <w:proofErr w:type="spellStart"/>
-      <w:proofErr w:type="gramStart"/>
-      <w:r>
-        <w:t>D</w:t>
-      </w:r>
-      <w:r>
-        <w:t>ex</w:t>
-      </w:r>
-      <w:proofErr w:type="spellEnd"/>
-      <w:r>
-        <w:t>,</w:t>
-      </w:r>
-      <w:r>
-        <w:t xml:space="preserve"> ou</w:t>
-      </w:r>
-      <w:r>
-        <w:t xml:space="preserve"> irai?</w:t>
-      </w:r>
-      <w:proofErr w:type="gramEnd"/>
-      <w:r>
-        <w:t xml:space="preserve"> </w:t>
-      </w:r>
-      <w:proofErr w:type="gramStart"/>
-      <w:r>
-        <w:t>ferai</w:t>
-      </w:r>
-      <w:proofErr w:type="gramEnd"/>
-      <w:r>
-        <w:t xml:space="preserve"> je noise ou cri,</w:t>
-      </w:r>
-      <w:r>
-        <w:br/>
-      </w:r>
-      <w:r>
-        <w:t>quant il m</w:t>
-      </w:r>
-      <w:r>
-        <w:t>’</w:t>
-      </w:r>
-      <w:r>
-        <w:t>estuet fere la</w:t>
-      </w:r>
-      <w:r>
-        <w:t xml:space="preserve"> </w:t>
-      </w:r>
-      <w:proofErr w:type="spellStart"/>
-      <w:r>
-        <w:t>departie</w:t>
-      </w:r>
-      <w:proofErr w:type="spellEnd"/>
-      <w:r>
-        <w:br/>
-      </w:r>
-      <w:r>
-        <w:t>de mon fin cuer et</w:t>
-      </w:r>
-      <w:r>
-        <w:t xml:space="preserve"> lessier a </w:t>
-      </w:r>
-      <w:proofErr w:type="spellStart"/>
-      <w:r>
-        <w:t>celi</w:t>
-      </w:r>
-      <w:proofErr w:type="spellEnd"/>
-      <w:r>
-        <w:br/>
-      </w:r>
-      <w:r>
-        <w:t>qui</w:t>
-      </w:r>
-      <w:r>
-        <w:t xml:space="preserve"> </w:t>
-      </w:r>
-      <w:r>
-        <w:t>ainc du sien ne me lessa</w:t>
-      </w:r>
-      <w:r>
-        <w:t xml:space="preserve"> partie?</w:t>
-      </w:r>
+        <w:t xml:space="preserve"> ci a trop</w:t>
+      </w:r>
+      <w:r>
+        <w:t xml:space="preserve"> </w:t>
+      </w:r>
+      <w:proofErr w:type="spellStart"/>
+      <w:r>
+        <w:t>dure</w:t>
+      </w:r>
+      <w:proofErr w:type="spellEnd"/>
+      <w:r>
+        <w:t xml:space="preserve"> </w:t>
+      </w:r>
+      <w:proofErr w:type="spellStart"/>
+      <w:r>
+        <w:t>de</w:t>
+      </w:r>
+      <w:r>
+        <w:t>sevree</w:t>
+      </w:r>
+      <w:proofErr w:type="spellEnd"/>
     </w:p>
     <w:p>
       <w:pPr>
         <w:pStyle w:val="teilg"/>
-        <w:rPr>
-          <w:sz w:val="18"/>
-        </w:rPr>
-      </w:pPr>
+      </w:pPr>
+      <w:proofErr w:type="gramStart"/>
+      <w:r>
+        <w:t>quant</w:t>
+      </w:r>
+      <w:proofErr w:type="gramEnd"/>
+      <w:r>
+        <w:t xml:space="preserve"> </w:t>
+      </w:r>
+      <w:proofErr w:type="spellStart"/>
+      <w:r>
+        <w:t>il</w:t>
+      </w:r>
+      <w:proofErr w:type="spellEnd"/>
+      <w:r>
+        <w:t xml:space="preserve"> </w:t>
+      </w:r>
+      <w:proofErr w:type="spellStart"/>
+      <w:r>
+        <w:t>m</w:t>
+      </w:r>
+      <w:r>
+        <w:t>’</w:t>
+      </w:r>
+      <w:r>
+        <w:t>estuet</w:t>
+      </w:r>
+      <w:proofErr w:type="spellEnd"/>
+      <w:r>
+        <w:t xml:space="preserve"> </w:t>
+      </w:r>
+      <w:proofErr w:type="spellStart"/>
+      <w:r>
+        <w:t>partir</w:t>
+      </w:r>
+      <w:proofErr w:type="spellEnd"/>
+      <w:r>
+        <w:t xml:space="preserve"> de la </w:t>
+      </w:r>
+      <w:proofErr w:type="spellStart"/>
+      <w:r>
+        <w:t>meillor</w:t>
+      </w:r>
+      <w:proofErr w:type="spellEnd"/>
     </w:p>
     <w:p>
       <w:pPr>
         <w:pStyle w:val="teilg"/>
       </w:pPr>
-      <w:r>
-        <w:t>Cil faus aman</w:t>
-      </w:r>
-      <w:r>
-        <w:t>t</w:t>
-      </w:r>
-      <w:r>
-        <w:t xml:space="preserve"> </w:t>
-      </w:r>
-      <w:r>
-        <w:t xml:space="preserve">par droit </w:t>
-      </w:r>
-      <w:r>
-        <w:t>A</w:t>
-      </w:r>
-      <w:r>
-        <w:t xml:space="preserve">mors </w:t>
-      </w:r>
-      <w:proofErr w:type="spellStart"/>
-      <w:r>
-        <w:t>mercie</w:t>
-      </w:r>
-      <w:proofErr w:type="spellEnd"/>
-      <w:r>
-        <w:br/>
-      </w:r>
-      <w:r>
-        <w:t>des biens q</w:t>
-      </w:r>
-      <w:r>
-        <w:t>’il a, més j</w:t>
-      </w:r>
-      <w:r>
-        <w:t>e fail</w:t>
-      </w:r>
-      <w:r>
-        <w:t xml:space="preserve"> </w:t>
-      </w:r>
-      <w:r>
-        <w:t xml:space="preserve">a </w:t>
-      </w:r>
-      <w:proofErr w:type="spellStart"/>
-      <w:r>
-        <w:t>merci</w:t>
-      </w:r>
-      <w:proofErr w:type="spellEnd"/>
+      <w:proofErr w:type="gramStart"/>
+      <w:r>
+        <w:t>qui</w:t>
+      </w:r>
+      <w:proofErr w:type="gramEnd"/>
+      <w:r>
+        <w:t xml:space="preserve"> </w:t>
+      </w:r>
+      <w:proofErr w:type="spellStart"/>
+      <w:r>
+        <w:t>onques</w:t>
+      </w:r>
+      <w:proofErr w:type="spellEnd"/>
+      <w:r>
+        <w:t xml:space="preserve"> </w:t>
+      </w:r>
+      <w:proofErr w:type="spellStart"/>
+      <w:r>
+        <w:t>fust</w:t>
+      </w:r>
+      <w:proofErr w:type="spellEnd"/>
+      <w:r>
+        <w:t xml:space="preserve"> ne qui </w:t>
+      </w:r>
+      <w:proofErr w:type="spellStart"/>
+      <w:r>
+        <w:t>jamé</w:t>
+      </w:r>
+      <w:r>
+        <w:t>s</w:t>
+      </w:r>
+      <w:proofErr w:type="spellEnd"/>
+      <w:r>
+        <w:t xml:space="preserve"> </w:t>
+      </w:r>
+      <w:proofErr w:type="spellStart"/>
+      <w:r>
+        <w:t>soit</w:t>
+      </w:r>
+      <w:proofErr w:type="spellEnd"/>
+      <w:r>
+        <w:t xml:space="preserve"> nee</w:t>
+      </w:r>
       <w:r>
         <w:t>;</w:t>
-      </w:r>
-      <w:r>
-        <w:br/>
-      </w:r>
-      <w:r>
-        <w:t>en losengier et</w:t>
-      </w:r>
-      <w:r>
-        <w:t xml:space="preserve"> </w:t>
-      </w:r>
-      <w:r>
-        <w:t xml:space="preserve">en fauser </w:t>
-      </w:r>
-      <w:proofErr w:type="spellStart"/>
-      <w:r>
-        <w:t>s</w:t>
-      </w:r>
-      <w:r>
-        <w:t>’</w:t>
-      </w:r>
-      <w:r>
-        <w:t>a</w:t>
-      </w:r>
-      <w:r>
-        <w:t>fie</w:t>
-      </w:r>
-      <w:proofErr w:type="spellEnd"/>
-      <w:r>
-        <w:t>,</w:t>
-      </w:r>
-      <w:r>
-        <w:br/>
-      </w:r>
-      <w:proofErr w:type="spellStart"/>
-      <w:r>
-        <w:t>més</w:t>
-      </w:r>
-      <w:proofErr w:type="spellEnd"/>
-      <w:r>
-        <w:t xml:space="preserve"> j</w:t>
-      </w:r>
-      <w:r>
-        <w:t>e</w:t>
-      </w:r>
-      <w:r>
-        <w:t xml:space="preserve"> du tout en biau serv</w:t>
-      </w:r>
-      <w:r>
-        <w:t>ir</w:t>
-      </w:r>
-      <w:r>
-        <w:t xml:space="preserve"> </w:t>
-      </w:r>
-      <w:proofErr w:type="spellStart"/>
-      <w:r>
-        <w:t>m’afi</w:t>
-      </w:r>
-      <w:proofErr w:type="spellEnd"/>
-      <w:r>
-        <w:t>;</w:t>
-      </w:r>
-      <w:r>
-        <w:br/>
-      </w:r>
-      <w:r>
-        <w:t>ma loiauté</w:t>
-      </w:r>
-      <w:r>
-        <w:t xml:space="preserve"> me</w:t>
-      </w:r>
-      <w:r>
-        <w:t xml:space="preserve"> tout, </w:t>
-      </w:r>
-      <w:r>
-        <w:t>jel</w:t>
-      </w:r>
-      <w:r>
-        <w:t xml:space="preserve"> sai de fi,</w:t>
-      </w:r>
-      <w:r>
-        <w:br/>
-      </w:r>
-      <w:r>
-        <w:t>la j</w:t>
-      </w:r>
-      <w:r>
-        <w:t>oie</w:t>
-      </w:r>
-      <w:r>
-        <w:t xml:space="preserve"> q’ai par reson </w:t>
-      </w:r>
-      <w:proofErr w:type="spellStart"/>
-      <w:r>
-        <w:t>deservie</w:t>
-      </w:r>
-      <w:proofErr w:type="spellEnd"/>
-      <w:r>
-        <w:t>;</w:t>
-      </w:r>
-      <w:r>
-        <w:br/>
-      </w:r>
-      <w:r>
-        <w:t>moult me poise que</w:t>
-      </w:r>
-      <w:r>
-        <w:t xml:space="preserve"> j</w:t>
-      </w:r>
-      <w:r>
-        <w:t>e onques</w:t>
-      </w:r>
-      <w:r>
-        <w:t xml:space="preserve"> </w:t>
-      </w:r>
-      <w:r>
-        <w:t>la v</w:t>
-      </w:r>
-      <w:r>
-        <w:t>i,</w:t>
-      </w:r>
-      <w:r>
-        <w:br/>
-      </w:r>
-      <w:r>
-        <w:t xml:space="preserve">quant fine amor por li si me </w:t>
-      </w:r>
-      <w:proofErr w:type="spellStart"/>
-      <w:r>
-        <w:t>defie</w:t>
-      </w:r>
-      <w:proofErr w:type="spellEnd"/>
-      <w:r>
-        <w:t>.</w:t>
       </w:r>
     </w:p>
     <w:p>
       <w:pPr>
         <w:pStyle w:val="teilg"/>
-        <w:rPr>
-          <w:sz w:val="18"/>
-        </w:rPr>
-      </w:pPr>
+      </w:pPr>
+      <w:proofErr w:type="gramStart"/>
+      <w:r>
+        <w:t>tote</w:t>
+      </w:r>
+      <w:proofErr w:type="gramEnd"/>
+      <w:r>
+        <w:t xml:space="preserve"> a en li et</w:t>
+      </w:r>
+      <w:r>
+        <w:t xml:space="preserve"> </w:t>
+      </w:r>
+      <w:proofErr w:type="spellStart"/>
+      <w:r>
+        <w:t>biauté</w:t>
+      </w:r>
+      <w:proofErr w:type="spellEnd"/>
+      <w:r>
+        <w:t xml:space="preserve"> et</w:t>
+      </w:r>
+      <w:r>
+        <w:t xml:space="preserve"> </w:t>
+      </w:r>
+      <w:proofErr w:type="spellStart"/>
+      <w:r>
+        <w:t>v</w:t>
+      </w:r>
+      <w:r>
+        <w:t>alor</w:t>
+      </w:r>
+      <w:proofErr w:type="spellEnd"/>
+      <w:r>
+        <w:t>,</w:t>
+      </w:r>
     </w:p>
     <w:p>
       <w:pPr>
         <w:pStyle w:val="teilg"/>
       </w:pPr>
-      <w:proofErr w:type="spellStart"/>
-      <w:r>
-        <w:t>Douce</w:t>
-      </w:r>
-      <w:proofErr w:type="spellEnd"/>
-      <w:r>
-        <w:t xml:space="preserve"> dame, </w:t>
-      </w:r>
-      <w:r>
-        <w:t>qui</w:t>
-      </w:r>
-      <w:r>
-        <w:t xml:space="preserve"> mes cuers pas</w:t>
-      </w:r>
-      <w:r>
-        <w:t xml:space="preserve"> </w:t>
-      </w:r>
-      <w:proofErr w:type="spellStart"/>
-      <w:r>
-        <w:t>n’oublie</w:t>
-      </w:r>
-      <w:proofErr w:type="spellEnd"/>
-      <w:r>
-        <w:t>,</w:t>
-      </w:r>
-      <w:r>
-        <w:br/>
-      </w:r>
-      <w:r>
-        <w:t>ne me v</w:t>
-      </w:r>
-      <w:r>
-        <w:t>ueilliez</w:t>
-      </w:r>
-      <w:r>
-        <w:t xml:space="preserve">, </w:t>
-      </w:r>
-      <w:r>
-        <w:t>po</w:t>
-      </w:r>
-      <w:r>
-        <w:t xml:space="preserve">r Dieu, metre en </w:t>
-      </w:r>
-      <w:proofErr w:type="spellStart"/>
-      <w:r>
-        <w:t>oubli!</w:t>
-      </w:r>
-      <w:proofErr w:type="spellEnd"/>
-      <w:r>
-        <w:br/>
-      </w:r>
-      <w:proofErr w:type="spellStart"/>
-      <w:r>
-        <w:t>Jamé</w:t>
-      </w:r>
+      <w:proofErr w:type="gramStart"/>
+      <w:r>
+        <w:t>nus</w:t>
+      </w:r>
+      <w:proofErr w:type="gramEnd"/>
+      <w:r>
+        <w:t xml:space="preserve"> ne </w:t>
+      </w:r>
+      <w:proofErr w:type="spellStart"/>
       <w:r>
         <w:t>s</w:t>
       </w:r>
-      <w:proofErr w:type="spellEnd"/>
-      <w:r>
-        <w:t xml:space="preserve"> </w:t>
-      </w:r>
-      <w:r>
-        <w:t>nul j</w:t>
-      </w:r>
-      <w:r>
-        <w:t xml:space="preserve">or ne </w:t>
-      </w:r>
-      <w:r>
-        <w:t>ferai</w:t>
-      </w:r>
-      <w:r>
-        <w:t xml:space="preserve"> autre </w:t>
-      </w:r>
-      <w:proofErr w:type="spellStart"/>
-      <w:proofErr w:type="gramStart"/>
-      <w:r>
-        <w:t>amie</w:t>
-      </w:r>
-      <w:proofErr w:type="spellEnd"/>
-      <w:proofErr w:type="gramEnd"/>
-      <w:r>
-        <w:t>;</w:t>
-      </w:r>
-      <w:r>
-        <w:br/>
-      </w:r>
-      <w:r>
-        <w:t>pour Dieu vos pri</w:t>
-      </w:r>
-      <w:r>
-        <w:t>,</w:t>
-      </w:r>
-      <w:r>
-        <w:t xml:space="preserve"> ne faites autre </w:t>
-      </w:r>
-      <w:proofErr w:type="spellStart"/>
-      <w:r>
-        <w:t>ami</w:t>
-      </w:r>
-      <w:r>
-        <w:t>!</w:t>
-      </w:r>
-      <w:proofErr w:type="spellEnd"/>
-      <w:r>
-        <w:br/>
-      </w:r>
-      <w:proofErr w:type="spellStart"/>
-      <w:r>
-        <w:t>Més</w:t>
-      </w:r>
-      <w:proofErr w:type="spellEnd"/>
-      <w:r>
-        <w:t xml:space="preserve"> se je sai que v</w:t>
-      </w:r>
-      <w:r>
-        <w:t>o</w:t>
-      </w:r>
-      <w:r>
-        <w:t>s gabez de mi,</w:t>
-      </w:r>
-      <w:r>
-        <w:br/>
-      </w:r>
-      <w:r>
-        <w:t>ma</w:t>
-      </w:r>
-      <w:r>
-        <w:t xml:space="preserve"> </w:t>
-      </w:r>
-      <w:r>
-        <w:t>mort n</w:t>
-      </w:r>
       <w:r>
         <w:t>’</w:t>
       </w:r>
       <w:r>
-        <w:t xml:space="preserve">ert pas entiere </w:t>
-      </w:r>
-      <w:r>
-        <w:t>més</w:t>
-      </w:r>
-      <w:r>
-        <w:t xml:space="preserve"> </w:t>
-      </w:r>
-      <w:r>
-        <w:t>demie</w:t>
-      </w:r>
+        <w:t>en</w:t>
+      </w:r>
+      <w:proofErr w:type="spellEnd"/>
+      <w:r>
+        <w:t xml:space="preserve"> </w:t>
+      </w:r>
+      <w:proofErr w:type="spellStart"/>
+      <w:r>
+        <w:t>doit</w:t>
+      </w:r>
+      <w:proofErr w:type="spellEnd"/>
+      <w:r>
+        <w:t xml:space="preserve"> </w:t>
+      </w:r>
+      <w:proofErr w:type="spellStart"/>
+      <w:r>
+        <w:t>merv</w:t>
+      </w:r>
+      <w:r>
+        <w:t>eillier</w:t>
+      </w:r>
+      <w:proofErr w:type="spellEnd"/>
+      <w:r>
+        <w:t xml:space="preserve"> se </w:t>
+      </w:r>
+      <w:proofErr w:type="spellStart"/>
+      <w:r>
+        <w:t>j’en</w:t>
+      </w:r>
+      <w:proofErr w:type="spellEnd"/>
+      <w:r>
+        <w:t xml:space="preserve"> </w:t>
+      </w:r>
+      <w:proofErr w:type="spellStart"/>
+      <w:r>
+        <w:t>plor</w:t>
+      </w:r>
+      <w:proofErr w:type="spellEnd"/>
       <w:r>
         <w:t>;</w:t>
       </w:r>
@@ -993,17 +719,59 @@
       </w:pPr>
       <w:proofErr w:type="gramStart"/>
       <w:r>
-        <w:t>ne</w:t>
+        <w:t>quant</w:t>
       </w:r>
       <w:proofErr w:type="gramEnd"/>
       <w:r>
-        <w:t xml:space="preserve"> j</w:t>
-      </w:r>
-      <w:r>
-        <w:t>a de moi ne ferez</w:t>
-      </w:r>
-      <w:r>
-        <w:t xml:space="preserve"> anemi,</w:t>
+        <w:t xml:space="preserve"> </w:t>
+      </w:r>
+      <w:proofErr w:type="spellStart"/>
+      <w:r>
+        <w:t>mes</w:t>
+      </w:r>
+      <w:proofErr w:type="spellEnd"/>
+      <w:r>
+        <w:t xml:space="preserve"> </w:t>
+      </w:r>
+      <w:proofErr w:type="spellStart"/>
+      <w:r>
+        <w:t>cors</w:t>
+      </w:r>
+      <w:proofErr w:type="spellEnd"/>
+      <w:r>
+        <w:t xml:space="preserve"> </w:t>
+      </w:r>
+      <w:proofErr w:type="spellStart"/>
+      <w:r>
+        <w:t>va</w:t>
+      </w:r>
+      <w:proofErr w:type="spellEnd"/>
+      <w:r>
+        <w:t xml:space="preserve"> </w:t>
+      </w:r>
+      <w:proofErr w:type="spellStart"/>
+      <w:r>
+        <w:t>fere</w:t>
+      </w:r>
+      <w:proofErr w:type="spellEnd"/>
+      <w:r>
+        <w:t xml:space="preserve"> </w:t>
+      </w:r>
+      <w:proofErr w:type="spellStart"/>
+      <w:r>
+        <w:t>sa</w:t>
+      </w:r>
+      <w:proofErr w:type="spellEnd"/>
+      <w:r>
+        <w:t xml:space="preserve"> </w:t>
+      </w:r>
+      <w:proofErr w:type="spellStart"/>
+      <w:r>
+        <w:t>destinee</w:t>
+      </w:r>
+      <w:proofErr w:type="spellEnd"/>
+      <w:r>
+        <w:t>,</w:t>
       </w:r>
     </w:p>
     <w:p>
@@ -1012,91 +780,186 @@
       </w:pPr>
       <w:proofErr w:type="gramStart"/>
       <w:r>
-        <w:t>se</w:t>
+        <w:t>et</w:t>
       </w:r>
       <w:proofErr w:type="gramEnd"/>
       <w:r>
-        <w:t xml:space="preserve"> loiauté</w:t>
-      </w:r>
-      <w:r>
-        <w:t xml:space="preserve"> ne m</w:t>
-      </w:r>
-      <w:r>
-        <w:t>’</w:t>
-      </w:r>
-      <w:r>
-        <w:t>i</w:t>
-      </w:r>
-      <w:r>
-        <w:t xml:space="preserve"> est anemie.</w:t>
+        <w:t xml:space="preserve"> </w:t>
+      </w:r>
+      <w:proofErr w:type="spellStart"/>
+      <w:r>
+        <w:t>mes</w:t>
+      </w:r>
+      <w:proofErr w:type="spellEnd"/>
+      <w:r>
+        <w:t xml:space="preserve"> fins</w:t>
+      </w:r>
+      <w:r>
+        <w:t xml:space="preserve"> </w:t>
+      </w:r>
+      <w:proofErr w:type="spellStart"/>
+      <w:r>
+        <w:t>cuers</w:t>
+      </w:r>
+      <w:proofErr w:type="spellEnd"/>
+      <w:r>
+        <w:t xml:space="preserve"> </w:t>
+      </w:r>
+      <w:proofErr w:type="spellStart"/>
+      <w:r>
+        <w:t>s</w:t>
+      </w:r>
+      <w:r>
+        <w:t>’est</w:t>
+      </w:r>
+      <w:proofErr w:type="spellEnd"/>
+      <w:r>
+        <w:t xml:space="preserve"> </w:t>
+      </w:r>
+      <w:proofErr w:type="spellStart"/>
+      <w:r>
+        <w:t>ja</w:t>
+      </w:r>
+      <w:proofErr w:type="spellEnd"/>
+      <w:r>
+        <w:t xml:space="preserve"> </w:t>
+      </w:r>
+      <w:proofErr w:type="spellStart"/>
+      <w:r>
+        <w:t>mis</w:t>
+      </w:r>
+      <w:proofErr w:type="spellEnd"/>
+      <w:r>
+        <w:t xml:space="preserve"> el </w:t>
+      </w:r>
+      <w:proofErr w:type="spellStart"/>
+      <w:r>
+        <w:t>retor</w:t>
+      </w:r>
+      <w:proofErr w:type="spellEnd"/>
+      <w:r>
+        <w:t>,</w:t>
       </w:r>
     </w:p>
     <w:p>
       <w:pPr>
         <w:pStyle w:val="teilg"/>
-        <w:rPr>
-          <w:sz w:val="18"/>
-        </w:rPr>
-      </w:pPr>
+      </w:pPr>
+      <w:proofErr w:type="gramStart"/>
+      <w:r>
+        <w:t>qui</w:t>
+      </w:r>
+      <w:proofErr w:type="gramEnd"/>
+      <w:r>
+        <w:t xml:space="preserve"> </w:t>
+      </w:r>
+      <w:proofErr w:type="spellStart"/>
+      <w:r>
+        <w:t>sanz</w:t>
+      </w:r>
+      <w:proofErr w:type="spellEnd"/>
+      <w:r>
+        <w:t xml:space="preserve"> </w:t>
+      </w:r>
+      <w:proofErr w:type="spellStart"/>
+      <w:r>
+        <w:t>fa</w:t>
+      </w:r>
+      <w:r>
+        <w:t>user</w:t>
+      </w:r>
+      <w:proofErr w:type="spellEnd"/>
+      <w:r>
+        <w:t xml:space="preserve"> </w:t>
+      </w:r>
+      <w:proofErr w:type="spellStart"/>
+      <w:r>
+        <w:t>pen</w:t>
+      </w:r>
+      <w:r>
+        <w:t>se</w:t>
+      </w:r>
+      <w:proofErr w:type="spellEnd"/>
+      <w:r>
+        <w:t xml:space="preserve"> a ma dame et</w:t>
+      </w:r>
+      <w:r>
+        <w:t xml:space="preserve"> bee.</w:t>
+      </w:r>
     </w:p>
     <w:p>
       <w:pPr>
         <w:pStyle w:val="teilg"/>
-      </w:pPr>
-      <w:r>
-        <w:t>Au departir</w:t>
-      </w:r>
-      <w:r>
-        <w:t>,</w:t>
-      </w:r>
-      <w:r>
-        <w:t xml:space="preserve"> </w:t>
-      </w:r>
-      <w:r>
-        <w:t>douce dame, vos pri</w:t>
-      </w:r>
+        <w:rPr>
+          <w:sz w:val="18"/>
+        </w:rPr>
+      </w:pPr>
     </w:p>
     <w:p>
       <w:pPr>
         <w:pStyle w:val="teilg"/>
       </w:pPr>
+      <w:r>
+        <w:t>Dame</w:t>
+      </w:r>
+      <w:r>
+        <w:t>,</w:t>
+      </w:r>
+      <w:r>
+        <w:t xml:space="preserve"> en qui </w:t>
+      </w:r>
       <w:proofErr w:type="spellStart"/>
       <w:proofErr w:type="gramStart"/>
       <w:r>
-        <w:t>que</w:t>
+        <w:t>est</w:t>
       </w:r>
       <w:proofErr w:type="spellEnd"/>
       <w:proofErr w:type="gramEnd"/>
       <w:r>
-        <w:t xml:space="preserve"> j</w:t>
-      </w:r>
-      <w:r>
-        <w:t>a por riens que losen</w:t>
-      </w:r>
-      <w:r>
-        <w:t>giers vos die</w:t>
+        <w:t xml:space="preserve"> et ma mort et ma </w:t>
+      </w:r>
+      <w:r>
+        <w:t>vie,</w:t>
       </w:r>
     </w:p>
     <w:p>
       <w:pPr>
         <w:pStyle w:val="teilg"/>
       </w:pPr>
+      <w:proofErr w:type="spellStart"/>
       <w:proofErr w:type="gramStart"/>
       <w:r>
-        <w:t>ne</w:t>
-      </w:r>
+        <w:t>dolens</w:t>
+      </w:r>
+      <w:proofErr w:type="spellEnd"/>
       <w:proofErr w:type="gramEnd"/>
       <w:r>
-        <w:t xml:space="preserve"> m</w:t>
-      </w:r>
-      <w:r>
-        <w:t>’</w:t>
-      </w:r>
-      <w:r>
-        <w:t>ou</w:t>
-      </w:r>
-      <w:r>
-        <w:t>bliez, et je tot autresi</w:t>
+        <w:t xml:space="preserve"> me</w:t>
+      </w:r>
+      <w:r>
+        <w:t xml:space="preserve"> part de </w:t>
+      </w:r>
+      <w:proofErr w:type="spellStart"/>
+      <w:r>
+        <w:t>v</w:t>
+      </w:r>
+      <w:r>
+        <w:t>o</w:t>
+      </w:r>
+      <w:r>
+        <w:t>s</w:t>
+      </w:r>
+      <w:proofErr w:type="spellEnd"/>
+      <w:r>
+        <w:t xml:space="preserve"> plus </w:t>
+      </w:r>
+      <w:proofErr w:type="spellStart"/>
+      <w:r>
+        <w:t>que</w:t>
+      </w:r>
+      <w:proofErr w:type="spellEnd"/>
+      <w:r>
+        <w:t xml:space="preserve"> ne di;</w:t>
       </w:r>
     </w:p>
     <w:p>
@@ -1106,31 +969,979 @@
       <w:proofErr w:type="spellStart"/>
       <w:proofErr w:type="gramStart"/>
       <w:r>
-        <w:t>j</w:t>
+        <w:t>mon</w:t>
+      </w:r>
+      <w:proofErr w:type="spellEnd"/>
+      <w:proofErr w:type="gramEnd"/>
+      <w:r>
+        <w:t xml:space="preserve"> </w:t>
+      </w:r>
+      <w:proofErr w:type="spellStart"/>
+      <w:r>
+        <w:t>cuer</w:t>
+      </w:r>
+      <w:proofErr w:type="spellEnd"/>
+      <w:r>
+        <w:t xml:space="preserve"> </w:t>
+      </w:r>
+      <w:proofErr w:type="spellStart"/>
+      <w:r>
+        <w:t>avez</w:t>
+      </w:r>
+      <w:proofErr w:type="spellEnd"/>
+      <w:r>
+        <w:t xml:space="preserve"> </w:t>
+      </w:r>
+      <w:proofErr w:type="spellStart"/>
+      <w:r>
+        <w:t>pieç</w:t>
       </w:r>
       <w:r>
         <w:t>a</w:t>
       </w:r>
-      <w:r>
-        <w:t>més</w:t>
-      </w:r>
-      <w:proofErr w:type="spellEnd"/>
-      <w:proofErr w:type="gramEnd"/>
-      <w:r>
-        <w:t xml:space="preserve"> vers v</w:t>
-      </w:r>
-      <w:r>
-        <w:t>os ne ferai vi</w:t>
-      </w:r>
-      <w:r>
-        <w:t>lanie</w:t>
-      </w:r>
-      <w:r>
-        <w:t>.</w:t>
+      <w:proofErr w:type="spellEnd"/>
+      <w:r>
+        <w:t xml:space="preserve"> en</w:t>
+      </w:r>
+      <w:r>
+        <w:t xml:space="preserve"> </w:t>
+      </w:r>
+      <w:proofErr w:type="spellStart"/>
+      <w:r>
+        <w:t>vo</w:t>
+      </w:r>
+      <w:proofErr w:type="spellEnd"/>
+      <w:r>
+        <w:t xml:space="preserve"> </w:t>
+      </w:r>
+      <w:proofErr w:type="spellStart"/>
+      <w:r>
+        <w:t>baillie</w:t>
+      </w:r>
+      <w:proofErr w:type="spellEnd"/>
+      <w:r>
+        <w:t>:</w:t>
       </w:r>
     </w:p>
     <w:p>
       <w:pPr>
+        <w:pStyle w:val="teilg"/>
+      </w:pPr>
+      <w:proofErr w:type="spellStart"/>
+      <w:proofErr w:type="gramStart"/>
+      <w:r>
+        <w:t>retenez</w:t>
+      </w:r>
+      <w:proofErr w:type="spellEnd"/>
+      <w:proofErr w:type="gramEnd"/>
+      <w:r>
+        <w:t xml:space="preserve"> le</w:t>
+      </w:r>
+      <w:r>
+        <w:t>,</w:t>
+      </w:r>
+      <w:r>
+        <w:t xml:space="preserve"> </w:t>
+      </w:r>
+      <w:proofErr w:type="spellStart"/>
+      <w:r>
+        <w:t>ou</w:t>
+      </w:r>
+      <w:proofErr w:type="spellEnd"/>
+      <w:r>
+        <w:t xml:space="preserve"> </w:t>
+      </w:r>
+      <w:proofErr w:type="spellStart"/>
+      <w:r>
+        <w:t>v</w:t>
+      </w:r>
+      <w:r>
+        <w:t>o</w:t>
+      </w:r>
+      <w:r>
+        <w:t>s</w:t>
+      </w:r>
+      <w:proofErr w:type="spellEnd"/>
+      <w:r>
+        <w:t xml:space="preserve"> </w:t>
+      </w:r>
+      <w:proofErr w:type="spellStart"/>
+      <w:r>
+        <w:t>m’avez</w:t>
+      </w:r>
+      <w:proofErr w:type="spellEnd"/>
+      <w:r>
+        <w:t xml:space="preserve"> </w:t>
+      </w:r>
+      <w:proofErr w:type="spellStart"/>
+      <w:r>
+        <w:t>traï</w:t>
+      </w:r>
+      <w:proofErr w:type="spellEnd"/>
+      <w:r>
+        <w:t>.</w:t>
+      </w:r>
+    </w:p>
+    <w:p>
+      <w:pPr>
+        <w:pStyle w:val="teilg"/>
+      </w:pPr>
+      <w:proofErr w:type="spellStart"/>
+      <w:proofErr w:type="gramStart"/>
+      <w:r>
+        <w:t>D</w:t>
+      </w:r>
+      <w:r>
+        <w:t>ex</w:t>
+      </w:r>
+      <w:proofErr w:type="spellEnd"/>
+      <w:r>
+        <w:t>,</w:t>
+      </w:r>
+      <w:r>
+        <w:t xml:space="preserve"> </w:t>
+      </w:r>
+      <w:proofErr w:type="spellStart"/>
+      <w:r>
+        <w:t>ou</w:t>
+      </w:r>
+      <w:proofErr w:type="spellEnd"/>
+      <w:r>
+        <w:t xml:space="preserve"> </w:t>
+      </w:r>
+      <w:proofErr w:type="spellStart"/>
+      <w:r>
+        <w:t>irai</w:t>
+      </w:r>
+      <w:proofErr w:type="spellEnd"/>
+      <w:r>
+        <w:t>?</w:t>
+      </w:r>
+      <w:proofErr w:type="gramEnd"/>
+      <w:r>
+        <w:t xml:space="preserve"> </w:t>
+      </w:r>
+      <w:proofErr w:type="spellStart"/>
+      <w:proofErr w:type="gramStart"/>
+      <w:r>
+        <w:t>ferai</w:t>
+      </w:r>
+      <w:proofErr w:type="spellEnd"/>
+      <w:proofErr w:type="gramEnd"/>
+      <w:r>
+        <w:t xml:space="preserve"> je noise </w:t>
+      </w:r>
+      <w:proofErr w:type="spellStart"/>
+      <w:r>
+        <w:t>ou</w:t>
+      </w:r>
+      <w:proofErr w:type="spellEnd"/>
+      <w:r>
+        <w:t xml:space="preserve"> cri,</w:t>
+      </w:r>
+    </w:p>
+    <w:p>
+      <w:pPr>
+        <w:pStyle w:val="teilg"/>
+      </w:pPr>
+      <w:proofErr w:type="gramStart"/>
+      <w:r>
+        <w:t>quant</w:t>
+      </w:r>
+      <w:proofErr w:type="gramEnd"/>
+      <w:r>
+        <w:t xml:space="preserve"> </w:t>
+      </w:r>
+      <w:proofErr w:type="spellStart"/>
+      <w:r>
+        <w:t>il</w:t>
+      </w:r>
+      <w:proofErr w:type="spellEnd"/>
+      <w:r>
+        <w:t xml:space="preserve"> </w:t>
+      </w:r>
+      <w:proofErr w:type="spellStart"/>
+      <w:r>
+        <w:t>m</w:t>
+      </w:r>
+      <w:r>
+        <w:t>’</w:t>
+      </w:r>
+      <w:r>
+        <w:t>estuet</w:t>
+      </w:r>
+      <w:proofErr w:type="spellEnd"/>
+      <w:r>
+        <w:t xml:space="preserve"> </w:t>
+      </w:r>
+      <w:proofErr w:type="spellStart"/>
+      <w:r>
+        <w:t>fere</w:t>
+      </w:r>
+      <w:proofErr w:type="spellEnd"/>
+      <w:r>
+        <w:t xml:space="preserve"> la</w:t>
+      </w:r>
+      <w:r>
+        <w:t xml:space="preserve"> </w:t>
+      </w:r>
+      <w:proofErr w:type="spellStart"/>
+      <w:r>
+        <w:t>departie</w:t>
+      </w:r>
+      <w:proofErr w:type="spellEnd"/>
+    </w:p>
+    <w:p>
+      <w:pPr>
+        <w:pStyle w:val="teilg"/>
+      </w:pPr>
+      <w:proofErr w:type="gramStart"/>
+      <w:r>
+        <w:t>de</w:t>
+      </w:r>
+      <w:proofErr w:type="gramEnd"/>
+      <w:r>
+        <w:t xml:space="preserve"> </w:t>
+      </w:r>
+      <w:proofErr w:type="spellStart"/>
+      <w:r>
+        <w:t>mon</w:t>
+      </w:r>
+      <w:proofErr w:type="spellEnd"/>
+      <w:r>
+        <w:t xml:space="preserve"> fin </w:t>
+      </w:r>
+      <w:proofErr w:type="spellStart"/>
+      <w:r>
+        <w:t>cuer</w:t>
+      </w:r>
+      <w:proofErr w:type="spellEnd"/>
+      <w:r>
+        <w:t xml:space="preserve"> et</w:t>
+      </w:r>
+      <w:r>
+        <w:t xml:space="preserve"> </w:t>
+      </w:r>
+      <w:proofErr w:type="spellStart"/>
+      <w:r>
+        <w:t>lessier</w:t>
+      </w:r>
+      <w:proofErr w:type="spellEnd"/>
+      <w:r>
+        <w:t xml:space="preserve"> a </w:t>
+      </w:r>
+      <w:proofErr w:type="spellStart"/>
+      <w:r>
+        <w:t>celi</w:t>
+      </w:r>
+      <w:proofErr w:type="spellEnd"/>
+    </w:p>
+    <w:p>
+      <w:pPr>
+        <w:pStyle w:val="teilg"/>
+      </w:pPr>
+      <w:proofErr w:type="gramStart"/>
+      <w:r>
+        <w:t>qui</w:t>
+      </w:r>
+      <w:proofErr w:type="gramEnd"/>
+      <w:r>
+        <w:t xml:space="preserve"> </w:t>
+      </w:r>
+      <w:proofErr w:type="spellStart"/>
+      <w:r>
+        <w:t>ainc</w:t>
+      </w:r>
+      <w:proofErr w:type="spellEnd"/>
+      <w:r>
+        <w:t xml:space="preserve"> du </w:t>
+      </w:r>
+      <w:proofErr w:type="spellStart"/>
+      <w:r>
+        <w:t>sien</w:t>
+      </w:r>
+      <w:proofErr w:type="spellEnd"/>
+      <w:r>
+        <w:t xml:space="preserve"> ne me </w:t>
+      </w:r>
+      <w:proofErr w:type="spellStart"/>
+      <w:r>
+        <w:t>lessa</w:t>
+      </w:r>
+      <w:proofErr w:type="spellEnd"/>
+      <w:r>
+        <w:t xml:space="preserve"> </w:t>
+      </w:r>
+      <w:proofErr w:type="spellStart"/>
+      <w:r>
+        <w:t>partie</w:t>
+      </w:r>
+      <w:proofErr w:type="spellEnd"/>
+      <w:r>
+        <w:t>?</w:t>
+      </w:r>
+    </w:p>
+    <w:p>
+      <w:pPr>
+        <w:pStyle w:val="teilg"/>
+        <w:rPr>
+          <w:sz w:val="18"/>
+        </w:rPr>
+      </w:pPr>
+    </w:p>
+    <w:p>
+      <w:pPr>
+        <w:pStyle w:val="teilg"/>
+      </w:pPr>
+      <w:proofErr w:type="spellStart"/>
+      <w:r>
+        <w:t>Cil</w:t>
+      </w:r>
+      <w:proofErr w:type="spellEnd"/>
+      <w:r>
+        <w:t xml:space="preserve"> </w:t>
+      </w:r>
+      <w:proofErr w:type="spellStart"/>
+      <w:r>
+        <w:t>faus</w:t>
+      </w:r>
+      <w:proofErr w:type="spellEnd"/>
+      <w:r>
+        <w:t xml:space="preserve"> </w:t>
+      </w:r>
+      <w:proofErr w:type="spellStart"/>
+      <w:r>
+        <w:t>aman</w:t>
+      </w:r>
+      <w:r>
+        <w:t>t</w:t>
+      </w:r>
+      <w:proofErr w:type="spellEnd"/>
+      <w:r>
+        <w:t xml:space="preserve"> </w:t>
+      </w:r>
+      <w:r>
+        <w:t xml:space="preserve">par </w:t>
+      </w:r>
+      <w:proofErr w:type="spellStart"/>
+      <w:r>
+        <w:t>droit</w:t>
+      </w:r>
+      <w:proofErr w:type="spellEnd"/>
+      <w:r>
+        <w:t xml:space="preserve"> </w:t>
+      </w:r>
+      <w:proofErr w:type="spellStart"/>
+      <w:r>
+        <w:t>A</w:t>
+      </w:r>
+      <w:r>
+        <w:t>mors</w:t>
+      </w:r>
+      <w:proofErr w:type="spellEnd"/>
+      <w:r>
+        <w:t xml:space="preserve"> </w:t>
+      </w:r>
+      <w:proofErr w:type="spellStart"/>
+      <w:r>
+        <w:t>mercie</w:t>
+      </w:r>
+      <w:proofErr w:type="spellEnd"/>
+    </w:p>
+    <w:p>
+      <w:pPr>
+        <w:pStyle w:val="teilg"/>
+      </w:pPr>
+      <w:proofErr w:type="gramStart"/>
+      <w:r>
+        <w:t>des</w:t>
+      </w:r>
+      <w:proofErr w:type="gramEnd"/>
+      <w:r>
+        <w:t xml:space="preserve"> </w:t>
+      </w:r>
+      <w:proofErr w:type="spellStart"/>
+      <w:r>
+        <w:t>biens</w:t>
+      </w:r>
+      <w:proofErr w:type="spellEnd"/>
+      <w:r>
+        <w:t xml:space="preserve"> </w:t>
+      </w:r>
+      <w:proofErr w:type="spellStart"/>
+      <w:r>
+        <w:t>q</w:t>
+      </w:r>
+      <w:r>
+        <w:t>’il</w:t>
+      </w:r>
+      <w:proofErr w:type="spellEnd"/>
+      <w:r>
+        <w:t xml:space="preserve"> a, </w:t>
+      </w:r>
+      <w:proofErr w:type="spellStart"/>
+      <w:r>
+        <w:t>més</w:t>
+      </w:r>
+      <w:proofErr w:type="spellEnd"/>
+      <w:r>
+        <w:t xml:space="preserve"> j</w:t>
+      </w:r>
+      <w:r>
+        <w:t>e fail</w:t>
+      </w:r>
+      <w:r>
+        <w:t xml:space="preserve"> </w:t>
+      </w:r>
+      <w:r>
+        <w:t xml:space="preserve">a </w:t>
+      </w:r>
+      <w:proofErr w:type="spellStart"/>
+      <w:r>
+        <w:t>merci</w:t>
+      </w:r>
+      <w:proofErr w:type="spellEnd"/>
+      <w:r>
+        <w:t>;</w:t>
+      </w:r>
+    </w:p>
+    <w:p>
+      <w:pPr>
+        <w:pStyle w:val="teilg"/>
+      </w:pPr>
+      <w:proofErr w:type="gramStart"/>
+      <w:r>
+        <w:t>en</w:t>
+      </w:r>
+      <w:proofErr w:type="gramEnd"/>
+      <w:r>
+        <w:t xml:space="preserve"> </w:t>
+      </w:r>
+      <w:proofErr w:type="spellStart"/>
+      <w:r>
+        <w:t>losengier</w:t>
+      </w:r>
+      <w:proofErr w:type="spellEnd"/>
+      <w:r>
+        <w:t xml:space="preserve"> et</w:t>
+      </w:r>
+      <w:r>
+        <w:t xml:space="preserve"> </w:t>
+      </w:r>
+      <w:r>
+        <w:t xml:space="preserve">en </w:t>
+      </w:r>
+      <w:proofErr w:type="spellStart"/>
+      <w:r>
+        <w:t>fauser</w:t>
+      </w:r>
+      <w:proofErr w:type="spellEnd"/>
+      <w:r>
+        <w:t xml:space="preserve"> </w:t>
+      </w:r>
+      <w:proofErr w:type="spellStart"/>
+      <w:r>
+        <w:t>s</w:t>
+      </w:r>
+      <w:r>
+        <w:t>’</w:t>
+      </w:r>
+      <w:r>
+        <w:t>a</w:t>
+      </w:r>
+      <w:r>
+        <w:t>fie</w:t>
+      </w:r>
+      <w:proofErr w:type="spellEnd"/>
+      <w:r>
+        <w:t>,</w:t>
+      </w:r>
+    </w:p>
+    <w:p>
+      <w:pPr>
+        <w:pStyle w:val="teilg"/>
+      </w:pPr>
+      <w:proofErr w:type="spellStart"/>
+      <w:proofErr w:type="gramStart"/>
+      <w:r>
+        <w:t>més</w:t>
+      </w:r>
+      <w:proofErr w:type="spellEnd"/>
+      <w:proofErr w:type="gramEnd"/>
+      <w:r>
+        <w:t xml:space="preserve"> j</w:t>
+      </w:r>
+      <w:r>
+        <w:t>e</w:t>
+      </w:r>
+      <w:r>
+        <w:t xml:space="preserve"> du tout en </w:t>
+      </w:r>
+      <w:proofErr w:type="spellStart"/>
+      <w:r>
+        <w:t>biau</w:t>
+      </w:r>
+      <w:proofErr w:type="spellEnd"/>
+      <w:r>
+        <w:t xml:space="preserve"> </w:t>
+      </w:r>
+      <w:proofErr w:type="spellStart"/>
+      <w:r>
+        <w:t>serv</w:t>
+      </w:r>
+      <w:r>
+        <w:t>ir</w:t>
+      </w:r>
+      <w:proofErr w:type="spellEnd"/>
+      <w:r>
+        <w:t xml:space="preserve"> </w:t>
+      </w:r>
+      <w:proofErr w:type="spellStart"/>
+      <w:r>
+        <w:t>m’afi</w:t>
+      </w:r>
+      <w:proofErr w:type="spellEnd"/>
+      <w:r>
+        <w:t>;</w:t>
+      </w:r>
+    </w:p>
+    <w:p>
+      <w:pPr>
+        <w:pStyle w:val="teilg"/>
+      </w:pPr>
+      <w:proofErr w:type="gramStart"/>
+      <w:r>
+        <w:t>ma</w:t>
+      </w:r>
+      <w:proofErr w:type="gramEnd"/>
+      <w:r>
+        <w:t xml:space="preserve"> loiauté</w:t>
+      </w:r>
+      <w:r>
+        <w:t xml:space="preserve"> me</w:t>
+      </w:r>
+      <w:r>
+        <w:t xml:space="preserve"> tout, </w:t>
+      </w:r>
+      <w:r>
+        <w:t>jel</w:t>
+      </w:r>
+      <w:r>
+        <w:t xml:space="preserve"> sai de fi,</w:t>
+      </w:r>
+    </w:p>
+    <w:p>
+      <w:pPr>
+        <w:pStyle w:val="teilg"/>
+      </w:pPr>
+      <w:proofErr w:type="gramStart"/>
+      <w:r>
+        <w:t>la</w:t>
+      </w:r>
+      <w:proofErr w:type="gramEnd"/>
+      <w:r>
+        <w:t xml:space="preserve"> j</w:t>
+      </w:r>
+      <w:r>
+        <w:t>oie</w:t>
+      </w:r>
+      <w:r>
+        <w:t xml:space="preserve"> q’ai par reson </w:t>
+      </w:r>
+      <w:proofErr w:type="spellStart"/>
+      <w:r>
+        <w:t>deservie</w:t>
+      </w:r>
+      <w:proofErr w:type="spellEnd"/>
+      <w:r>
+        <w:t>;</w:t>
+      </w:r>
+    </w:p>
+    <w:p>
+      <w:pPr>
+        <w:pStyle w:val="teilg"/>
+      </w:pPr>
+      <w:proofErr w:type="gramStart"/>
+      <w:r>
+        <w:t>moult</w:t>
+      </w:r>
+      <w:proofErr w:type="gramEnd"/>
+      <w:r>
+        <w:t xml:space="preserve"> me poise que</w:t>
+      </w:r>
+      <w:r>
+        <w:t xml:space="preserve"> j</w:t>
+      </w:r>
+      <w:r>
+        <w:t>e onques</w:t>
+      </w:r>
+      <w:r>
+        <w:t xml:space="preserve"> </w:t>
+      </w:r>
+      <w:r>
+        <w:t>la v</w:t>
+      </w:r>
+      <w:r>
+        <w:t>i,</w:t>
+      </w:r>
+    </w:p>
+    <w:p>
+      <w:pPr>
+        <w:pStyle w:val="teilg"/>
+      </w:pPr>
+      <w:proofErr w:type="gramStart"/>
+      <w:r>
+        <w:t>quant</w:t>
+      </w:r>
+      <w:proofErr w:type="gramEnd"/>
+      <w:r>
+        <w:t xml:space="preserve"> fine amor por li si me </w:t>
+      </w:r>
+      <w:proofErr w:type="spellStart"/>
+      <w:r>
+        <w:t>defie</w:t>
+      </w:r>
+      <w:proofErr w:type="spellEnd"/>
+      <w:r>
+        <w:t>.</w:t>
+      </w:r>
+    </w:p>
+    <w:p>
+      <w:pPr>
+        <w:pStyle w:val="teilg"/>
+        <w:rPr>
+          <w:sz w:val="18"/>
+        </w:rPr>
+      </w:pPr>
+    </w:p>
+    <w:p>
+      <w:pPr>
+        <w:pStyle w:val="teilg"/>
+      </w:pPr>
+      <w:proofErr w:type="spellStart"/>
+      <w:r>
+        <w:t>Douce</w:t>
+      </w:r>
+      <w:proofErr w:type="spellEnd"/>
+      <w:r>
+        <w:t xml:space="preserve"> dame, </w:t>
+      </w:r>
+      <w:r>
+        <w:t>qui</w:t>
+      </w:r>
+      <w:r>
+        <w:t xml:space="preserve"> mes </w:t>
+      </w:r>
+      <w:proofErr w:type="gramStart"/>
+      <w:r>
+        <w:t>cuers</w:t>
+      </w:r>
+      <w:proofErr w:type="gramEnd"/>
+      <w:r>
+        <w:t xml:space="preserve"> pas</w:t>
+      </w:r>
+      <w:r>
+        <w:t xml:space="preserve"> n’oublie,</w:t>
+      </w:r>
+    </w:p>
+    <w:p>
+      <w:pPr>
+        <w:pStyle w:val="teilg"/>
+      </w:pPr>
+      <w:proofErr w:type="gramStart"/>
+      <w:r>
+        <w:t>ne</w:t>
+      </w:r>
+      <w:proofErr w:type="gramEnd"/>
+      <w:r>
+        <w:t xml:space="preserve"> me v</w:t>
+      </w:r>
+      <w:r>
+        <w:t>ueilliez</w:t>
+      </w:r>
+      <w:r>
+        <w:t xml:space="preserve">, </w:t>
+      </w:r>
+      <w:r>
+        <w:t>po</w:t>
+      </w:r>
+      <w:r>
+        <w:t xml:space="preserve">r Dieu, metre en </w:t>
+      </w:r>
+      <w:proofErr w:type="spellStart"/>
+      <w:r>
+        <w:t>oubli</w:t>
+      </w:r>
+      <w:proofErr w:type="spellEnd"/>
+      <w:r>
+        <w:t>!</w:t>
+      </w:r>
+    </w:p>
+    <w:p>
+      <w:pPr>
+        <w:pStyle w:val="teilg"/>
+      </w:pPr>
+      <w:proofErr w:type="spellStart"/>
+      <w:r>
+        <w:t>Jamé</w:t>
+      </w:r>
+      <w:r>
+        <w:t>s</w:t>
+      </w:r>
+      <w:proofErr w:type="spellEnd"/>
+      <w:r>
+        <w:t xml:space="preserve"> </w:t>
+      </w:r>
+      <w:r>
+        <w:t>nul j</w:t>
+      </w:r>
+      <w:r>
+        <w:t xml:space="preserve">or ne </w:t>
+      </w:r>
+      <w:r>
+        <w:t>ferai</w:t>
+      </w:r>
+      <w:r>
+        <w:t xml:space="preserve"> autre </w:t>
+      </w:r>
+      <w:proofErr w:type="spellStart"/>
+      <w:proofErr w:type="gramStart"/>
+      <w:r>
+        <w:t>amie</w:t>
+      </w:r>
+      <w:proofErr w:type="spellEnd"/>
+      <w:proofErr w:type="gramEnd"/>
+      <w:r>
+        <w:t>;</w:t>
+      </w:r>
+    </w:p>
+    <w:p>
+      <w:pPr>
+        <w:pStyle w:val="teilg"/>
+      </w:pPr>
+      <w:proofErr w:type="gramStart"/>
+      <w:r>
+        <w:t>pour</w:t>
+      </w:r>
+      <w:proofErr w:type="gramEnd"/>
+      <w:r>
+        <w:t xml:space="preserve"> Dieu vos pri</w:t>
+      </w:r>
+      <w:r>
+        <w:t>,</w:t>
+      </w:r>
+      <w:r>
+        <w:t xml:space="preserve"> ne faites autre </w:t>
+      </w:r>
+      <w:proofErr w:type="spellStart"/>
+      <w:r>
+        <w:t>ami</w:t>
+      </w:r>
+      <w:proofErr w:type="spellEnd"/>
+      <w:r>
+        <w:t>!</w:t>
+      </w:r>
+    </w:p>
+    <w:p>
+      <w:pPr>
+        <w:pStyle w:val="teilg"/>
+      </w:pPr>
+      <w:proofErr w:type="spellStart"/>
+      <w:r>
+        <w:lastRenderedPageBreak/>
+        <w:t>Més</w:t>
+      </w:r>
+      <w:proofErr w:type="spellEnd"/>
+      <w:r>
+        <w:t xml:space="preserve"> se je sai que v</w:t>
+      </w:r>
+      <w:r>
+        <w:t>o</w:t>
+      </w:r>
+      <w:r>
+        <w:t>s gabez de mi,</w:t>
+      </w:r>
+    </w:p>
+    <w:p>
+      <w:pPr>
+        <w:pStyle w:val="teilg"/>
+      </w:pPr>
+      <w:proofErr w:type="gramStart"/>
+      <w:r>
+        <w:t>ma</w:t>
+      </w:r>
+      <w:proofErr w:type="gramEnd"/>
+      <w:r>
+        <w:t xml:space="preserve"> </w:t>
+      </w:r>
+      <w:r>
+        <w:t>mort n</w:t>
+      </w:r>
+      <w:r>
+        <w:t>’</w:t>
+      </w:r>
+      <w:r>
+        <w:t xml:space="preserve">ert pas entiere </w:t>
+      </w:r>
+      <w:r>
+        <w:t>més</w:t>
+      </w:r>
+      <w:r>
+        <w:t xml:space="preserve"> </w:t>
+      </w:r>
+      <w:proofErr w:type="spellStart"/>
+      <w:r>
+        <w:t>demie</w:t>
+      </w:r>
+      <w:proofErr w:type="spellEnd"/>
+      <w:r>
+        <w:t>;</w:t>
+      </w:r>
+    </w:p>
+    <w:p>
+      <w:pPr>
+        <w:pStyle w:val="teilg"/>
+      </w:pPr>
+      <w:proofErr w:type="gramStart"/>
+      <w:r>
+        <w:t>ne</w:t>
+      </w:r>
+      <w:proofErr w:type="gramEnd"/>
+      <w:r>
+        <w:t xml:space="preserve"> j</w:t>
+      </w:r>
+      <w:r>
+        <w:t>a de moi ne ferez</w:t>
+      </w:r>
+      <w:r>
+        <w:t xml:space="preserve"> anemi,</w:t>
+      </w:r>
+    </w:p>
+    <w:p>
+      <w:pPr>
+        <w:pStyle w:val="teilg"/>
+      </w:pPr>
+      <w:proofErr w:type="gramStart"/>
+      <w:r>
+        <w:t>se</w:t>
+      </w:r>
+      <w:proofErr w:type="gramEnd"/>
+      <w:r>
+        <w:t xml:space="preserve"> loiauté</w:t>
+      </w:r>
+      <w:r>
+        <w:t xml:space="preserve"> ne m</w:t>
+      </w:r>
+      <w:r>
+        <w:t>’</w:t>
+      </w:r>
+      <w:r>
+        <w:t>i</w:t>
+      </w:r>
+      <w:r>
+        <w:t xml:space="preserve"> est anemie.</w:t>
+      </w:r>
+    </w:p>
+    <w:p>
+      <w:pPr>
+        <w:pStyle w:val="teilg"/>
+        <w:rPr>
+          <w:sz w:val="18"/>
+        </w:rPr>
+      </w:pPr>
+    </w:p>
+    <w:p>
+      <w:pPr>
+        <w:pStyle w:val="teilg"/>
+      </w:pPr>
+      <w:r>
+        <w:t>Au departir</w:t>
+      </w:r>
+      <w:r>
+        <w:t>,</w:t>
+      </w:r>
+      <w:r>
+        <w:t xml:space="preserve"> </w:t>
+      </w:r>
+      <w:r>
+        <w:t>douce dame, vos pri</w:t>
+      </w:r>
+    </w:p>
+    <w:p>
+      <w:pPr>
+        <w:pStyle w:val="teilg"/>
+      </w:pPr>
+      <w:proofErr w:type="spellStart"/>
+      <w:proofErr w:type="gramStart"/>
+      <w:r>
+        <w:t>que</w:t>
+      </w:r>
+      <w:proofErr w:type="spellEnd"/>
+      <w:proofErr w:type="gramEnd"/>
+      <w:r>
+        <w:t xml:space="preserve"> j</w:t>
+      </w:r>
+      <w:r>
+        <w:t>a por riens que losen</w:t>
+      </w:r>
+      <w:r>
+        <w:t>giers vos die</w:t>
+      </w:r>
+    </w:p>
+    <w:p>
+      <w:pPr>
+        <w:pStyle w:val="teilg"/>
+      </w:pPr>
+      <w:proofErr w:type="gramStart"/>
+      <w:r>
+        <w:t>ne</w:t>
+      </w:r>
+      <w:proofErr w:type="gramEnd"/>
+      <w:r>
+        <w:t xml:space="preserve"> m</w:t>
+      </w:r>
+      <w:r>
+        <w:t>’</w:t>
+      </w:r>
+      <w:r>
+        <w:t>ou</w:t>
+      </w:r>
+      <w:r>
+        <w:t>bliez, et je tot autresi</w:t>
+      </w:r>
+    </w:p>
+    <w:p>
+      <w:pPr>
+        <w:pStyle w:val="teilg"/>
+      </w:pPr>
+      <w:proofErr w:type="spellStart"/>
+      <w:proofErr w:type="gramStart"/>
+      <w:r>
+        <w:t>j</w:t>
+      </w:r>
+      <w:r>
+        <w:t>a</w:t>
+      </w:r>
+      <w:r>
+        <w:t>més</w:t>
+      </w:r>
+      <w:proofErr w:type="spellEnd"/>
+      <w:proofErr w:type="gramEnd"/>
+      <w:r>
+        <w:t xml:space="preserve"> vers v</w:t>
+      </w:r>
+      <w:r>
+        <w:t>os ne ferai vi</w:t>
+      </w:r>
+      <w:r>
+        <w:t>lanie</w:t>
+      </w:r>
+      <w:r>
+        <w:t>.</w:t>
+      </w:r>
+    </w:p>
+    <w:p>
+      <w:pPr>
         <w:spacing w:after="0" w:line="240" w:lineRule="auto"/>
         <w:jc w:val="both"/>
         <w:rPr>
@@ -1176,13 +1987,7 @@
         <w:rPr>
           <w:lang w:val="fr-CH"/>
         </w:rPr>
-        <w:t>,@xml:id=rs.499.</w:t>
-      </w:r>
-      <w:r>
-        <w:rPr>
-          <w:lang w:val="fr-CH"/>
-        </w:rPr>
-        <w:t>en</w:t>
+        <w:t>,@xml:id=rs.499.en</w:t>
       </w:r>
       <w:r>
         <w:rPr>
@@ -1361,13 +2166,7 @@
         <w:rPr>
           <w:lang w:val="fr-CH"/>
         </w:rPr>
-        <w:t>,@xml:id=rs.499</w:t>
-      </w:r>
-      <w:r>
-        <w:rPr>
-          <w:lang w:val="fr-CH"/>
-        </w:rPr>
-        <w:t>.it</w:t>
+        <w:t>,@xml:id=rs.499.fro</w:t>
       </w:r>
       <w:r>
         <w:rPr>
@@ -1492,6 +2291,7 @@
         <w:rPr>
           <w:rFonts w:ascii="Times New Roman" w:hAnsi="Times New Roman" w:cs="Times New Roman"/>
         </w:rPr>
+        <w:lastRenderedPageBreak/>
         <w:t xml:space="preserve">Dolce signora, che il mio cuore non dimentica, per Dio, non vogliate dimenticarvi di me! Non </w:t>
       </w:r>
       <w:r>
@@ -1556,7 +2356,6 @@
         <w:rPr>
           <w:lang w:val="fr-CH"/>
         </w:rPr>
-        <w:lastRenderedPageBreak/>
         <w:t>[@type=manuscripts</w:t>
       </w:r>
       <w:r>
@@ -1706,6 +2505,7 @@
           <w:lang w:val="en-US"/>
         </w:rPr>
       </w:pPr>
+      <w:bookmarkStart w:id="0" w:name="_GoBack"/>
       <w:proofErr w:type="spellStart"/>
       <w:r>
         <w:rPr>
@@ -1826,6 +2626,7 @@
         <w:t xml:space="preserve"> 1995a, 208.</w:t>
       </w:r>
     </w:p>
+    <w:bookmarkEnd w:id="0"/>
     <w:p>
       <w:pPr>
         <w:spacing w:after="0" w:line="240" w:lineRule="auto"/>
@@ -4551,7 +5352,15 @@
           <w:rFonts w:ascii="Times New Roman" w:hAnsi="Times New Roman" w:cs="Times New Roman"/>
           <w:lang w:val="en-US"/>
         </w:rPr>
-        <w:t xml:space="preserve">Given the poet’s indications of his imminent departure on crusade </w:t>
+        <w:t xml:space="preserve">Given the poet’s </w:t>
+      </w:r>
+      <w:r>
+        <w:rPr>
+          <w:rFonts w:ascii="Times New Roman" w:hAnsi="Times New Roman" w:cs="Times New Roman"/>
+          <w:lang w:val="en-US"/>
+        </w:rPr>
+        <w:lastRenderedPageBreak/>
+        <w:t xml:space="preserve">indications of his imminent departure on crusade </w:t>
       </w:r>
       <w:r>
         <w:rPr>
@@ -4662,7 +5471,6 @@
         <w:rPr>
           <w:lang w:val="en-US"/>
         </w:rPr>
-        <w:lastRenderedPageBreak/>
         <w:t>[@</w:t>
       </w:r>
       <w:proofErr w:type="gramStart"/>
@@ -6431,6 +7239,7 @@
         <w:rPr>
           <w:lang w:val="en-US"/>
         </w:rPr>
+        <w:lastRenderedPageBreak/>
         <w:t>[@</w:t>
       </w:r>
       <w:proofErr w:type="gramStart"/>
@@ -6499,14 +7308,7 @@
         <w:rPr>
           <w:rFonts w:ascii="Times New Roman" w:hAnsi="Times New Roman" w:cs="Times New Roman"/>
         </w:rPr>
-        <w:t xml:space="preserve">, elegante nella forma ma interamente costruito sfruttando citazioni tratte dai migliori esempi del genere, in particolare le canzoni RS </w:t>
-      </w:r>
-      <w:r>
-        <w:rPr>
-          <w:rFonts w:ascii="Times New Roman" w:hAnsi="Times New Roman" w:cs="Times New Roman"/>
-        </w:rPr>
-        <w:lastRenderedPageBreak/>
-        <w:t>1125 di Conon de Béthune, RS 679 del Castellano di Couci, RS 1126 di Hugues de Berzé, RS 795 di Gautier de Dargies e RS 757 di Thibaut de Champagne. La dipendenza dai modelli, dichiarata fin dalla scelta dello schema metrico della canzone di Conon, è ribadita nell’incipit che riprende in modo quasi identico il v. 2 della canzone RS 757 del re di Navarra.</w:t>
+        <w:t>, elegante nella forma ma interamente costruito sfruttando citazioni tratte dai migliori esempi del genere, in particolare le canzoni RS 1125 di Conon de Béthune, RS 679 del Castellano di Couci, RS 1126 di Hugues de Berzé, RS 795 di Gautier de Dargies e RS 757 di Thibaut de Champagne. La dipendenza dai modelli, dichiarata fin dalla scelta dello schema metrico della canzone di Conon, è ribadita nell’incipit che riprende in modo quasi identico il v. 2 della canzone RS 757 del re di Navarra.</w:t>
       </w:r>
     </w:p>
     <w:p>
@@ -8344,7 +9146,7 @@
             <w:rFonts w:ascii="Times New Roman" w:hAnsi="Times New Roman" w:cs="Times New Roman"/>
             <w:noProof/>
           </w:rPr>
-          <w:t>1</w:t>
+          <w:t>6</w:t>
         </w:r>
         <w:r>
           <w:rPr>
@@ -13687,7 +14489,7 @@
 </file>
 
 <file path=customXml/itemProps1.xml><?xml version="1.0" encoding="utf-8"?>
-<ds:datastoreItem xmlns:ds="http://schemas.openxmlformats.org/officeDocument/2006/customXml" ds:itemID="{ACA07A6F-3BEF-3C4F-9951-21B19CEFF64C}">
+<ds:datastoreItem xmlns:ds="http://schemas.openxmlformats.org/officeDocument/2006/customXml" ds:itemID="{C4C8B9B6-5E6F-274C-B301-D3EDE00F20E8}">
   <ds:schemaRefs>
     <ds:schemaRef ds:uri="http://schemas.openxmlformats.org/officeDocument/2006/bibliography"/>
   </ds:schemaRefs>

</xml_diff>

<commit_message>
Added formatted dock examples
</commit_message>
<xml_diff>
--- a/docx/sources/formatted/RS.499.docx
+++ b/docx/sources/formatted/RS.499.docx
@@ -100,32 +100,372 @@
         <w:t>contree</w:t>
       </w:r>
       <w:proofErr w:type="spellEnd"/>
+      <w:r>
+        <w:br/>
+      </w:r>
+      <w:proofErr w:type="spellStart"/>
+      <w:r>
+        <w:t>ou</w:t>
+      </w:r>
+      <w:proofErr w:type="spellEnd"/>
+      <w:r>
+        <w:t xml:space="preserve"> la </w:t>
+      </w:r>
+      <w:proofErr w:type="spellStart"/>
+      <w:r>
+        <w:t>bele</w:t>
+      </w:r>
+      <w:proofErr w:type="spellEnd"/>
+      <w:r>
+        <w:t xml:space="preserve"> </w:t>
+      </w:r>
+      <w:proofErr w:type="spellStart"/>
+      <w:r>
+        <w:t>est</w:t>
+      </w:r>
+      <w:proofErr w:type="spellEnd"/>
+      <w:r>
+        <w:t xml:space="preserve"> </w:t>
+      </w:r>
+      <w:proofErr w:type="spellStart"/>
+      <w:r>
+        <w:t>m</w:t>
+      </w:r>
+      <w:r>
+        <w:t>’</w:t>
+      </w:r>
+      <w:r>
+        <w:t>a</w:t>
+      </w:r>
+      <w:proofErr w:type="spellEnd"/>
+      <w:r>
+        <w:t xml:space="preserve"> </w:t>
+      </w:r>
+      <w:proofErr w:type="spellStart"/>
+      <w:r>
+        <w:t>mis</w:t>
+      </w:r>
+      <w:proofErr w:type="spellEnd"/>
+      <w:r>
+        <w:t xml:space="preserve"> en grant </w:t>
+      </w:r>
+      <w:proofErr w:type="spellStart"/>
+      <w:r>
+        <w:t>tris</w:t>
+      </w:r>
+      <w:r>
+        <w:t>tor;</w:t>
+      </w:r>
+      <w:proofErr w:type="spellEnd"/>
+      <w:r>
+        <w:br/>
+      </w:r>
+      <w:proofErr w:type="spellStart"/>
+      <w:r>
+        <w:t>lessier</w:t>
+      </w:r>
+      <w:proofErr w:type="spellEnd"/>
+      <w:r>
+        <w:t xml:space="preserve"> </w:t>
+      </w:r>
+      <w:proofErr w:type="spellStart"/>
+      <w:r>
+        <w:t>m</w:t>
+      </w:r>
+      <w:r>
+        <w:t>’</w:t>
+      </w:r>
+      <w:r>
+        <w:t>estuet</w:t>
+      </w:r>
+      <w:proofErr w:type="spellEnd"/>
+      <w:r>
+        <w:t xml:space="preserve"> la</w:t>
+      </w:r>
+      <w:r>
+        <w:t xml:space="preserve"> </w:t>
+      </w:r>
+      <w:proofErr w:type="spellStart"/>
+      <w:r>
+        <w:t>riens</w:t>
+      </w:r>
+      <w:proofErr w:type="spellEnd"/>
+      <w:r>
+        <w:t xml:space="preserve"> </w:t>
+      </w:r>
+      <w:proofErr w:type="spellStart"/>
+      <w:r>
+        <w:t>qu’ai</w:t>
+      </w:r>
+      <w:proofErr w:type="spellEnd"/>
+      <w:r>
+        <w:t xml:space="preserve"> plus </w:t>
+      </w:r>
+      <w:proofErr w:type="spellStart"/>
+      <w:r>
+        <w:t>amee</w:t>
+      </w:r>
+      <w:proofErr w:type="spellEnd"/>
+      <w:r>
+        <w:br/>
+      </w:r>
+      <w:proofErr w:type="spellStart"/>
+      <w:r>
+        <w:t>por</w:t>
+      </w:r>
+      <w:proofErr w:type="spellEnd"/>
+      <w:r>
+        <w:t xml:space="preserve"> </w:t>
+      </w:r>
+      <w:proofErr w:type="spellStart"/>
+      <w:r>
+        <w:t>Damledieu</w:t>
+      </w:r>
+      <w:proofErr w:type="spellEnd"/>
+      <w:r>
+        <w:t xml:space="preserve"> </w:t>
+      </w:r>
+      <w:proofErr w:type="spellStart"/>
+      <w:r>
+        <w:t>serv</w:t>
+      </w:r>
+      <w:r>
+        <w:t>ir</w:t>
+      </w:r>
+      <w:proofErr w:type="spellEnd"/>
+      <w:r>
+        <w:t xml:space="preserve">, </w:t>
+      </w:r>
+      <w:proofErr w:type="spellStart"/>
+      <w:r>
+        <w:t>mon</w:t>
+      </w:r>
+      <w:proofErr w:type="spellEnd"/>
+      <w:r>
+        <w:t xml:space="preserve"> </w:t>
+      </w:r>
+      <w:proofErr w:type="spellStart"/>
+      <w:r>
+        <w:t>criator,</w:t>
+      </w:r>
+      <w:proofErr w:type="spellEnd"/>
+      <w:r>
+        <w:br/>
+      </w:r>
+      <w:r>
+        <w:t xml:space="preserve">et </w:t>
+      </w:r>
+      <w:proofErr w:type="spellStart"/>
+      <w:r>
+        <w:t>neporquant</w:t>
+      </w:r>
+      <w:proofErr w:type="spellEnd"/>
+      <w:r>
+        <w:t xml:space="preserve"> </w:t>
+      </w:r>
+      <w:r>
+        <w:t xml:space="preserve">tot </w:t>
+      </w:r>
+      <w:proofErr w:type="spellStart"/>
+      <w:r>
+        <w:t>remaing</w:t>
+      </w:r>
+      <w:proofErr w:type="spellEnd"/>
+      <w:r>
+        <w:t xml:space="preserve"> a </w:t>
+      </w:r>
+      <w:r>
+        <w:t>A</w:t>
+      </w:r>
+      <w:r>
+        <w:t>mor</w:t>
+      </w:r>
+      <w:r>
+        <w:t>,</w:t>
+      </w:r>
+      <w:r>
+        <w:br/>
+      </w:r>
+      <w:r>
+        <w:t xml:space="preserve">car tot li </w:t>
+      </w:r>
+      <w:proofErr w:type="spellStart"/>
+      <w:r>
+        <w:t>lez</w:t>
+      </w:r>
+      <w:proofErr w:type="spellEnd"/>
+      <w:r>
+        <w:t xml:space="preserve"> </w:t>
+      </w:r>
+      <w:proofErr w:type="spellStart"/>
+      <w:r>
+        <w:t>mon</w:t>
+      </w:r>
+      <w:proofErr w:type="spellEnd"/>
+      <w:r>
+        <w:t xml:space="preserve"> </w:t>
+      </w:r>
+      <w:proofErr w:type="spellStart"/>
+      <w:r>
+        <w:t>cuer</w:t>
+      </w:r>
+      <w:proofErr w:type="spellEnd"/>
+      <w:r>
+        <w:t xml:space="preserve"> et</w:t>
+      </w:r>
+      <w:r>
+        <w:t xml:space="preserve"> ma </w:t>
+      </w:r>
+      <w:proofErr w:type="spellStart"/>
+      <w:r>
+        <w:t>pensee:</w:t>
+      </w:r>
+      <w:proofErr w:type="spellEnd"/>
+      <w:r>
+        <w:br/>
+      </w:r>
+      <w:r>
+        <w:t xml:space="preserve">se </w:t>
+      </w:r>
+      <w:proofErr w:type="spellStart"/>
+      <w:r>
+        <w:t>mes</w:t>
+      </w:r>
+      <w:proofErr w:type="spellEnd"/>
+      <w:r>
+        <w:t xml:space="preserve"> </w:t>
+      </w:r>
+      <w:proofErr w:type="spellStart"/>
+      <w:r>
+        <w:t>cors</w:t>
+      </w:r>
+      <w:proofErr w:type="spellEnd"/>
+      <w:r>
+        <w:t xml:space="preserve"> </w:t>
+      </w:r>
+      <w:proofErr w:type="spellStart"/>
+      <w:r>
+        <w:t>va</w:t>
+      </w:r>
+      <w:proofErr w:type="spellEnd"/>
+      <w:r>
+        <w:t xml:space="preserve"> </w:t>
+      </w:r>
+      <w:proofErr w:type="spellStart"/>
+      <w:r>
+        <w:t>servir</w:t>
+      </w:r>
+      <w:proofErr w:type="spellEnd"/>
+      <w:r>
+        <w:t xml:space="preserve"> </w:t>
+      </w:r>
+      <w:proofErr w:type="spellStart"/>
+      <w:r>
+        <w:t>Nostre</w:t>
+      </w:r>
+      <w:proofErr w:type="spellEnd"/>
+      <w:r>
+        <w:t xml:space="preserve"> </w:t>
+      </w:r>
+      <w:proofErr w:type="spellStart"/>
+      <w:r>
+        <w:t>Seignor</w:t>
+      </w:r>
+      <w:proofErr w:type="spellEnd"/>
+      <w:r>
+        <w:br/>
+      </w:r>
+      <w:proofErr w:type="spellStart"/>
+      <w:r>
+        <w:t>por</w:t>
+      </w:r>
+      <w:proofErr w:type="spellEnd"/>
+      <w:r>
+        <w:t xml:space="preserve"> </w:t>
+      </w:r>
+      <w:proofErr w:type="spellStart"/>
+      <w:r>
+        <w:t>ce</w:t>
+      </w:r>
+      <w:proofErr w:type="spellEnd"/>
+      <w:r>
+        <w:t xml:space="preserve"> </w:t>
+      </w:r>
+      <w:proofErr w:type="spellStart"/>
+      <w:r>
+        <w:t>n</w:t>
+      </w:r>
+      <w:r>
+        <w:t>’</w:t>
+      </w:r>
+      <w:r>
+        <w:t>ai</w:t>
+      </w:r>
+      <w:proofErr w:type="spellEnd"/>
+      <w:r>
+        <w:t xml:space="preserve"> pas fine </w:t>
+      </w:r>
+      <w:proofErr w:type="spellStart"/>
+      <w:r>
+        <w:t>amor</w:t>
+      </w:r>
+      <w:proofErr w:type="spellEnd"/>
+      <w:r>
+        <w:t xml:space="preserve"> </w:t>
+      </w:r>
+      <w:proofErr w:type="spellStart"/>
+      <w:r>
+        <w:t>oub</w:t>
+      </w:r>
+      <w:r>
+        <w:t>liee.</w:t>
+      </w:r>
     </w:p>
     <w:p>
       <w:pPr>
         <w:pStyle w:val="teilg"/>
       </w:pPr>
-      <w:proofErr w:type="spellStart"/>
-      <w:proofErr w:type="gramStart"/>
-      <w:r>
-        <w:t>ou</w:t>
-      </w:r>
-      <w:proofErr w:type="spellEnd"/>
-      <w:proofErr w:type="gramEnd"/>
-      <w:r>
-        <w:t xml:space="preserve"> la </w:t>
-      </w:r>
-      <w:proofErr w:type="spellStart"/>
-      <w:r>
-        <w:t>bele</w:t>
-      </w:r>
-      <w:proofErr w:type="spellEnd"/>
-      <w:r>
-        <w:t xml:space="preserve"> </w:t>
-      </w:r>
-      <w:proofErr w:type="spellStart"/>
-      <w:r>
-        <w:t>est</w:t>
+      <w:r>
+        <w:t>Amors</w:t>
+      </w:r>
+      <w:proofErr w:type="spellEnd"/>
+      <w:r>
+        <w:t>,</w:t>
+      </w:r>
+      <w:r>
+        <w:t xml:space="preserve"> ci a trop</w:t>
+      </w:r>
+      <w:r>
+        <w:t xml:space="preserve"> </w:t>
+      </w:r>
+      <w:proofErr w:type="spellStart"/>
+      <w:r>
+        <w:t>dure</w:t>
+      </w:r>
+      <w:proofErr w:type="spellEnd"/>
+      <w:r>
+        <w:t xml:space="preserve"> </w:t>
+      </w:r>
+      <w:proofErr w:type="spellStart"/>
+      <w:r>
+        <w:t>de</w:t>
+      </w:r>
+      <w:r>
+        <w:t>sevree</w:t>
+      </w:r>
+      <w:proofErr w:type="spellEnd"/>
+      <w:r>
+        <w:br/>
+      </w:r>
+      <w:r>
+        <w:t>quant</w:t>
+      </w:r>
+      <w:r>
+        <w:t xml:space="preserve"> </w:t>
+      </w:r>
+      <w:proofErr w:type="spellStart"/>
+      <w:r>
+        <w:t>il</w:t>
       </w:r>
       <w:proofErr w:type="spellEnd"/>
       <w:r>
@@ -139,7 +479,239 @@
         <w:t>’</w:t>
       </w:r>
       <w:r>
-        <w:t>a</w:t>
+        <w:t>estuet</w:t>
+      </w:r>
+      <w:proofErr w:type="spellEnd"/>
+      <w:r>
+        <w:t xml:space="preserve"> </w:t>
+      </w:r>
+      <w:proofErr w:type="spellStart"/>
+      <w:r>
+        <w:t>partir</w:t>
+      </w:r>
+      <w:proofErr w:type="spellEnd"/>
+      <w:r>
+        <w:t xml:space="preserve"> de la </w:t>
+      </w:r>
+      <w:proofErr w:type="spellStart"/>
+      <w:r>
+        <w:t>meillor</w:t>
+      </w:r>
+      <w:proofErr w:type="spellEnd"/>
+      <w:r>
+        <w:br/>
+      </w:r>
+      <w:r>
+        <w:t xml:space="preserve">qui </w:t>
+      </w:r>
+      <w:proofErr w:type="spellStart"/>
+      <w:r>
+        <w:t>onques</w:t>
+      </w:r>
+      <w:proofErr w:type="spellEnd"/>
+      <w:r>
+        <w:t xml:space="preserve"> </w:t>
+      </w:r>
+      <w:proofErr w:type="spellStart"/>
+      <w:r>
+        <w:t>fust</w:t>
+      </w:r>
+      <w:proofErr w:type="spellEnd"/>
+      <w:r>
+        <w:t xml:space="preserve"> ne qui </w:t>
+      </w:r>
+      <w:proofErr w:type="spellStart"/>
+      <w:r>
+        <w:t>jamé</w:t>
+      </w:r>
+      <w:r>
+        <w:t>s</w:t>
+      </w:r>
+      <w:proofErr w:type="spellEnd"/>
+      <w:r>
+        <w:t xml:space="preserve"> </w:t>
+      </w:r>
+      <w:proofErr w:type="spellStart"/>
+      <w:r>
+        <w:t>soit</w:t>
+      </w:r>
+      <w:proofErr w:type="spellEnd"/>
+      <w:r>
+        <w:t xml:space="preserve"> nee</w:t>
+      </w:r>
+      <w:r>
+        <w:t>;</w:t>
+      </w:r>
+      <w:r>
+        <w:br/>
+      </w:r>
+      <w:r>
+        <w:t>tote a en li et</w:t>
+      </w:r>
+      <w:r>
+        <w:t xml:space="preserve"> </w:t>
+      </w:r>
+      <w:proofErr w:type="spellStart"/>
+      <w:r>
+        <w:t>biauté</w:t>
+      </w:r>
+      <w:proofErr w:type="spellEnd"/>
+      <w:r>
+        <w:t xml:space="preserve"> et</w:t>
+      </w:r>
+      <w:r>
+        <w:t xml:space="preserve"> </w:t>
+      </w:r>
+      <w:proofErr w:type="spellStart"/>
+      <w:r>
+        <w:t>v</w:t>
+      </w:r>
+      <w:r>
+        <w:t>alor,</w:t>
+      </w:r>
+      <w:proofErr w:type="spellEnd"/>
+      <w:r>
+        <w:br/>
+      </w:r>
+      <w:r>
+        <w:t xml:space="preserve">nus ne </w:t>
+      </w:r>
+      <w:proofErr w:type="spellStart"/>
+      <w:r>
+        <w:t>s</w:t>
+      </w:r>
+      <w:r>
+        <w:t>’</w:t>
+      </w:r>
+      <w:r>
+        <w:t>en</w:t>
+      </w:r>
+      <w:proofErr w:type="spellEnd"/>
+      <w:r>
+        <w:t xml:space="preserve"> </w:t>
+      </w:r>
+      <w:proofErr w:type="spellStart"/>
+      <w:r>
+        <w:t>doit</w:t>
+      </w:r>
+      <w:proofErr w:type="spellEnd"/>
+      <w:r>
+        <w:t xml:space="preserve"> </w:t>
+      </w:r>
+      <w:proofErr w:type="spellStart"/>
+      <w:r>
+        <w:t>merv</w:t>
+      </w:r>
+      <w:r>
+        <w:t>eillier</w:t>
+      </w:r>
+      <w:proofErr w:type="spellEnd"/>
+      <w:r>
+        <w:t xml:space="preserve"> se </w:t>
+      </w:r>
+      <w:proofErr w:type="spellStart"/>
+      <w:r>
+        <w:t>j’en</w:t>
+      </w:r>
+      <w:proofErr w:type="spellEnd"/>
+      <w:r>
+        <w:t xml:space="preserve"> </w:t>
+      </w:r>
+      <w:proofErr w:type="spellStart"/>
+      <w:r>
+        <w:t>plor;</w:t>
+      </w:r>
+      <w:proofErr w:type="spellEnd"/>
+      <w:r>
+        <w:br/>
+      </w:r>
+      <w:r>
+        <w:t xml:space="preserve">quant </w:t>
+      </w:r>
+      <w:proofErr w:type="spellStart"/>
+      <w:r>
+        <w:t>mes</w:t>
+      </w:r>
+      <w:proofErr w:type="spellEnd"/>
+      <w:r>
+        <w:t xml:space="preserve"> </w:t>
+      </w:r>
+      <w:proofErr w:type="spellStart"/>
+      <w:r>
+        <w:t>cors</w:t>
+      </w:r>
+      <w:proofErr w:type="spellEnd"/>
+      <w:r>
+        <w:t xml:space="preserve"> </w:t>
+      </w:r>
+      <w:proofErr w:type="spellStart"/>
+      <w:r>
+        <w:t>va</w:t>
+      </w:r>
+      <w:proofErr w:type="spellEnd"/>
+      <w:r>
+        <w:t xml:space="preserve"> </w:t>
+      </w:r>
+      <w:proofErr w:type="spellStart"/>
+      <w:r>
+        <w:t>fere</w:t>
+      </w:r>
+      <w:proofErr w:type="spellEnd"/>
+      <w:r>
+        <w:t xml:space="preserve"> </w:t>
+      </w:r>
+      <w:proofErr w:type="spellStart"/>
+      <w:r>
+        <w:t>sa</w:t>
+      </w:r>
+      <w:proofErr w:type="spellEnd"/>
+      <w:r>
+        <w:t xml:space="preserve"> </w:t>
+      </w:r>
+      <w:proofErr w:type="spellStart"/>
+      <w:r>
+        <w:t>destinee,</w:t>
+      </w:r>
+      <w:proofErr w:type="spellEnd"/>
+      <w:r>
+        <w:br/>
+      </w:r>
+      <w:r>
+        <w:t xml:space="preserve">et </w:t>
+      </w:r>
+      <w:proofErr w:type="spellStart"/>
+      <w:r>
+        <w:t>mes</w:t>
+      </w:r>
+      <w:proofErr w:type="spellEnd"/>
+      <w:r>
+        <w:t xml:space="preserve"> fins</w:t>
+      </w:r>
+      <w:r>
+        <w:t xml:space="preserve"> </w:t>
+      </w:r>
+      <w:proofErr w:type="spellStart"/>
+      <w:r>
+        <w:t>cuers</w:t>
+      </w:r>
+      <w:proofErr w:type="spellEnd"/>
+      <w:r>
+        <w:t xml:space="preserve"> </w:t>
+      </w:r>
+      <w:proofErr w:type="spellStart"/>
+      <w:r>
+        <w:t>s</w:t>
+      </w:r>
+      <w:r>
+        <w:t>’est</w:t>
+      </w:r>
+      <w:proofErr w:type="spellEnd"/>
+      <w:r>
+        <w:t xml:space="preserve"> </w:t>
+      </w:r>
+      <w:proofErr w:type="spellStart"/>
+      <w:r>
+        <w:t>ja</w:t>
       </w:r>
       <w:proofErr w:type="spellEnd"/>
       <w:r>
@@ -151,90 +723,570 @@
       </w:r>
       <w:proofErr w:type="spellEnd"/>
       <w:r>
-        <w:t xml:space="preserve"> en grant </w:t>
-      </w:r>
-      <w:proofErr w:type="spellStart"/>
-      <w:r>
-        <w:t>tris</w:t>
-      </w:r>
-      <w:r>
-        <w:t>tor</w:t>
-      </w:r>
-      <w:proofErr w:type="spellEnd"/>
-      <w:r>
-        <w:t>;</w:t>
+        <w:t xml:space="preserve"> el </w:t>
+      </w:r>
+      <w:proofErr w:type="spellStart"/>
+      <w:r>
+        <w:t>retor,</w:t>
+      </w:r>
+      <w:proofErr w:type="spellEnd"/>
+      <w:r>
+        <w:br/>
+      </w:r>
+      <w:r>
+        <w:t xml:space="preserve">qui </w:t>
+      </w:r>
+      <w:proofErr w:type="spellStart"/>
+      <w:r>
+        <w:t>sanz</w:t>
+      </w:r>
+      <w:proofErr w:type="spellEnd"/>
+      <w:r>
+        <w:t xml:space="preserve"> </w:t>
+      </w:r>
+      <w:proofErr w:type="spellStart"/>
+      <w:r>
+        <w:t>fa</w:t>
+      </w:r>
+      <w:r>
+        <w:t>user</w:t>
+      </w:r>
+      <w:proofErr w:type="spellEnd"/>
+      <w:r>
+        <w:t xml:space="preserve"> </w:t>
+      </w:r>
+      <w:proofErr w:type="spellStart"/>
+      <w:r>
+        <w:t>pen</w:t>
+      </w:r>
+      <w:r>
+        <w:t>se</w:t>
+      </w:r>
+      <w:proofErr w:type="spellEnd"/>
+      <w:r>
+        <w:t xml:space="preserve"> a ma dame et</w:t>
+      </w:r>
+      <w:r>
+        <w:t xml:space="preserve"> bee.</w:t>
       </w:r>
     </w:p>
     <w:p>
       <w:pPr>
         <w:pStyle w:val="teilg"/>
       </w:pPr>
+      <w:r>
+        <w:t>Dame</w:t>
+      </w:r>
+      <w:r>
+        <w:t>,</w:t>
+      </w:r>
+      <w:r>
+        <w:t xml:space="preserve"> en qui </w:t>
+      </w:r>
       <w:proofErr w:type="spellStart"/>
       <w:proofErr w:type="gramStart"/>
       <w:r>
+        <w:t>est</w:t>
+      </w:r>
+      <w:proofErr w:type="spellEnd"/>
+      <w:proofErr w:type="gramEnd"/>
+      <w:r>
+        <w:t xml:space="preserve"> et ma mort et ma </w:t>
+      </w:r>
+      <w:proofErr w:type="spellStart"/>
+      <w:r>
+        <w:t>vie,</w:t>
+      </w:r>
+      <w:proofErr w:type="spellEnd"/>
+      <w:r>
+        <w:br/>
+      </w:r>
+      <w:proofErr w:type="spellStart"/>
+      <w:r>
+        <w:t>dolens</w:t>
+      </w:r>
+      <w:proofErr w:type="spellEnd"/>
+      <w:r>
+        <w:t xml:space="preserve"> me</w:t>
+      </w:r>
+      <w:r>
+        <w:t xml:space="preserve"> part de </w:t>
+      </w:r>
+      <w:proofErr w:type="spellStart"/>
+      <w:r>
+        <w:t>v</w:t>
+      </w:r>
+      <w:r>
+        <w:t>o</w:t>
+      </w:r>
+      <w:r>
+        <w:t>s</w:t>
+      </w:r>
+      <w:proofErr w:type="spellEnd"/>
+      <w:r>
+        <w:t xml:space="preserve"> plus </w:t>
+      </w:r>
+      <w:proofErr w:type="spellStart"/>
+      <w:r>
+        <w:t>que</w:t>
+      </w:r>
+      <w:proofErr w:type="spellEnd"/>
+      <w:r>
+        <w:t xml:space="preserve"> ne </w:t>
+      </w:r>
+      <w:proofErr w:type="spellStart"/>
+      <w:r>
+        <w:t>di;</w:t>
+      </w:r>
+      <w:proofErr w:type="spellEnd"/>
+      <w:r>
+        <w:br/>
+      </w:r>
+      <w:proofErr w:type="spellStart"/>
+      <w:r>
+        <w:t>mon</w:t>
+      </w:r>
+      <w:proofErr w:type="spellEnd"/>
+      <w:r>
+        <w:t xml:space="preserve"> </w:t>
+      </w:r>
+      <w:proofErr w:type="spellStart"/>
+      <w:r>
+        <w:t>cuer</w:t>
+      </w:r>
+      <w:proofErr w:type="spellEnd"/>
+      <w:r>
+        <w:t xml:space="preserve"> </w:t>
+      </w:r>
+      <w:proofErr w:type="spellStart"/>
+      <w:r>
+        <w:t>avez</w:t>
+      </w:r>
+      <w:proofErr w:type="spellEnd"/>
+      <w:r>
+        <w:t xml:space="preserve"> </w:t>
+      </w:r>
+      <w:proofErr w:type="spellStart"/>
+      <w:r>
+        <w:t>pieç</w:t>
+      </w:r>
+      <w:r>
+        <w:t>a</w:t>
+      </w:r>
+      <w:proofErr w:type="spellEnd"/>
+      <w:r>
+        <w:t xml:space="preserve"> en</w:t>
+      </w:r>
+      <w:r>
+        <w:t xml:space="preserve"> </w:t>
+      </w:r>
+      <w:proofErr w:type="spellStart"/>
+      <w:r>
+        <w:t>vo</w:t>
+      </w:r>
+      <w:proofErr w:type="spellEnd"/>
+      <w:r>
+        <w:t xml:space="preserve"> </w:t>
+      </w:r>
+      <w:proofErr w:type="spellStart"/>
+      <w:r>
+        <w:t>baillie:</w:t>
+      </w:r>
+      <w:proofErr w:type="spellEnd"/>
+      <w:r>
+        <w:br/>
+      </w:r>
+      <w:proofErr w:type="spellStart"/>
+      <w:r>
+        <w:t>retenez</w:t>
+      </w:r>
+      <w:proofErr w:type="spellEnd"/>
+      <w:r>
+        <w:t xml:space="preserve"> le</w:t>
+      </w:r>
+      <w:r>
+        <w:t>,</w:t>
+      </w:r>
+      <w:r>
+        <w:t xml:space="preserve"> </w:t>
+      </w:r>
+      <w:proofErr w:type="spellStart"/>
+      <w:r>
+        <w:t>ou</w:t>
+      </w:r>
+      <w:proofErr w:type="spellEnd"/>
+      <w:r>
+        <w:t xml:space="preserve"> </w:t>
+      </w:r>
+      <w:proofErr w:type="spellStart"/>
+      <w:r>
+        <w:t>v</w:t>
+      </w:r>
+      <w:r>
+        <w:t>o</w:t>
+      </w:r>
+      <w:r>
+        <w:t>s</w:t>
+      </w:r>
+      <w:proofErr w:type="spellEnd"/>
+      <w:r>
+        <w:t xml:space="preserve"> </w:t>
+      </w:r>
+      <w:proofErr w:type="spellStart"/>
+      <w:r>
+        <w:t>m’avez</w:t>
+      </w:r>
+      <w:proofErr w:type="spellEnd"/>
+      <w:r>
+        <w:t xml:space="preserve"> </w:t>
+      </w:r>
+      <w:proofErr w:type="spellStart"/>
+      <w:r>
+        <w:t>traï.</w:t>
+      </w:r>
+      <w:proofErr w:type="spellEnd"/>
+      <w:r>
+        <w:br/>
+      </w:r>
+      <w:proofErr w:type="spellStart"/>
+      <w:proofErr w:type="gramStart"/>
+      <w:r>
+        <w:t>D</w:t>
+      </w:r>
+      <w:r>
+        <w:t>ex</w:t>
+      </w:r>
+      <w:proofErr w:type="spellEnd"/>
+      <w:r>
+        <w:t>,</w:t>
+      </w:r>
+      <w:r>
+        <w:t xml:space="preserve"> </w:t>
+      </w:r>
+      <w:proofErr w:type="spellStart"/>
+      <w:r>
+        <w:t>ou</w:t>
+      </w:r>
+      <w:proofErr w:type="spellEnd"/>
+      <w:r>
+        <w:t xml:space="preserve"> </w:t>
+      </w:r>
+      <w:proofErr w:type="spellStart"/>
+      <w:r>
+        <w:t>irai</w:t>
+      </w:r>
+      <w:proofErr w:type="spellEnd"/>
+      <w:r>
+        <w:t>?</w:t>
+      </w:r>
+      <w:proofErr w:type="gramEnd"/>
+      <w:r>
+        <w:t xml:space="preserve"> </w:t>
+      </w:r>
+      <w:proofErr w:type="spellStart"/>
+      <w:proofErr w:type="gramStart"/>
+      <w:r>
+        <w:t>ferai</w:t>
+      </w:r>
+      <w:proofErr w:type="spellEnd"/>
+      <w:proofErr w:type="gramEnd"/>
+      <w:r>
+        <w:t xml:space="preserve"> je noise </w:t>
+      </w:r>
+      <w:proofErr w:type="spellStart"/>
+      <w:r>
+        <w:t>ou</w:t>
+      </w:r>
+      <w:proofErr w:type="spellEnd"/>
+      <w:r>
+        <w:t xml:space="preserve"> cri,</w:t>
+      </w:r>
+      <w:r>
+        <w:br/>
+      </w:r>
+      <w:r>
+        <w:t xml:space="preserve">quant </w:t>
+      </w:r>
+      <w:proofErr w:type="spellStart"/>
+      <w:r>
+        <w:t>il</w:t>
+      </w:r>
+      <w:proofErr w:type="spellEnd"/>
+      <w:r>
+        <w:t xml:space="preserve"> </w:t>
+      </w:r>
+      <w:proofErr w:type="spellStart"/>
+      <w:r>
+        <w:t>m</w:t>
+      </w:r>
+      <w:r>
+        <w:t>’</w:t>
+      </w:r>
+      <w:r>
+        <w:t>estuet</w:t>
+      </w:r>
+      <w:proofErr w:type="spellEnd"/>
+      <w:r>
+        <w:t xml:space="preserve"> </w:t>
+      </w:r>
+      <w:proofErr w:type="spellStart"/>
+      <w:r>
+        <w:t>fere</w:t>
+      </w:r>
+      <w:proofErr w:type="spellEnd"/>
+      <w:r>
+        <w:t xml:space="preserve"> la</w:t>
+      </w:r>
+      <w:r>
+        <w:t xml:space="preserve"> </w:t>
+      </w:r>
+      <w:proofErr w:type="spellStart"/>
+      <w:r>
+        <w:t>departie</w:t>
+      </w:r>
+      <w:proofErr w:type="spellEnd"/>
+      <w:r>
+        <w:br/>
+      </w:r>
+      <w:r>
+        <w:t xml:space="preserve">de </w:t>
+      </w:r>
+      <w:proofErr w:type="spellStart"/>
+      <w:r>
+        <w:t>mon</w:t>
+      </w:r>
+      <w:proofErr w:type="spellEnd"/>
+      <w:r>
+        <w:t xml:space="preserve"> fin </w:t>
+      </w:r>
+      <w:proofErr w:type="spellStart"/>
+      <w:r>
+        <w:t>cuer</w:t>
+      </w:r>
+      <w:proofErr w:type="spellEnd"/>
+      <w:r>
+        <w:t xml:space="preserve"> et</w:t>
+      </w:r>
+      <w:r>
+        <w:t xml:space="preserve"> </w:t>
+      </w:r>
+      <w:proofErr w:type="spellStart"/>
+      <w:r>
         <w:t>lessier</w:t>
       </w:r>
       <w:proofErr w:type="spellEnd"/>
-      <w:proofErr w:type="gramEnd"/>
-      <w:r>
-        <w:t xml:space="preserve"> </w:t>
-      </w:r>
-      <w:proofErr w:type="spellStart"/>
-      <w:r>
-        <w:t>m</w:t>
-      </w:r>
-      <w:r>
-        <w:t>’</w:t>
-      </w:r>
-      <w:r>
-        <w:t>estuet</w:t>
-      </w:r>
-      <w:proofErr w:type="spellEnd"/>
-      <w:r>
-        <w:t xml:space="preserve"> la</w:t>
-      </w:r>
-      <w:r>
-        <w:t xml:space="preserve"> </w:t>
-      </w:r>
-      <w:proofErr w:type="spellStart"/>
-      <w:r>
-        <w:t>riens</w:t>
-      </w:r>
-      <w:proofErr w:type="spellEnd"/>
-      <w:r>
-        <w:t xml:space="preserve"> </w:t>
-      </w:r>
-      <w:proofErr w:type="spellStart"/>
-      <w:r>
-        <w:t>qu’ai</w:t>
-      </w:r>
-      <w:proofErr w:type="spellEnd"/>
-      <w:r>
-        <w:t xml:space="preserve"> plus </w:t>
-      </w:r>
-      <w:proofErr w:type="spellStart"/>
-      <w:r>
-        <w:t>amee</w:t>
-      </w:r>
-      <w:proofErr w:type="spellEnd"/>
+      <w:r>
+        <w:t xml:space="preserve"> a </w:t>
+      </w:r>
+      <w:proofErr w:type="spellStart"/>
+      <w:r>
+        <w:t>celi</w:t>
+      </w:r>
+      <w:proofErr w:type="spellEnd"/>
+      <w:r>
+        <w:br/>
+      </w:r>
+      <w:r>
+        <w:t>qui</w:t>
+      </w:r>
+      <w:r>
+        <w:t xml:space="preserve"> </w:t>
+      </w:r>
+      <w:proofErr w:type="spellStart"/>
+      <w:r>
+        <w:t>ainc</w:t>
+      </w:r>
+      <w:proofErr w:type="spellEnd"/>
+      <w:r>
+        <w:t xml:space="preserve"> du </w:t>
+      </w:r>
+      <w:proofErr w:type="spellStart"/>
+      <w:r>
+        <w:t>sien</w:t>
+      </w:r>
+      <w:proofErr w:type="spellEnd"/>
+      <w:r>
+        <w:t xml:space="preserve"> ne me </w:t>
+      </w:r>
+      <w:proofErr w:type="spellStart"/>
+      <w:r>
+        <w:t>lessa</w:t>
+      </w:r>
+      <w:proofErr w:type="spellEnd"/>
+      <w:r>
+        <w:t xml:space="preserve"> </w:t>
+      </w:r>
+      <w:proofErr w:type="spellStart"/>
+      <w:r>
+        <w:t>partie?</w:t>
+      </w:r>
     </w:p>
     <w:p>
       <w:pPr>
         <w:pStyle w:val="teilg"/>
       </w:pPr>
-      <w:proofErr w:type="spellStart"/>
-      <w:proofErr w:type="gramStart"/>
-      <w:r>
-        <w:t>por</w:t>
-      </w:r>
-      <w:proofErr w:type="spellEnd"/>
-      <w:proofErr w:type="gramEnd"/>
-      <w:r>
-        <w:t xml:space="preserve"> </w:t>
-      </w:r>
-      <w:proofErr w:type="spellStart"/>
-      <w:r>
-        <w:t>Damledieu</w:t>
+      <w:r>
+        <w:t>Cil</w:t>
+      </w:r>
+      <w:proofErr w:type="spellEnd"/>
+      <w:r>
+        <w:t xml:space="preserve"> </w:t>
+      </w:r>
+      <w:proofErr w:type="spellStart"/>
+      <w:r>
+        <w:t>faus</w:t>
+      </w:r>
+      <w:proofErr w:type="spellEnd"/>
+      <w:r>
+        <w:t xml:space="preserve"> </w:t>
+      </w:r>
+      <w:proofErr w:type="spellStart"/>
+      <w:r>
+        <w:t>aman</w:t>
+      </w:r>
+      <w:r>
+        <w:t>t</w:t>
+      </w:r>
+      <w:proofErr w:type="spellEnd"/>
+      <w:r>
+        <w:t xml:space="preserve"> </w:t>
+      </w:r>
+      <w:r>
+        <w:t xml:space="preserve">par </w:t>
+      </w:r>
+      <w:proofErr w:type="spellStart"/>
+      <w:r>
+        <w:t>droit</w:t>
+      </w:r>
+      <w:proofErr w:type="spellEnd"/>
+      <w:r>
+        <w:t xml:space="preserve"> </w:t>
+      </w:r>
+      <w:proofErr w:type="spellStart"/>
+      <w:r>
+        <w:t>A</w:t>
+      </w:r>
+      <w:r>
+        <w:t>mors</w:t>
+      </w:r>
+      <w:proofErr w:type="spellEnd"/>
+      <w:r>
+        <w:t xml:space="preserve"> </w:t>
+      </w:r>
+      <w:proofErr w:type="spellStart"/>
+      <w:r>
+        <w:t>mercie</w:t>
+      </w:r>
+      <w:proofErr w:type="spellEnd"/>
+      <w:r>
+        <w:br/>
+      </w:r>
+      <w:r>
+        <w:t xml:space="preserve">des </w:t>
+      </w:r>
+      <w:proofErr w:type="spellStart"/>
+      <w:r>
+        <w:t>biens</w:t>
+      </w:r>
+      <w:proofErr w:type="spellEnd"/>
+      <w:r>
+        <w:t xml:space="preserve"> </w:t>
+      </w:r>
+      <w:proofErr w:type="spellStart"/>
+      <w:r>
+        <w:t>q</w:t>
+      </w:r>
+      <w:r>
+        <w:t>’il</w:t>
+      </w:r>
+      <w:proofErr w:type="spellEnd"/>
+      <w:r>
+        <w:t xml:space="preserve"> a, </w:t>
+      </w:r>
+      <w:proofErr w:type="spellStart"/>
+      <w:r>
+        <w:t>més</w:t>
+      </w:r>
+      <w:proofErr w:type="spellEnd"/>
+      <w:r>
+        <w:t xml:space="preserve"> j</w:t>
+      </w:r>
+      <w:r>
+        <w:t>e fail</w:t>
+      </w:r>
+      <w:r>
+        <w:t xml:space="preserve"> </w:t>
+      </w:r>
+      <w:r>
+        <w:t xml:space="preserve">a </w:t>
+      </w:r>
+      <w:proofErr w:type="spellStart"/>
+      <w:r>
+        <w:t>merci;</w:t>
+      </w:r>
+      <w:proofErr w:type="spellEnd"/>
+      <w:r>
+        <w:br/>
+      </w:r>
+      <w:r>
+        <w:t xml:space="preserve">en </w:t>
+      </w:r>
+      <w:proofErr w:type="spellStart"/>
+      <w:r>
+        <w:t>losengier</w:t>
+      </w:r>
+      <w:proofErr w:type="spellEnd"/>
+      <w:r>
+        <w:t xml:space="preserve"> et</w:t>
+      </w:r>
+      <w:r>
+        <w:t xml:space="preserve"> </w:t>
+      </w:r>
+      <w:r>
+        <w:t xml:space="preserve">en </w:t>
+      </w:r>
+      <w:proofErr w:type="spellStart"/>
+      <w:r>
+        <w:t>fauser</w:t>
+      </w:r>
+      <w:proofErr w:type="spellEnd"/>
+      <w:r>
+        <w:t xml:space="preserve"> </w:t>
+      </w:r>
+      <w:proofErr w:type="spellStart"/>
+      <w:r>
+        <w:t>s</w:t>
+      </w:r>
+      <w:r>
+        <w:t>’</w:t>
+      </w:r>
+      <w:r>
+        <w:t>a</w:t>
+      </w:r>
+      <w:r>
+        <w:t>fie,</w:t>
+      </w:r>
+      <w:proofErr w:type="spellEnd"/>
+      <w:r>
+        <w:br/>
+      </w:r>
+      <w:proofErr w:type="spellStart"/>
+      <w:r>
+        <w:t>més</w:t>
+      </w:r>
+      <w:proofErr w:type="spellEnd"/>
+      <w:r>
+        <w:t xml:space="preserve"> j</w:t>
+      </w:r>
+      <w:r>
+        <w:t>e</w:t>
+      </w:r>
+      <w:r>
+        <w:t xml:space="preserve"> du tout en </w:t>
+      </w:r>
+      <w:proofErr w:type="spellStart"/>
+      <w:r>
+        <w:t>biau</w:t>
       </w:r>
       <w:proofErr w:type="spellEnd"/>
       <w:r>
@@ -249,1718 +1301,403 @@
       </w:r>
       <w:proofErr w:type="spellEnd"/>
       <w:r>
-        <w:t xml:space="preserve">, </w:t>
-      </w:r>
-      <w:proofErr w:type="spellStart"/>
-      <w:r>
-        <w:t>mon</w:t>
-      </w:r>
-      <w:proofErr w:type="spellEnd"/>
-      <w:r>
-        <w:t xml:space="preserve"> </w:t>
-      </w:r>
-      <w:proofErr w:type="spellStart"/>
-      <w:r>
-        <w:t>criator</w:t>
-      </w:r>
-      <w:proofErr w:type="spellEnd"/>
-      <w:r>
-        <w:t>,</w:t>
+        <w:t xml:space="preserve"> </w:t>
+      </w:r>
+      <w:proofErr w:type="spellStart"/>
+      <w:r>
+        <w:t>m’afi;</w:t>
+      </w:r>
+      <w:proofErr w:type="spellEnd"/>
+      <w:r>
+        <w:br/>
+      </w:r>
+      <w:r>
+        <w:t>ma loiauté</w:t>
+      </w:r>
+      <w:r>
+        <w:t xml:space="preserve"> me</w:t>
+      </w:r>
+      <w:r>
+        <w:t xml:space="preserve"> tout, </w:t>
+      </w:r>
+      <w:r>
+        <w:t>jel</w:t>
+      </w:r>
+      <w:r>
+        <w:t xml:space="preserve"> sai de fi,</w:t>
+      </w:r>
+      <w:r>
+        <w:br/>
+      </w:r>
+      <w:r>
+        <w:t>la j</w:t>
+      </w:r>
+      <w:r>
+        <w:t>oie</w:t>
+      </w:r>
+      <w:r>
+        <w:t xml:space="preserve"> q’ai par reson </w:t>
+      </w:r>
+      <w:proofErr w:type="spellStart"/>
+      <w:r>
+        <w:t>deservie;</w:t>
+      </w:r>
+      <w:proofErr w:type="spellEnd"/>
+      <w:r>
+        <w:br/>
+      </w:r>
+      <w:r>
+        <w:t>moult me poise que</w:t>
+      </w:r>
+      <w:r>
+        <w:t xml:space="preserve"> j</w:t>
+      </w:r>
+      <w:r>
+        <w:t>e onques</w:t>
+      </w:r>
+      <w:r>
+        <w:t xml:space="preserve"> </w:t>
+      </w:r>
+      <w:r>
+        <w:t>la v</w:t>
+      </w:r>
+      <w:r>
+        <w:t>i,</w:t>
+      </w:r>
+      <w:r>
+        <w:br/>
+      </w:r>
+      <w:r>
+        <w:t xml:space="preserve">quant fine amor por li si me </w:t>
+      </w:r>
+      <w:proofErr w:type="spellStart"/>
+      <w:r>
+        <w:t>defie.</w:t>
       </w:r>
     </w:p>
     <w:p>
       <w:pPr>
         <w:pStyle w:val="teilg"/>
       </w:pPr>
+      <w:r>
+        <w:t>Douce</w:t>
+      </w:r>
+      <w:proofErr w:type="spellEnd"/>
+      <w:r>
+        <w:t xml:space="preserve"> dame, </w:t>
+      </w:r>
+      <w:r>
+        <w:t>qui</w:t>
+      </w:r>
+      <w:r>
+        <w:t xml:space="preserve"> mes cuers pas</w:t>
+      </w:r>
+      <w:r>
+        <w:t xml:space="preserve"> </w:t>
+      </w:r>
+      <w:proofErr w:type="spellStart"/>
+      <w:r>
+        <w:t>n’oublie</w:t>
+      </w:r>
+      <w:proofErr w:type="spellEnd"/>
+      <w:r>
+        <w:t>,</w:t>
+      </w:r>
+      <w:r>
+        <w:br/>
+      </w:r>
+      <w:r>
+        <w:t>ne me v</w:t>
+      </w:r>
+      <w:r>
+        <w:t>ueilliez</w:t>
+      </w:r>
+      <w:r>
+        <w:t xml:space="preserve">, </w:t>
+      </w:r>
+      <w:r>
+        <w:t>po</w:t>
+      </w:r>
+      <w:r>
+        <w:t xml:space="preserve">r Dieu, metre en </w:t>
+      </w:r>
+      <w:proofErr w:type="spellStart"/>
+      <w:r>
+        <w:t>oubli!</w:t>
+      </w:r>
+      <w:proofErr w:type="spellEnd"/>
+      <w:r>
+        <w:br/>
+      </w:r>
+      <w:proofErr w:type="spellStart"/>
+      <w:r>
+        <w:t>Jamé</w:t>
+      </w:r>
+      <w:r>
+        <w:t>s</w:t>
+      </w:r>
+      <w:proofErr w:type="spellEnd"/>
+      <w:r>
+        <w:t xml:space="preserve"> </w:t>
+      </w:r>
+      <w:r>
+        <w:t>nul j</w:t>
+      </w:r>
+      <w:r>
+        <w:t xml:space="preserve">or ne </w:t>
+      </w:r>
+      <w:r>
+        <w:t>ferai</w:t>
+      </w:r>
+      <w:r>
+        <w:t xml:space="preserve"> autre </w:t>
+      </w:r>
+      <w:proofErr w:type="spellStart"/>
       <w:proofErr w:type="gramStart"/>
       <w:r>
-        <w:t>et</w:t>
+        <w:t>amie</w:t>
       </w:r>
       <w:proofErr w:type="gramEnd"/>
       <w:r>
-        <w:t xml:space="preserve"> </w:t>
-      </w:r>
-      <w:proofErr w:type="spellStart"/>
-      <w:r>
-        <w:t>neporquant</w:t>
-      </w:r>
-      <w:proofErr w:type="spellEnd"/>
-      <w:r>
-        <w:t xml:space="preserve"> </w:t>
-      </w:r>
-      <w:r>
-        <w:t xml:space="preserve">tot </w:t>
-      </w:r>
-      <w:proofErr w:type="spellStart"/>
-      <w:r>
-        <w:t>remaing</w:t>
-      </w:r>
-      <w:proofErr w:type="spellEnd"/>
-      <w:r>
-        <w:t xml:space="preserve"> a </w:t>
-      </w:r>
-      <w:r>
-        <w:t>A</w:t>
-      </w:r>
-      <w:r>
-        <w:t>mor</w:t>
+        <w:t>;</w:t>
+      </w:r>
+      <w:proofErr w:type="spellEnd"/>
+      <w:r>
+        <w:br/>
+      </w:r>
+      <w:r>
+        <w:t>pour Dieu vos pri</w:t>
       </w:r>
       <w:r>
         <w:t>,</w:t>
+      </w:r>
+      <w:r>
+        <w:t xml:space="preserve"> ne faites autre </w:t>
+      </w:r>
+      <w:proofErr w:type="spellStart"/>
+      <w:r>
+        <w:t>ami</w:t>
+      </w:r>
+      <w:r>
+        <w:t>!</w:t>
+      </w:r>
+      <w:proofErr w:type="spellEnd"/>
+      <w:r>
+        <w:br/>
+      </w:r>
+      <w:proofErr w:type="spellStart"/>
+      <w:r>
+        <w:t>Més</w:t>
+      </w:r>
+      <w:proofErr w:type="spellEnd"/>
+      <w:r>
+        <w:t xml:space="preserve"> se je sai que v</w:t>
+      </w:r>
+      <w:r>
+        <w:t>o</w:t>
+      </w:r>
+      <w:r>
+        <w:t>s gabez de mi,</w:t>
+      </w:r>
+      <w:r>
+        <w:br/>
+      </w:r>
+      <w:r>
+        <w:t>ma</w:t>
+      </w:r>
+      <w:r>
+        <w:t xml:space="preserve"> </w:t>
+      </w:r>
+      <w:r>
+        <w:t>mort n</w:t>
+      </w:r>
+      <w:r>
+        <w:t>’</w:t>
+      </w:r>
+      <w:r>
+        <w:t xml:space="preserve">ert pas entiere </w:t>
+      </w:r>
+      <w:r>
+        <w:t>més</w:t>
+      </w:r>
+      <w:r>
+        <w:t xml:space="preserve"> </w:t>
+      </w:r>
+      <w:proofErr w:type="spellStart"/>
+      <w:r>
+        <w:t>demie</w:t>
+      </w:r>
+      <w:r>
+        <w:t>;</w:t>
+      </w:r>
+      <w:proofErr w:type="spellEnd"/>
+      <w:r>
+        <w:br/>
+      </w:r>
+      <w:r>
+        <w:t xml:space="preserve">ne </w:t>
+      </w:r>
+      <w:proofErr w:type="gramStart"/>
+      <w:r>
+        <w:t>j</w:t>
+      </w:r>
+      <w:r>
+        <w:t>a</w:t>
+      </w:r>
+      <w:proofErr w:type="gramEnd"/>
+      <w:r>
+        <w:t xml:space="preserve"> de moi ne ferez</w:t>
+      </w:r>
+      <w:r>
+        <w:t xml:space="preserve"> </w:t>
+      </w:r>
+      <w:proofErr w:type="spellStart"/>
+      <w:r>
+        <w:t>anemi,</w:t>
+      </w:r>
+      <w:proofErr w:type="spellEnd"/>
+      <w:r>
+        <w:br/>
+      </w:r>
+      <w:r>
+        <w:t>se loiauté</w:t>
+      </w:r>
+      <w:r>
+        <w:t xml:space="preserve"> ne m</w:t>
+      </w:r>
+      <w:r>
+        <w:t>’</w:t>
+      </w:r>
+      <w:r>
+        <w:t>i</w:t>
+      </w:r>
+      <w:r>
+        <w:t xml:space="preserve"> est </w:t>
+      </w:r>
+      <w:proofErr w:type="spellStart"/>
+      <w:r>
+        <w:t>anemie</w:t>
+      </w:r>
+      <w:proofErr w:type="spellEnd"/>
+      <w:r>
+        <w:t>.</w:t>
       </w:r>
     </w:p>
     <w:p>
       <w:pPr>
         <w:pStyle w:val="teilg"/>
       </w:pPr>
+      <w:r>
+        <w:t>Au departir</w:t>
+      </w:r>
+      <w:r>
+        <w:t>,</w:t>
+      </w:r>
+      <w:r>
+        <w:t xml:space="preserve"> </w:t>
+      </w:r>
+      <w:r>
+        <w:t xml:space="preserve">douce dame, vos </w:t>
+      </w:r>
+      <w:proofErr w:type="spellStart"/>
+      <w:r>
+        <w:t>pri</w:t>
+      </w:r>
+      <w:proofErr w:type="spellEnd"/>
+      <w:r>
+        <w:br/>
+      </w:r>
+      <w:proofErr w:type="spellStart"/>
+      <w:r>
+        <w:t>que</w:t>
+      </w:r>
+      <w:proofErr w:type="spellEnd"/>
+      <w:r>
+        <w:t xml:space="preserve"> </w:t>
+      </w:r>
       <w:proofErr w:type="gramStart"/>
       <w:r>
-        <w:t>car</w:t>
+        <w:t>j</w:t>
+      </w:r>
+      <w:r>
+        <w:t>a</w:t>
       </w:r>
       <w:proofErr w:type="gramEnd"/>
       <w:r>
-        <w:t xml:space="preserve"> tot li </w:t>
-      </w:r>
-      <w:proofErr w:type="spellStart"/>
-      <w:r>
-        <w:t>lez</w:t>
-      </w:r>
-      <w:proofErr w:type="spellEnd"/>
-      <w:r>
-        <w:t xml:space="preserve"> </w:t>
-      </w:r>
-      <w:proofErr w:type="spellStart"/>
-      <w:r>
-        <w:t>mon</w:t>
-      </w:r>
-      <w:proofErr w:type="spellEnd"/>
-      <w:r>
-        <w:t xml:space="preserve"> </w:t>
-      </w:r>
-      <w:proofErr w:type="spellStart"/>
-      <w:r>
-        <w:t>cuer</w:t>
-      </w:r>
-      <w:proofErr w:type="spellEnd"/>
-      <w:r>
-        <w:t xml:space="preserve"> et</w:t>
-      </w:r>
-      <w:r>
-        <w:t xml:space="preserve"> ma </w:t>
-      </w:r>
-      <w:proofErr w:type="spellStart"/>
-      <w:r>
-        <w:t>pensee</w:t>
-      </w:r>
-      <w:proofErr w:type="spellEnd"/>
-      <w:r>
-        <w:t>:</w:t>
+        <w:t xml:space="preserve"> por riens que losen</w:t>
+      </w:r>
+      <w:r>
+        <w:t>giers vos die</w:t>
+      </w:r>
+      <w:r>
+        <w:br/>
+      </w:r>
+      <w:r>
+        <w:t>ne m</w:t>
+      </w:r>
+      <w:r>
+        <w:t>’</w:t>
+      </w:r>
+      <w:r>
+        <w:t>ou</w:t>
+      </w:r>
+      <w:r>
+        <w:t xml:space="preserve">bliez, et je tot </w:t>
+      </w:r>
+      <w:proofErr w:type="spellStart"/>
+      <w:r>
+        <w:t>autresi</w:t>
+      </w:r>
+      <w:proofErr w:type="spellEnd"/>
+      <w:r>
+        <w:br/>
+      </w:r>
+      <w:proofErr w:type="spellStart"/>
+      <w:r>
+        <w:t>j</w:t>
+      </w:r>
+      <w:r>
+        <w:t>a</w:t>
+      </w:r>
+      <w:r>
+        <w:t>més</w:t>
+      </w:r>
+      <w:proofErr w:type="spellEnd"/>
+      <w:r>
+        <w:t xml:space="preserve"> vers v</w:t>
+      </w:r>
+      <w:r>
+        <w:t>os ne ferai vi</w:t>
+      </w:r>
+      <w:r>
+        <w:t>lanie</w:t>
+      </w:r>
+      <w:r>
+        <w:t>.</w:t>
       </w:r>
     </w:p>
     <w:p>
       <w:pPr>
-        <w:pStyle w:val="teilg"/>
-      </w:pPr>
-      <w:proofErr w:type="gramStart"/>
-      <w:r>
-        <w:t>se</w:t>
-      </w:r>
-      <w:proofErr w:type="gramEnd"/>
-      <w:r>
-        <w:t xml:space="preserve"> </w:t>
-      </w:r>
-      <w:proofErr w:type="spellStart"/>
-      <w:r>
-        <w:t>mes</w:t>
-      </w:r>
-      <w:proofErr w:type="spellEnd"/>
-      <w:r>
-        <w:t xml:space="preserve"> </w:t>
-      </w:r>
-      <w:proofErr w:type="spellStart"/>
-      <w:r>
-        <w:t>cors</w:t>
-      </w:r>
-      <w:proofErr w:type="spellEnd"/>
-      <w:r>
-        <w:t xml:space="preserve"> </w:t>
-      </w:r>
-      <w:proofErr w:type="spellStart"/>
-      <w:r>
-        <w:t>va</w:t>
-      </w:r>
-      <w:proofErr w:type="spellEnd"/>
-      <w:r>
-        <w:t xml:space="preserve"> </w:t>
-      </w:r>
-      <w:proofErr w:type="spellStart"/>
-      <w:r>
-        <w:t>servir</w:t>
-      </w:r>
-      <w:proofErr w:type="spellEnd"/>
-      <w:r>
-        <w:t xml:space="preserve"> </w:t>
-      </w:r>
-      <w:proofErr w:type="spellStart"/>
-      <w:r>
-        <w:t>Nostre</w:t>
-      </w:r>
-      <w:proofErr w:type="spellEnd"/>
-      <w:r>
-        <w:t xml:space="preserve"> </w:t>
-      </w:r>
-      <w:proofErr w:type="spellStart"/>
-      <w:r>
-        <w:t>Seignor</w:t>
-      </w:r>
-      <w:proofErr w:type="spellEnd"/>
+        <w:spacing w:after="0" w:line="240" w:lineRule="auto"/>
+        <w:jc w:val="both"/>
+        <w:rPr>
+          <w:rFonts w:ascii="Times New Roman" w:hAnsi="Times New Roman" w:cs="Times New Roman"/>
+          <w:lang w:val="fr-CH"/>
+        </w:rPr>
+      </w:pPr>
     </w:p>
     <w:p>
       <w:pPr>
-        <w:pStyle w:val="teilg"/>
-      </w:pPr>
-      <w:proofErr w:type="spellStart"/>
-      <w:proofErr w:type="gramStart"/>
-      <w:r>
-        <w:t>por</w:t>
-      </w:r>
-      <w:proofErr w:type="spellEnd"/>
-      <w:proofErr w:type="gramEnd"/>
-      <w:r>
-        <w:t xml:space="preserve"> </w:t>
-      </w:r>
-      <w:proofErr w:type="spellStart"/>
-      <w:r>
-        <w:t>ce</w:t>
-      </w:r>
-      <w:proofErr w:type="spellEnd"/>
-      <w:r>
-        <w:t xml:space="preserve"> </w:t>
-      </w:r>
-      <w:proofErr w:type="spellStart"/>
-      <w:r>
-        <w:t>n</w:t>
-      </w:r>
-      <w:r>
-        <w:t>’</w:t>
-      </w:r>
-      <w:r>
-        <w:t>ai</w:t>
-      </w:r>
-      <w:proofErr w:type="spellEnd"/>
-      <w:r>
-        <w:t xml:space="preserve"> pas fine </w:t>
-      </w:r>
-      <w:proofErr w:type="spellStart"/>
-      <w:r>
-        <w:t>amor</w:t>
-      </w:r>
-      <w:proofErr w:type="spellEnd"/>
-      <w:r>
-        <w:t xml:space="preserve"> </w:t>
-      </w:r>
-      <w:proofErr w:type="spellStart"/>
-      <w:r>
-        <w:t>oub</w:t>
-      </w:r>
-      <w:r>
-        <w:t>liee</w:t>
-      </w:r>
-      <w:proofErr w:type="spellEnd"/>
-      <w:r>
-        <w:t>.</w:t>
-      </w:r>
-    </w:p>
-    <w:p>
-      <w:pPr>
-        <w:pStyle w:val="teilg"/>
-        <w:rPr>
-          <w:sz w:val="18"/>
-        </w:rPr>
-      </w:pPr>
-    </w:p>
-    <w:p>
-      <w:pPr>
-        <w:pStyle w:val="teilg"/>
-      </w:pPr>
-      <w:proofErr w:type="spellStart"/>
-      <w:r>
-        <w:t>Amors</w:t>
-      </w:r>
-      <w:proofErr w:type="spellEnd"/>
-      <w:r>
-        <w:t>,</w:t>
-      </w:r>
-      <w:r>
-        <w:t xml:space="preserve"> ci a trop</w:t>
-      </w:r>
-      <w:r>
-        <w:t xml:space="preserve"> </w:t>
-      </w:r>
-      <w:proofErr w:type="spellStart"/>
-      <w:r>
-        <w:t>dure</w:t>
-      </w:r>
-      <w:proofErr w:type="spellEnd"/>
-      <w:r>
-        <w:t xml:space="preserve"> </w:t>
-      </w:r>
-      <w:proofErr w:type="spellStart"/>
-      <w:r>
-        <w:t>de</w:t>
-      </w:r>
-      <w:r>
-        <w:t>sevree</w:t>
-      </w:r>
-      <w:proofErr w:type="spellEnd"/>
-    </w:p>
-    <w:p>
-      <w:pPr>
-        <w:pStyle w:val="teilg"/>
-      </w:pPr>
-      <w:proofErr w:type="gramStart"/>
-      <w:r>
-        <w:t>quant</w:t>
-      </w:r>
-      <w:proofErr w:type="gramEnd"/>
-      <w:r>
-        <w:t xml:space="preserve"> </w:t>
-      </w:r>
-      <w:proofErr w:type="spellStart"/>
-      <w:r>
-        <w:t>il</w:t>
-      </w:r>
-      <w:proofErr w:type="spellEnd"/>
-      <w:r>
-        <w:t xml:space="preserve"> </w:t>
-      </w:r>
-      <w:proofErr w:type="spellStart"/>
-      <w:r>
-        <w:t>m</w:t>
-      </w:r>
-      <w:r>
-        <w:t>’</w:t>
-      </w:r>
-      <w:r>
-        <w:t>estuet</w:t>
-      </w:r>
-      <w:proofErr w:type="spellEnd"/>
-      <w:r>
-        <w:t xml:space="preserve"> </w:t>
-      </w:r>
-      <w:proofErr w:type="spellStart"/>
-      <w:r>
-        <w:t>partir</w:t>
-      </w:r>
-      <w:proofErr w:type="spellEnd"/>
-      <w:r>
-        <w:t xml:space="preserve"> de la </w:t>
-      </w:r>
-      <w:proofErr w:type="spellStart"/>
-      <w:r>
-        <w:t>meillor</w:t>
-      </w:r>
-      <w:proofErr w:type="spellEnd"/>
-    </w:p>
-    <w:p>
-      <w:pPr>
-        <w:pStyle w:val="teilg"/>
-      </w:pPr>
-      <w:proofErr w:type="gramStart"/>
-      <w:r>
-        <w:t>qui</w:t>
-      </w:r>
-      <w:proofErr w:type="gramEnd"/>
-      <w:r>
-        <w:t xml:space="preserve"> </w:t>
-      </w:r>
-      <w:proofErr w:type="spellStart"/>
-      <w:r>
-        <w:t>onques</w:t>
-      </w:r>
-      <w:proofErr w:type="spellEnd"/>
-      <w:r>
-        <w:t xml:space="preserve"> </w:t>
-      </w:r>
-      <w:proofErr w:type="spellStart"/>
-      <w:r>
-        <w:t>fust</w:t>
-      </w:r>
-      <w:proofErr w:type="spellEnd"/>
-      <w:r>
-        <w:t xml:space="preserve"> ne qui </w:t>
-      </w:r>
-      <w:proofErr w:type="spellStart"/>
-      <w:r>
-        <w:t>jamé</w:t>
-      </w:r>
-      <w:r>
-        <w:t>s</w:t>
-      </w:r>
-      <w:proofErr w:type="spellEnd"/>
-      <w:r>
-        <w:t xml:space="preserve"> </w:t>
-      </w:r>
-      <w:proofErr w:type="spellStart"/>
-      <w:r>
-        <w:t>soit</w:t>
-      </w:r>
-      <w:proofErr w:type="spellEnd"/>
-      <w:r>
-        <w:t xml:space="preserve"> nee</w:t>
-      </w:r>
-      <w:r>
-        <w:t>;</w:t>
-      </w:r>
-    </w:p>
-    <w:p>
-      <w:pPr>
-        <w:pStyle w:val="teilg"/>
-      </w:pPr>
-      <w:proofErr w:type="gramStart"/>
-      <w:r>
-        <w:t>tote</w:t>
-      </w:r>
-      <w:proofErr w:type="gramEnd"/>
-      <w:r>
-        <w:t xml:space="preserve"> a en li et</w:t>
-      </w:r>
-      <w:r>
-        <w:t xml:space="preserve"> </w:t>
-      </w:r>
-      <w:proofErr w:type="spellStart"/>
-      <w:r>
-        <w:t>biauté</w:t>
-      </w:r>
-      <w:proofErr w:type="spellEnd"/>
-      <w:r>
-        <w:t xml:space="preserve"> et</w:t>
-      </w:r>
-      <w:r>
-        <w:t xml:space="preserve"> </w:t>
-      </w:r>
-      <w:proofErr w:type="spellStart"/>
-      <w:r>
-        <w:t>v</w:t>
-      </w:r>
-      <w:r>
-        <w:t>alor</w:t>
-      </w:r>
-      <w:proofErr w:type="spellEnd"/>
-      <w:r>
-        <w:t>,</w:t>
-      </w:r>
-    </w:p>
-    <w:p>
-      <w:pPr>
-        <w:pStyle w:val="teilg"/>
-      </w:pPr>
-      <w:proofErr w:type="gramStart"/>
-      <w:r>
-        <w:t>nus</w:t>
-      </w:r>
-      <w:proofErr w:type="gramEnd"/>
-      <w:r>
-        <w:t xml:space="preserve"> ne </w:t>
-      </w:r>
-      <w:proofErr w:type="spellStart"/>
-      <w:r>
-        <w:t>s</w:t>
-      </w:r>
-      <w:r>
-        <w:t>’</w:t>
-      </w:r>
-      <w:r>
-        <w:t>en</w:t>
-      </w:r>
-      <w:proofErr w:type="spellEnd"/>
-      <w:r>
-        <w:t xml:space="preserve"> </w:t>
-      </w:r>
-      <w:proofErr w:type="spellStart"/>
-      <w:r>
-        <w:t>doit</w:t>
-      </w:r>
-      <w:proofErr w:type="spellEnd"/>
-      <w:r>
-        <w:t xml:space="preserve"> </w:t>
-      </w:r>
-      <w:proofErr w:type="spellStart"/>
-      <w:r>
-        <w:t>merv</w:t>
-      </w:r>
-      <w:r>
-        <w:t>eillier</w:t>
-      </w:r>
-      <w:proofErr w:type="spellEnd"/>
-      <w:r>
-        <w:t xml:space="preserve"> se </w:t>
-      </w:r>
-      <w:proofErr w:type="spellStart"/>
-      <w:r>
-        <w:t>j’en</w:t>
-      </w:r>
-      <w:proofErr w:type="spellEnd"/>
-      <w:r>
-        <w:t xml:space="preserve"> </w:t>
-      </w:r>
-      <w:proofErr w:type="spellStart"/>
-      <w:r>
-        <w:t>plor</w:t>
-      </w:r>
-      <w:proofErr w:type="spellEnd"/>
-      <w:r>
-        <w:t>;</w:t>
-      </w:r>
-    </w:p>
-    <w:p>
-      <w:pPr>
-        <w:pStyle w:val="teilg"/>
-      </w:pPr>
-      <w:proofErr w:type="gramStart"/>
-      <w:r>
-        <w:t>quant</w:t>
-      </w:r>
-      <w:proofErr w:type="gramEnd"/>
-      <w:r>
-        <w:t xml:space="preserve"> </w:t>
-      </w:r>
-      <w:proofErr w:type="spellStart"/>
-      <w:r>
-        <w:t>mes</w:t>
-      </w:r>
-      <w:proofErr w:type="spellEnd"/>
-      <w:r>
-        <w:t xml:space="preserve"> </w:t>
-      </w:r>
-      <w:proofErr w:type="spellStart"/>
-      <w:r>
-        <w:t>cors</w:t>
-      </w:r>
-      <w:proofErr w:type="spellEnd"/>
-      <w:r>
-        <w:t xml:space="preserve"> </w:t>
-      </w:r>
-      <w:proofErr w:type="spellStart"/>
-      <w:r>
-        <w:t>va</w:t>
-      </w:r>
-      <w:proofErr w:type="spellEnd"/>
-      <w:r>
-        <w:t xml:space="preserve"> </w:t>
-      </w:r>
-      <w:proofErr w:type="spellStart"/>
-      <w:r>
-        <w:t>fere</w:t>
-      </w:r>
-      <w:proofErr w:type="spellEnd"/>
-      <w:r>
-        <w:t xml:space="preserve"> </w:t>
-      </w:r>
-      <w:proofErr w:type="spellStart"/>
-      <w:r>
-        <w:t>sa</w:t>
-      </w:r>
-      <w:proofErr w:type="spellEnd"/>
-      <w:r>
-        <w:t xml:space="preserve"> </w:t>
-      </w:r>
-      <w:proofErr w:type="spellStart"/>
-      <w:r>
-        <w:t>destinee</w:t>
-      </w:r>
-      <w:proofErr w:type="spellEnd"/>
-      <w:r>
-        <w:t>,</w:t>
-      </w:r>
-    </w:p>
-    <w:p>
-      <w:pPr>
-        <w:pStyle w:val="teilg"/>
-      </w:pPr>
-      <w:proofErr w:type="gramStart"/>
-      <w:r>
-        <w:t>et</w:t>
-      </w:r>
-      <w:proofErr w:type="gramEnd"/>
-      <w:r>
-        <w:t xml:space="preserve"> </w:t>
-      </w:r>
-      <w:proofErr w:type="spellStart"/>
-      <w:r>
-        <w:t>mes</w:t>
-      </w:r>
-      <w:proofErr w:type="spellEnd"/>
-      <w:r>
-        <w:t xml:space="preserve"> fins</w:t>
-      </w:r>
-      <w:r>
-        <w:t xml:space="preserve"> </w:t>
-      </w:r>
-      <w:proofErr w:type="spellStart"/>
-      <w:r>
-        <w:t>cuers</w:t>
-      </w:r>
-      <w:proofErr w:type="spellEnd"/>
-      <w:r>
-        <w:t xml:space="preserve"> </w:t>
-      </w:r>
-      <w:proofErr w:type="spellStart"/>
-      <w:r>
-        <w:t>s</w:t>
-      </w:r>
-      <w:r>
-        <w:t>’est</w:t>
-      </w:r>
-      <w:proofErr w:type="spellEnd"/>
-      <w:r>
-        <w:t xml:space="preserve"> </w:t>
-      </w:r>
-      <w:proofErr w:type="spellStart"/>
-      <w:r>
-        <w:t>ja</w:t>
-      </w:r>
-      <w:proofErr w:type="spellEnd"/>
-      <w:r>
-        <w:t xml:space="preserve"> </w:t>
-      </w:r>
-      <w:proofErr w:type="spellStart"/>
-      <w:r>
-        <w:t>mis</w:t>
-      </w:r>
-      <w:proofErr w:type="spellEnd"/>
-      <w:r>
-        <w:t xml:space="preserve"> el </w:t>
-      </w:r>
-      <w:proofErr w:type="spellStart"/>
-      <w:r>
-        <w:t>retor</w:t>
-      </w:r>
-      <w:proofErr w:type="spellEnd"/>
-      <w:r>
-        <w:t>,</w:t>
-      </w:r>
-    </w:p>
-    <w:p>
-      <w:pPr>
-        <w:pStyle w:val="teilg"/>
-      </w:pPr>
-      <w:proofErr w:type="gramStart"/>
-      <w:r>
-        <w:t>qui</w:t>
-      </w:r>
-      <w:proofErr w:type="gramEnd"/>
-      <w:r>
-        <w:t xml:space="preserve"> </w:t>
-      </w:r>
-      <w:proofErr w:type="spellStart"/>
-      <w:r>
-        <w:t>sanz</w:t>
-      </w:r>
-      <w:proofErr w:type="spellEnd"/>
-      <w:r>
-        <w:t xml:space="preserve"> </w:t>
-      </w:r>
-      <w:proofErr w:type="spellStart"/>
-      <w:r>
-        <w:t>fa</w:t>
-      </w:r>
-      <w:r>
-        <w:t>user</w:t>
-      </w:r>
-      <w:proofErr w:type="spellEnd"/>
-      <w:r>
-        <w:t xml:space="preserve"> </w:t>
-      </w:r>
-      <w:proofErr w:type="spellStart"/>
-      <w:r>
-        <w:t>pen</w:t>
-      </w:r>
-      <w:r>
-        <w:t>se</w:t>
-      </w:r>
-      <w:proofErr w:type="spellEnd"/>
-      <w:r>
-        <w:t xml:space="preserve"> a ma dame et</w:t>
-      </w:r>
-      <w:r>
-        <w:t xml:space="preserve"> bee.</w:t>
-      </w:r>
-    </w:p>
-    <w:p>
-      <w:pPr>
-        <w:pStyle w:val="teilg"/>
-        <w:rPr>
-          <w:sz w:val="18"/>
-        </w:rPr>
-      </w:pPr>
-    </w:p>
-    <w:p>
-      <w:pPr>
-        <w:pStyle w:val="teilg"/>
-      </w:pPr>
-      <w:r>
-        <w:t>Dame</w:t>
-      </w:r>
-      <w:r>
-        <w:t>,</w:t>
-      </w:r>
-      <w:r>
-        <w:t xml:space="preserve"> en qui </w:t>
-      </w:r>
-      <w:proofErr w:type="spellStart"/>
-      <w:proofErr w:type="gramStart"/>
-      <w:r>
-        <w:t>est</w:t>
-      </w:r>
-      <w:proofErr w:type="spellEnd"/>
-      <w:proofErr w:type="gramEnd"/>
-      <w:r>
-        <w:t xml:space="preserve"> et ma mort et ma </w:t>
-      </w:r>
-      <w:r>
-        <w:t>vie,</w:t>
-      </w:r>
-    </w:p>
-    <w:p>
-      <w:pPr>
-        <w:pStyle w:val="teilg"/>
-      </w:pPr>
-      <w:proofErr w:type="spellStart"/>
-      <w:proofErr w:type="gramStart"/>
-      <w:r>
-        <w:t>dolens</w:t>
-      </w:r>
-      <w:proofErr w:type="spellEnd"/>
-      <w:proofErr w:type="gramEnd"/>
-      <w:r>
-        <w:t xml:space="preserve"> me</w:t>
-      </w:r>
-      <w:r>
-        <w:t xml:space="preserve"> part de </w:t>
-      </w:r>
-      <w:proofErr w:type="spellStart"/>
-      <w:r>
-        <w:t>v</w:t>
-      </w:r>
-      <w:r>
-        <w:t>o</w:t>
-      </w:r>
-      <w:r>
-        <w:t>s</w:t>
-      </w:r>
-      <w:proofErr w:type="spellEnd"/>
-      <w:r>
-        <w:t xml:space="preserve"> plus </w:t>
-      </w:r>
-      <w:proofErr w:type="spellStart"/>
-      <w:r>
-        <w:t>que</w:t>
-      </w:r>
-      <w:proofErr w:type="spellEnd"/>
-      <w:r>
-        <w:t xml:space="preserve"> ne di;</w:t>
-      </w:r>
-    </w:p>
-    <w:p>
-      <w:pPr>
-        <w:pStyle w:val="teilg"/>
-      </w:pPr>
-      <w:proofErr w:type="spellStart"/>
-      <w:proofErr w:type="gramStart"/>
-      <w:r>
-        <w:t>mon</w:t>
-      </w:r>
-      <w:proofErr w:type="spellEnd"/>
-      <w:proofErr w:type="gramEnd"/>
-      <w:r>
-        <w:t xml:space="preserve"> </w:t>
-      </w:r>
-      <w:proofErr w:type="spellStart"/>
-      <w:r>
-        <w:t>cuer</w:t>
-      </w:r>
-      <w:proofErr w:type="spellEnd"/>
-      <w:r>
-        <w:t xml:space="preserve"> </w:t>
-      </w:r>
-      <w:proofErr w:type="spellStart"/>
-      <w:r>
-        <w:t>avez</w:t>
-      </w:r>
-      <w:proofErr w:type="spellEnd"/>
-      <w:r>
-        <w:t xml:space="preserve"> </w:t>
-      </w:r>
-      <w:proofErr w:type="spellStart"/>
-      <w:r>
-        <w:t>pieç</w:t>
-      </w:r>
-      <w:r>
-        <w:t>a</w:t>
-      </w:r>
-      <w:proofErr w:type="spellEnd"/>
-      <w:r>
-        <w:t xml:space="preserve"> en</w:t>
-      </w:r>
-      <w:r>
-        <w:t xml:space="preserve"> </w:t>
-      </w:r>
-      <w:proofErr w:type="spellStart"/>
-      <w:r>
-        <w:t>vo</w:t>
-      </w:r>
-      <w:proofErr w:type="spellEnd"/>
-      <w:r>
-        <w:t xml:space="preserve"> </w:t>
-      </w:r>
-      <w:proofErr w:type="spellStart"/>
-      <w:r>
-        <w:t>baillie</w:t>
-      </w:r>
-      <w:proofErr w:type="spellEnd"/>
-      <w:r>
-        <w:t>:</w:t>
-      </w:r>
-    </w:p>
-    <w:p>
-      <w:pPr>
-        <w:pStyle w:val="teilg"/>
-      </w:pPr>
-      <w:proofErr w:type="spellStart"/>
-      <w:proofErr w:type="gramStart"/>
-      <w:r>
-        <w:t>retenez</w:t>
-      </w:r>
-      <w:proofErr w:type="spellEnd"/>
-      <w:proofErr w:type="gramEnd"/>
-      <w:r>
-        <w:t xml:space="preserve"> le</w:t>
-      </w:r>
-      <w:r>
-        <w:t>,</w:t>
-      </w:r>
-      <w:r>
-        <w:t xml:space="preserve"> </w:t>
-      </w:r>
-      <w:proofErr w:type="spellStart"/>
-      <w:r>
-        <w:t>ou</w:t>
-      </w:r>
-      <w:proofErr w:type="spellEnd"/>
-      <w:r>
-        <w:t xml:space="preserve"> </w:t>
-      </w:r>
-      <w:proofErr w:type="spellStart"/>
-      <w:r>
-        <w:t>v</w:t>
-      </w:r>
-      <w:r>
-        <w:t>o</w:t>
-      </w:r>
-      <w:r>
-        <w:t>s</w:t>
-      </w:r>
-      <w:proofErr w:type="spellEnd"/>
-      <w:r>
-        <w:t xml:space="preserve"> </w:t>
-      </w:r>
-      <w:proofErr w:type="spellStart"/>
-      <w:r>
-        <w:t>m’avez</w:t>
-      </w:r>
-      <w:proofErr w:type="spellEnd"/>
-      <w:r>
-        <w:t xml:space="preserve"> </w:t>
-      </w:r>
-      <w:proofErr w:type="spellStart"/>
-      <w:r>
-        <w:t>traï</w:t>
-      </w:r>
-      <w:proofErr w:type="spellEnd"/>
-      <w:r>
-        <w:t>.</w:t>
-      </w:r>
-    </w:p>
-    <w:p>
-      <w:pPr>
-        <w:pStyle w:val="teilg"/>
-      </w:pPr>
-      <w:proofErr w:type="spellStart"/>
-      <w:proofErr w:type="gramStart"/>
-      <w:r>
-        <w:t>D</w:t>
-      </w:r>
-      <w:r>
-        <w:t>ex</w:t>
-      </w:r>
-      <w:proofErr w:type="spellEnd"/>
-      <w:r>
-        <w:t>,</w:t>
-      </w:r>
-      <w:r>
-        <w:t xml:space="preserve"> </w:t>
-      </w:r>
-      <w:proofErr w:type="spellStart"/>
-      <w:r>
-        <w:t>ou</w:t>
-      </w:r>
-      <w:proofErr w:type="spellEnd"/>
-      <w:r>
-        <w:t xml:space="preserve"> </w:t>
-      </w:r>
-      <w:proofErr w:type="spellStart"/>
-      <w:r>
-        <w:t>irai</w:t>
-      </w:r>
-      <w:proofErr w:type="spellEnd"/>
-      <w:r>
-        <w:t>?</w:t>
-      </w:r>
-      <w:proofErr w:type="gramEnd"/>
-      <w:r>
-        <w:t xml:space="preserve"> </w:t>
-      </w:r>
-      <w:proofErr w:type="spellStart"/>
-      <w:proofErr w:type="gramStart"/>
-      <w:r>
-        <w:t>ferai</w:t>
-      </w:r>
-      <w:proofErr w:type="spellEnd"/>
-      <w:proofErr w:type="gramEnd"/>
-      <w:r>
-        <w:t xml:space="preserve"> je noise </w:t>
-      </w:r>
-      <w:proofErr w:type="spellStart"/>
-      <w:r>
-        <w:t>ou</w:t>
-      </w:r>
-      <w:proofErr w:type="spellEnd"/>
-      <w:r>
-        <w:t xml:space="preserve"> cri,</w:t>
-      </w:r>
-    </w:p>
-    <w:p>
-      <w:pPr>
-        <w:pStyle w:val="teilg"/>
-      </w:pPr>
-      <w:proofErr w:type="gramStart"/>
-      <w:r>
-        <w:t>quant</w:t>
-      </w:r>
-      <w:proofErr w:type="gramEnd"/>
-      <w:r>
-        <w:t xml:space="preserve"> </w:t>
-      </w:r>
-      <w:proofErr w:type="spellStart"/>
-      <w:r>
-        <w:t>il</w:t>
-      </w:r>
-      <w:proofErr w:type="spellEnd"/>
-      <w:r>
-        <w:t xml:space="preserve"> </w:t>
-      </w:r>
-      <w:proofErr w:type="spellStart"/>
-      <w:r>
-        <w:t>m</w:t>
-      </w:r>
-      <w:r>
-        <w:t>’</w:t>
-      </w:r>
-      <w:r>
-        <w:t>estuet</w:t>
-      </w:r>
-      <w:proofErr w:type="spellEnd"/>
-      <w:r>
-        <w:t xml:space="preserve"> </w:t>
-      </w:r>
-      <w:proofErr w:type="spellStart"/>
-      <w:r>
-        <w:t>fere</w:t>
-      </w:r>
-      <w:proofErr w:type="spellEnd"/>
-      <w:r>
-        <w:t xml:space="preserve"> la</w:t>
-      </w:r>
-      <w:r>
-        <w:t xml:space="preserve"> </w:t>
-      </w:r>
-      <w:proofErr w:type="spellStart"/>
-      <w:r>
-        <w:t>departie</w:t>
-      </w:r>
-      <w:proofErr w:type="spellEnd"/>
-    </w:p>
-    <w:p>
-      <w:pPr>
-        <w:pStyle w:val="teilg"/>
-      </w:pPr>
-      <w:proofErr w:type="gramStart"/>
-      <w:r>
-        <w:t>de</w:t>
-      </w:r>
-      <w:proofErr w:type="gramEnd"/>
-      <w:r>
-        <w:t xml:space="preserve"> </w:t>
-      </w:r>
-      <w:proofErr w:type="spellStart"/>
-      <w:r>
-        <w:t>mon</w:t>
-      </w:r>
-      <w:proofErr w:type="spellEnd"/>
-      <w:r>
-        <w:t xml:space="preserve"> fin </w:t>
-      </w:r>
-      <w:proofErr w:type="spellStart"/>
-      <w:r>
-        <w:t>cuer</w:t>
-      </w:r>
-      <w:proofErr w:type="spellEnd"/>
-      <w:r>
-        <w:t xml:space="preserve"> et</w:t>
-      </w:r>
-      <w:r>
-        <w:t xml:space="preserve"> </w:t>
-      </w:r>
-      <w:proofErr w:type="spellStart"/>
-      <w:r>
-        <w:t>lessier</w:t>
-      </w:r>
-      <w:proofErr w:type="spellEnd"/>
-      <w:r>
-        <w:t xml:space="preserve"> a </w:t>
-      </w:r>
-      <w:proofErr w:type="spellStart"/>
-      <w:r>
-        <w:t>celi</w:t>
-      </w:r>
-      <w:proofErr w:type="spellEnd"/>
-    </w:p>
-    <w:p>
-      <w:pPr>
-        <w:pStyle w:val="teilg"/>
-      </w:pPr>
-      <w:proofErr w:type="gramStart"/>
-      <w:r>
-        <w:t>qui</w:t>
-      </w:r>
-      <w:proofErr w:type="gramEnd"/>
-      <w:r>
-        <w:t xml:space="preserve"> </w:t>
-      </w:r>
-      <w:proofErr w:type="spellStart"/>
-      <w:r>
-        <w:t>ainc</w:t>
-      </w:r>
-      <w:proofErr w:type="spellEnd"/>
-      <w:r>
-        <w:t xml:space="preserve"> du </w:t>
-      </w:r>
-      <w:proofErr w:type="spellStart"/>
-      <w:r>
-        <w:t>sien</w:t>
-      </w:r>
-      <w:proofErr w:type="spellEnd"/>
-      <w:r>
-        <w:t xml:space="preserve"> ne me </w:t>
-      </w:r>
-      <w:proofErr w:type="spellStart"/>
-      <w:r>
-        <w:t>lessa</w:t>
-      </w:r>
-      <w:proofErr w:type="spellEnd"/>
-      <w:r>
-        <w:t xml:space="preserve"> </w:t>
-      </w:r>
-      <w:proofErr w:type="spellStart"/>
-      <w:r>
-        <w:t>partie</w:t>
-      </w:r>
-      <w:proofErr w:type="spellEnd"/>
-      <w:r>
-        <w:t>?</w:t>
-      </w:r>
-    </w:p>
-    <w:p>
-      <w:pPr>
-        <w:pStyle w:val="teilg"/>
-        <w:rPr>
-          <w:sz w:val="18"/>
-        </w:rPr>
-      </w:pPr>
-    </w:p>
-    <w:p>
-      <w:pPr>
-        <w:pStyle w:val="teilg"/>
-      </w:pPr>
-      <w:proofErr w:type="spellStart"/>
-      <w:r>
-        <w:t>Cil</w:t>
-      </w:r>
-      <w:proofErr w:type="spellEnd"/>
-      <w:r>
-        <w:t xml:space="preserve"> </w:t>
-      </w:r>
-      <w:proofErr w:type="spellStart"/>
-      <w:r>
-        <w:t>faus</w:t>
-      </w:r>
-      <w:proofErr w:type="spellEnd"/>
-      <w:r>
-        <w:t xml:space="preserve"> </w:t>
-      </w:r>
-      <w:proofErr w:type="spellStart"/>
-      <w:r>
-        <w:t>aman</w:t>
-      </w:r>
-      <w:r>
-        <w:t>t</w:t>
-      </w:r>
-      <w:proofErr w:type="spellEnd"/>
-      <w:r>
-        <w:t xml:space="preserve"> </w:t>
-      </w:r>
-      <w:r>
-        <w:t xml:space="preserve">par </w:t>
-      </w:r>
-      <w:proofErr w:type="spellStart"/>
-      <w:r>
-        <w:t>droit</w:t>
-      </w:r>
-      <w:proofErr w:type="spellEnd"/>
-      <w:r>
-        <w:t xml:space="preserve"> </w:t>
-      </w:r>
-      <w:proofErr w:type="spellStart"/>
-      <w:r>
-        <w:t>A</w:t>
-      </w:r>
-      <w:r>
-        <w:t>mors</w:t>
-      </w:r>
-      <w:proofErr w:type="spellEnd"/>
-      <w:r>
-        <w:t xml:space="preserve"> </w:t>
-      </w:r>
-      <w:proofErr w:type="spellStart"/>
-      <w:r>
-        <w:t>mercie</w:t>
-      </w:r>
-      <w:proofErr w:type="spellEnd"/>
-    </w:p>
-    <w:p>
-      <w:pPr>
-        <w:pStyle w:val="teilg"/>
-      </w:pPr>
-      <w:proofErr w:type="gramStart"/>
-      <w:r>
-        <w:t>des</w:t>
-      </w:r>
-      <w:proofErr w:type="gramEnd"/>
-      <w:r>
-        <w:t xml:space="preserve"> </w:t>
-      </w:r>
-      <w:proofErr w:type="spellStart"/>
-      <w:r>
-        <w:t>biens</w:t>
-      </w:r>
-      <w:proofErr w:type="spellEnd"/>
-      <w:r>
-        <w:t xml:space="preserve"> </w:t>
-      </w:r>
-      <w:proofErr w:type="spellStart"/>
-      <w:r>
-        <w:t>q</w:t>
-      </w:r>
-      <w:r>
-        <w:t>’il</w:t>
-      </w:r>
-      <w:proofErr w:type="spellEnd"/>
-      <w:r>
-        <w:t xml:space="preserve"> a, </w:t>
-      </w:r>
-      <w:proofErr w:type="spellStart"/>
-      <w:r>
-        <w:t>més</w:t>
-      </w:r>
-      <w:proofErr w:type="spellEnd"/>
-      <w:r>
-        <w:t xml:space="preserve"> j</w:t>
-      </w:r>
-      <w:r>
-        <w:t>e fail</w:t>
-      </w:r>
-      <w:r>
-        <w:t xml:space="preserve"> </w:t>
-      </w:r>
-      <w:r>
-        <w:t xml:space="preserve">a </w:t>
-      </w:r>
-      <w:proofErr w:type="spellStart"/>
-      <w:r>
-        <w:t>merci</w:t>
-      </w:r>
-      <w:proofErr w:type="spellEnd"/>
-      <w:r>
-        <w:t>;</w:t>
-      </w:r>
-    </w:p>
-    <w:p>
-      <w:pPr>
-        <w:pStyle w:val="teilg"/>
-      </w:pPr>
-      <w:proofErr w:type="gramStart"/>
-      <w:r>
-        <w:t>en</w:t>
-      </w:r>
-      <w:proofErr w:type="gramEnd"/>
-      <w:r>
-        <w:t xml:space="preserve"> </w:t>
-      </w:r>
-      <w:proofErr w:type="spellStart"/>
-      <w:r>
-        <w:t>losengier</w:t>
-      </w:r>
-      <w:proofErr w:type="spellEnd"/>
-      <w:r>
-        <w:t xml:space="preserve"> et</w:t>
-      </w:r>
-      <w:r>
-        <w:t xml:space="preserve"> </w:t>
-      </w:r>
-      <w:r>
-        <w:t xml:space="preserve">en </w:t>
-      </w:r>
-      <w:proofErr w:type="spellStart"/>
-      <w:r>
-        <w:t>fauser</w:t>
-      </w:r>
-      <w:proofErr w:type="spellEnd"/>
-      <w:r>
-        <w:t xml:space="preserve"> </w:t>
-      </w:r>
-      <w:proofErr w:type="spellStart"/>
-      <w:r>
-        <w:t>s</w:t>
-      </w:r>
-      <w:r>
-        <w:t>’</w:t>
-      </w:r>
-      <w:r>
-        <w:t>a</w:t>
-      </w:r>
-      <w:r>
-        <w:t>fie</w:t>
-      </w:r>
-      <w:proofErr w:type="spellEnd"/>
-      <w:r>
-        <w:t>,</w:t>
-      </w:r>
-    </w:p>
-    <w:p>
-      <w:pPr>
-        <w:pStyle w:val="teilg"/>
-      </w:pPr>
-      <w:proofErr w:type="spellStart"/>
-      <w:proofErr w:type="gramStart"/>
-      <w:r>
-        <w:t>més</w:t>
-      </w:r>
-      <w:proofErr w:type="spellEnd"/>
-      <w:proofErr w:type="gramEnd"/>
-      <w:r>
-        <w:t xml:space="preserve"> j</w:t>
-      </w:r>
-      <w:r>
-        <w:t>e</w:t>
-      </w:r>
-      <w:r>
-        <w:t xml:space="preserve"> du tout en </w:t>
-      </w:r>
-      <w:proofErr w:type="spellStart"/>
-      <w:r>
-        <w:t>biau</w:t>
-      </w:r>
-      <w:proofErr w:type="spellEnd"/>
-      <w:r>
-        <w:t xml:space="preserve"> </w:t>
-      </w:r>
-      <w:proofErr w:type="spellStart"/>
-      <w:r>
-        <w:t>serv</w:t>
-      </w:r>
-      <w:r>
-        <w:t>ir</w:t>
-      </w:r>
-      <w:proofErr w:type="spellEnd"/>
-      <w:r>
-        <w:t xml:space="preserve"> </w:t>
-      </w:r>
-      <w:proofErr w:type="spellStart"/>
-      <w:r>
-        <w:t>m’afi</w:t>
-      </w:r>
-      <w:proofErr w:type="spellEnd"/>
-      <w:r>
-        <w:t>;</w:t>
-      </w:r>
-    </w:p>
-    <w:p>
-      <w:pPr>
-        <w:pStyle w:val="teilg"/>
-      </w:pPr>
-      <w:proofErr w:type="gramStart"/>
-      <w:r>
-        <w:t>ma</w:t>
-      </w:r>
-      <w:proofErr w:type="gramEnd"/>
-      <w:r>
-        <w:t xml:space="preserve"> loiauté</w:t>
-      </w:r>
-      <w:r>
-        <w:t xml:space="preserve"> me</w:t>
-      </w:r>
-      <w:r>
-        <w:t xml:space="preserve"> tout, </w:t>
-      </w:r>
-      <w:r>
-        <w:t>jel</w:t>
-      </w:r>
-      <w:r>
-        <w:t xml:space="preserve"> sai de fi,</w:t>
-      </w:r>
-    </w:p>
-    <w:p>
-      <w:pPr>
-        <w:pStyle w:val="teilg"/>
-      </w:pPr>
-      <w:proofErr w:type="gramStart"/>
-      <w:r>
-        <w:t>la</w:t>
-      </w:r>
-      <w:proofErr w:type="gramEnd"/>
-      <w:r>
-        <w:t xml:space="preserve"> j</w:t>
-      </w:r>
-      <w:r>
-        <w:t>oie</w:t>
-      </w:r>
-      <w:r>
-        <w:t xml:space="preserve"> q’ai par reson </w:t>
-      </w:r>
-      <w:proofErr w:type="spellStart"/>
-      <w:r>
-        <w:t>deservie</w:t>
-      </w:r>
-      <w:proofErr w:type="spellEnd"/>
-      <w:r>
-        <w:t>;</w:t>
-      </w:r>
-    </w:p>
-    <w:p>
-      <w:pPr>
-        <w:pStyle w:val="teilg"/>
-      </w:pPr>
-      <w:proofErr w:type="gramStart"/>
-      <w:r>
-        <w:t>moult</w:t>
-      </w:r>
-      <w:proofErr w:type="gramEnd"/>
-      <w:r>
-        <w:t xml:space="preserve"> me poise que</w:t>
-      </w:r>
-      <w:r>
-        <w:t xml:space="preserve"> j</w:t>
-      </w:r>
-      <w:r>
-        <w:t>e onques</w:t>
-      </w:r>
-      <w:r>
-        <w:t xml:space="preserve"> </w:t>
-      </w:r>
-      <w:r>
-        <w:t>la v</w:t>
-      </w:r>
-      <w:r>
-        <w:t>i,</w:t>
-      </w:r>
-    </w:p>
-    <w:p>
-      <w:pPr>
-        <w:pStyle w:val="teilg"/>
-      </w:pPr>
-      <w:proofErr w:type="gramStart"/>
-      <w:r>
-        <w:t>quant</w:t>
-      </w:r>
-      <w:proofErr w:type="gramEnd"/>
-      <w:r>
-        <w:t xml:space="preserve"> fine amor por li si me </w:t>
-      </w:r>
-      <w:proofErr w:type="spellStart"/>
-      <w:r>
-        <w:t>defie</w:t>
-      </w:r>
-      <w:proofErr w:type="spellEnd"/>
-      <w:r>
-        <w:t>.</w:t>
-      </w:r>
-    </w:p>
-    <w:p>
-      <w:pPr>
-        <w:pStyle w:val="teilg"/>
-        <w:rPr>
-          <w:sz w:val="18"/>
-        </w:rPr>
-      </w:pPr>
-    </w:p>
-    <w:p>
-      <w:pPr>
-        <w:pStyle w:val="teilg"/>
-      </w:pPr>
-      <w:proofErr w:type="spellStart"/>
-      <w:r>
-        <w:t>Douce</w:t>
-      </w:r>
-      <w:proofErr w:type="spellEnd"/>
-      <w:r>
-        <w:t xml:space="preserve"> dame, </w:t>
-      </w:r>
-      <w:r>
-        <w:t>qui</w:t>
-      </w:r>
-      <w:r>
-        <w:t xml:space="preserve"> mes </w:t>
-      </w:r>
-      <w:proofErr w:type="gramStart"/>
-      <w:r>
-        <w:t>cuers</w:t>
-      </w:r>
-      <w:proofErr w:type="gramEnd"/>
-      <w:r>
-        <w:t xml:space="preserve"> pas</w:t>
-      </w:r>
-      <w:r>
-        <w:t xml:space="preserve"> n’oublie,</w:t>
-      </w:r>
-    </w:p>
-    <w:p>
-      <w:pPr>
-        <w:pStyle w:val="teilg"/>
-      </w:pPr>
-      <w:proofErr w:type="gramStart"/>
-      <w:r>
-        <w:t>ne</w:t>
-      </w:r>
-      <w:proofErr w:type="gramEnd"/>
-      <w:r>
-        <w:t xml:space="preserve"> me v</w:t>
-      </w:r>
-      <w:r>
-        <w:t>ueilliez</w:t>
-      </w:r>
-      <w:r>
-        <w:t xml:space="preserve">, </w:t>
-      </w:r>
-      <w:r>
-        <w:t>po</w:t>
-      </w:r>
-      <w:r>
-        <w:t xml:space="preserve">r Dieu, metre en </w:t>
-      </w:r>
-      <w:proofErr w:type="spellStart"/>
-      <w:r>
-        <w:t>oubli</w:t>
-      </w:r>
-      <w:proofErr w:type="spellEnd"/>
-      <w:r>
-        <w:t>!</w:t>
-      </w:r>
-    </w:p>
-    <w:p>
-      <w:pPr>
-        <w:pStyle w:val="teilg"/>
-      </w:pPr>
-      <w:proofErr w:type="spellStart"/>
-      <w:r>
-        <w:t>Jamé</w:t>
-      </w:r>
-      <w:r>
-        <w:t>s</w:t>
-      </w:r>
-      <w:proofErr w:type="spellEnd"/>
-      <w:r>
-        <w:t xml:space="preserve"> </w:t>
-      </w:r>
-      <w:r>
-        <w:t>nul j</w:t>
-      </w:r>
-      <w:r>
-        <w:t xml:space="preserve">or ne </w:t>
-      </w:r>
-      <w:r>
-        <w:t>ferai</w:t>
-      </w:r>
-      <w:r>
-        <w:t xml:space="preserve"> autre </w:t>
-      </w:r>
-      <w:proofErr w:type="spellStart"/>
-      <w:proofErr w:type="gramStart"/>
-      <w:r>
-        <w:t>amie</w:t>
-      </w:r>
-      <w:proofErr w:type="spellEnd"/>
-      <w:proofErr w:type="gramEnd"/>
-      <w:r>
-        <w:t>;</w:t>
-      </w:r>
-    </w:p>
-    <w:p>
-      <w:pPr>
-        <w:pStyle w:val="teilg"/>
-      </w:pPr>
-      <w:proofErr w:type="gramStart"/>
-      <w:r>
-        <w:t>pour</w:t>
-      </w:r>
-      <w:proofErr w:type="gramEnd"/>
-      <w:r>
-        <w:t xml:space="preserve"> Dieu vos pri</w:t>
-      </w:r>
-      <w:r>
-        <w:t>,</w:t>
-      </w:r>
-      <w:r>
-        <w:t xml:space="preserve"> ne faites autre </w:t>
-      </w:r>
-      <w:proofErr w:type="spellStart"/>
-      <w:r>
-        <w:t>ami</w:t>
-      </w:r>
-      <w:proofErr w:type="spellEnd"/>
-      <w:r>
-        <w:t>!</w:t>
-      </w:r>
-    </w:p>
-    <w:p>
-      <w:pPr>
-        <w:pStyle w:val="teilg"/>
-      </w:pPr>
-      <w:proofErr w:type="spellStart"/>
-      <w:r>
+        <w:pStyle w:val="Heading2"/>
+        <w:rPr>
+          <w:lang w:val="en-US"/>
+        </w:rPr>
+      </w:pPr>
+      <w:r>
+        <w:rPr>
+          <w:lang w:val="en-US"/>
+        </w:rPr>
         <w:lastRenderedPageBreak/>
-        <w:t>Més</w:t>
-      </w:r>
-      <w:proofErr w:type="spellEnd"/>
-      <w:r>
-        <w:t xml:space="preserve"> se je sai que v</w:t>
-      </w:r>
-      <w:r>
-        <w:t>o</w:t>
-      </w:r>
-      <w:r>
-        <w:t>s gabez de mi,</w:t>
-      </w:r>
-    </w:p>
-    <w:p>
-      <w:pPr>
-        <w:pStyle w:val="teilg"/>
-      </w:pPr>
-      <w:proofErr w:type="gramStart"/>
-      <w:r>
-        <w:t>ma</w:t>
-      </w:r>
-      <w:proofErr w:type="gramEnd"/>
-      <w:r>
-        <w:t xml:space="preserve"> </w:t>
-      </w:r>
-      <w:r>
-        <w:t>mort n</w:t>
-      </w:r>
-      <w:r>
-        <w:t>’</w:t>
-      </w:r>
-      <w:r>
-        <w:t xml:space="preserve">ert pas entiere </w:t>
-      </w:r>
-      <w:r>
-        <w:t>més</w:t>
-      </w:r>
-      <w:r>
-        <w:t xml:space="preserve"> </w:t>
-      </w:r>
-      <w:proofErr w:type="spellStart"/>
-      <w:r>
-        <w:t>demie</w:t>
-      </w:r>
-      <w:proofErr w:type="spellEnd"/>
-      <w:r>
-        <w:t>;</w:t>
-      </w:r>
-    </w:p>
-    <w:p>
-      <w:pPr>
-        <w:pStyle w:val="teilg"/>
-      </w:pPr>
-      <w:proofErr w:type="gramStart"/>
-      <w:r>
-        <w:t>ne</w:t>
-      </w:r>
-      <w:proofErr w:type="gramEnd"/>
-      <w:r>
-        <w:t xml:space="preserve"> j</w:t>
-      </w:r>
-      <w:r>
-        <w:t>a de moi ne ferez</w:t>
-      </w:r>
-      <w:r>
-        <w:t xml:space="preserve"> anemi,</w:t>
-      </w:r>
-    </w:p>
-    <w:p>
-      <w:pPr>
-        <w:pStyle w:val="teilg"/>
-      </w:pPr>
-      <w:proofErr w:type="gramStart"/>
-      <w:r>
-        <w:t>se</w:t>
-      </w:r>
-      <w:proofErr w:type="gramEnd"/>
-      <w:r>
-        <w:t xml:space="preserve"> loiauté</w:t>
-      </w:r>
-      <w:r>
-        <w:t xml:space="preserve"> ne m</w:t>
-      </w:r>
-      <w:r>
-        <w:t>’</w:t>
-      </w:r>
-      <w:r>
-        <w:t>i</w:t>
-      </w:r>
-      <w:r>
-        <w:t xml:space="preserve"> est anemie.</w:t>
-      </w:r>
-    </w:p>
-    <w:p>
-      <w:pPr>
-        <w:pStyle w:val="teilg"/>
-        <w:rPr>
-          <w:sz w:val="18"/>
-        </w:rPr>
-      </w:pPr>
-    </w:p>
-    <w:p>
-      <w:pPr>
-        <w:pStyle w:val="teilg"/>
-      </w:pPr>
-      <w:r>
-        <w:t>Au departir</w:t>
-      </w:r>
-      <w:r>
-        <w:t>,</w:t>
-      </w:r>
-      <w:r>
-        <w:t xml:space="preserve"> </w:t>
-      </w:r>
-      <w:r>
-        <w:t>douce dame, vos pri</w:t>
-      </w:r>
-    </w:p>
-    <w:p>
-      <w:pPr>
-        <w:pStyle w:val="teilg"/>
-      </w:pPr>
-      <w:proofErr w:type="spellStart"/>
-      <w:proofErr w:type="gramStart"/>
-      <w:r>
-        <w:t>que</w:t>
-      </w:r>
-      <w:proofErr w:type="spellEnd"/>
-      <w:proofErr w:type="gramEnd"/>
-      <w:r>
-        <w:t xml:space="preserve"> j</w:t>
-      </w:r>
-      <w:r>
-        <w:t>a por riens que losen</w:t>
-      </w:r>
-      <w:r>
-        <w:t>giers vos die</w:t>
-      </w:r>
-    </w:p>
-    <w:p>
-      <w:pPr>
-        <w:pStyle w:val="teilg"/>
-      </w:pPr>
-      <w:proofErr w:type="gramStart"/>
-      <w:r>
-        <w:t>ne</w:t>
-      </w:r>
-      <w:proofErr w:type="gramEnd"/>
-      <w:r>
-        <w:t xml:space="preserve"> m</w:t>
-      </w:r>
-      <w:r>
-        <w:t>’</w:t>
-      </w:r>
-      <w:r>
-        <w:t>ou</w:t>
-      </w:r>
-      <w:r>
-        <w:t>bliez, et je tot autresi</w:t>
-      </w:r>
-    </w:p>
-    <w:p>
-      <w:pPr>
-        <w:pStyle w:val="teilg"/>
-      </w:pPr>
-      <w:proofErr w:type="spellStart"/>
-      <w:proofErr w:type="gramStart"/>
-      <w:r>
-        <w:t>j</w:t>
-      </w:r>
-      <w:r>
-        <w:t>a</w:t>
-      </w:r>
-      <w:r>
-        <w:t>més</w:t>
-      </w:r>
-      <w:proofErr w:type="spellEnd"/>
-      <w:proofErr w:type="gramEnd"/>
-      <w:r>
-        <w:t xml:space="preserve"> vers v</w:t>
-      </w:r>
-      <w:r>
-        <w:t>os ne ferai vi</w:t>
-      </w:r>
-      <w:r>
-        <w:t>lanie</w:t>
-      </w:r>
-      <w:r>
-        <w:t>.</w:t>
-      </w:r>
-    </w:p>
-    <w:p>
-      <w:pPr>
-        <w:spacing w:after="0" w:line="240" w:lineRule="auto"/>
-        <w:jc w:val="both"/>
-        <w:rPr>
-          <w:rFonts w:ascii="Times New Roman" w:hAnsi="Times New Roman" w:cs="Times New Roman"/>
-          <w:lang w:val="fr-CH"/>
-        </w:rPr>
-      </w:pPr>
-    </w:p>
-    <w:p>
-      <w:pPr>
-        <w:pStyle w:val="Heading2"/>
-        <w:rPr>
-          <w:lang w:val="en-US"/>
-        </w:rPr>
-      </w:pPr>
-      <w:r>
-        <w:rPr>
-          <w:lang w:val="en-US"/>
-        </w:rPr>
         <w:t>[@</w:t>
       </w:r>
       <w:proofErr w:type="gramStart"/>
@@ -2140,21 +1877,7 @@
         <w:rPr>
           <w:lang w:val="en-US"/>
         </w:rPr>
-        <w:t>[@</w:t>
-      </w:r>
-      <w:proofErr w:type="gramStart"/>
-      <w:r>
-        <w:rPr>
-          <w:lang w:val="en-US"/>
-        </w:rPr>
-        <w:t>type</w:t>
-      </w:r>
-      <w:proofErr w:type="gramEnd"/>
-      <w:r>
-        <w:rPr>
-          <w:lang w:val="en-US"/>
-        </w:rPr>
-        <w:t>=t</w:t>
+        <w:t>[@type=t</w:t>
       </w:r>
       <w:r>
         <w:rPr>
@@ -2166,8 +1889,16 @@
         <w:rPr>
           <w:lang w:val="fr-CH"/>
         </w:rPr>
-        <w:t>,@xml:id=rs.499.fro</w:t>
-      </w:r>
+        <w:t>,@xml:id=rs.499.</w:t>
+      </w:r>
+      <w:r>
+        <w:rPr>
+          <w:lang w:val="fr-CH"/>
+        </w:rPr>
+        <w:t>it</w:t>
+      </w:r>
+      <w:bookmarkStart w:id="0" w:name="_GoBack"/>
+      <w:bookmarkEnd w:id="0"/>
       <w:r>
         <w:rPr>
           <w:lang w:val="en-US"/>
@@ -2291,7 +2022,6 @@
         <w:rPr>
           <w:rFonts w:ascii="Times New Roman" w:hAnsi="Times New Roman" w:cs="Times New Roman"/>
         </w:rPr>
-        <w:lastRenderedPageBreak/>
         <w:t xml:space="preserve">Dolce signora, che il mio cuore non dimentica, per Dio, non vogliate dimenticarvi di me! Non </w:t>
       </w:r>
       <w:r>
@@ -2479,6 +2209,7 @@
         <w:rPr>
           <w:lang w:val="fr-CH"/>
         </w:rPr>
+        <w:lastRenderedPageBreak/>
         <w:t>[@type=</w:t>
       </w:r>
       <w:proofErr w:type="spellStart"/>
@@ -2505,7 +2236,6 @@
           <w:lang w:val="en-US"/>
         </w:rPr>
       </w:pPr>
-      <w:bookmarkStart w:id="0" w:name="_GoBack"/>
       <w:proofErr w:type="spellStart"/>
       <w:r>
         <w:rPr>
@@ -2626,7 +2356,6 @@
         <w:t xml:space="preserve"> 1995a, 208.</w:t>
       </w:r>
     </w:p>
-    <w:bookmarkEnd w:id="0"/>
     <w:p>
       <w:pPr>
         <w:spacing w:after="0" w:line="240" w:lineRule="auto"/>
@@ -5352,15 +5081,7 @@
           <w:rFonts w:ascii="Times New Roman" w:hAnsi="Times New Roman" w:cs="Times New Roman"/>
           <w:lang w:val="en-US"/>
         </w:rPr>
-        <w:t xml:space="preserve">Given the poet’s </w:t>
-      </w:r>
-      <w:r>
-        <w:rPr>
-          <w:rFonts w:ascii="Times New Roman" w:hAnsi="Times New Roman" w:cs="Times New Roman"/>
-          <w:lang w:val="en-US"/>
-        </w:rPr>
-        <w:lastRenderedPageBreak/>
-        <w:t xml:space="preserve">indications of his imminent departure on crusade </w:t>
+        <w:t xml:space="preserve">Given the poet’s indications of his imminent departure on crusade </w:t>
       </w:r>
       <w:r>
         <w:rPr>
@@ -5551,7 +5272,14 @@
         <w:rPr>
           <w:rFonts w:ascii="Times New Roman" w:hAnsi="Times New Roman" w:cs="Times New Roman"/>
         </w:rPr>
-        <w:t xml:space="preserve">, più forse un terzo scritto in lingua occitanica (si veda Radaelli 2007, pp. 236-240). Di lui non resta traccia al di fuori della sua produzione poetica e non vi è dunque alcuna certezza storica sul fatto che abbia partecipato a una crociata. I suoi testi, inizialmente riferiti al tempo della terza crociata a causa della menzione di Erardo di Brienne, identificato con il conte morto ad Acri nel 1191, sono stati ridatati da Suchier 1907, che vi ha reperito alcuni acrostici determinando così il legame di Chardon con Thibaut de Champagne e il suo </w:t>
+        <w:t xml:space="preserve">, più forse un terzo scritto in lingua occitanica (si veda Radaelli 2007, pp. 236-240). Di lui non resta traccia al di fuori della sua produzione poetica e non vi è dunque alcuna certezza storica sul fatto che abbia partecipato a una crociata. I suoi testi, inizialmente riferiti al tempo della terza crociata a causa della menzione di Erardo di Brienne, identificato con il conte morto ad Acri nel 1191, sono </w:t>
+      </w:r>
+      <w:r>
+        <w:rPr>
+          <w:rFonts w:ascii="Times New Roman" w:hAnsi="Times New Roman" w:cs="Times New Roman"/>
+        </w:rPr>
+        <w:lastRenderedPageBreak/>
+        <w:t xml:space="preserve">stati ridatati da Suchier 1907, che vi ha reperito alcuni acrostici determinando così il legame di Chardon con Thibaut de Champagne e il suo </w:t>
       </w:r>
       <w:r>
         <w:rPr>
@@ -7239,7 +6967,6 @@
         <w:rPr>
           <w:lang w:val="en-US"/>
         </w:rPr>
-        <w:lastRenderedPageBreak/>
         <w:t>[@</w:t>
       </w:r>
       <w:proofErr w:type="gramStart"/>
@@ -7375,6 +7102,7 @@
           <w:rFonts w:ascii="Times New Roman" w:hAnsi="Times New Roman" w:cs="Times New Roman"/>
           <w:lang w:val="en-US"/>
         </w:rPr>
+        <w:lastRenderedPageBreak/>
         <w:t>[</w:t>
       </w:r>
       <w:proofErr w:type="gramStart"/>
@@ -9146,7 +8874,7 @@
             <w:rFonts w:ascii="Times New Roman" w:hAnsi="Times New Roman" w:cs="Times New Roman"/>
             <w:noProof/>
           </w:rPr>
-          <w:t>6</w:t>
+          <w:t>2</w:t>
         </w:r>
         <w:r>
           <w:rPr>
@@ -14489,7 +14217,7 @@
 </file>
 
 <file path=customXml/itemProps1.xml><?xml version="1.0" encoding="utf-8"?>
-<ds:datastoreItem xmlns:ds="http://schemas.openxmlformats.org/officeDocument/2006/customXml" ds:itemID="{C4C8B9B6-5E6F-274C-B301-D3EDE00F20E8}">
+<ds:datastoreItem xmlns:ds="http://schemas.openxmlformats.org/officeDocument/2006/customXml" ds:itemID="{033CD1C6-B1EC-CD44-9766-7CB1E7CA85E7}">
   <ds:schemaRefs>
     <ds:schemaRef ds:uri="http://schemas.openxmlformats.org/officeDocument/2006/bibliography"/>
   </ds:schemaRefs>

</xml_diff>